<commit_message>
Memory Leak fixed et modification de la documentation
</commit_message>
<xml_diff>
--- a/Documentation/Student Invaders v1.6 - SJM.docx
+++ b/Documentation/Student Invaders v1.6 - SJM.docx
@@ -2325,6 +2325,7 @@
     <w:p>
       <w:pPr>
         <w:spacing w:line="276" w:lineRule="auto"/>
+        <w:jc w:val="both"/>
         <w:rPr>
           <w:iCs/>
           <w:szCs w:val="14"/>
@@ -2362,6 +2363,7 @@
     <w:p>
       <w:pPr>
         <w:spacing w:line="276" w:lineRule="auto"/>
+        <w:jc w:val="both"/>
         <w:rPr>
           <w:iCs/>
           <w:szCs w:val="14"/>
@@ -2376,6 +2378,7 @@
           <w:numId w:val="17"/>
         </w:numPr>
         <w:spacing w:line="276" w:lineRule="auto"/>
+        <w:jc w:val="both"/>
         <w:rPr>
           <w:iCs/>
           <w:szCs w:val="14"/>
@@ -2425,6 +2428,7 @@
           <w:numId w:val="17"/>
         </w:numPr>
         <w:spacing w:line="276" w:lineRule="auto"/>
+        <w:jc w:val="both"/>
         <w:rPr>
           <w:iCs/>
           <w:szCs w:val="14"/>
@@ -2446,6 +2450,7 @@
           <w:numId w:val="17"/>
         </w:numPr>
         <w:spacing w:line="276" w:lineRule="auto"/>
+        <w:jc w:val="both"/>
         <w:rPr>
           <w:iCs/>
           <w:szCs w:val="14"/>
@@ -2467,6 +2472,7 @@
           <w:numId w:val="17"/>
         </w:numPr>
         <w:spacing w:line="276" w:lineRule="auto"/>
+        <w:jc w:val="both"/>
         <w:rPr>
           <w:iCs/>
           <w:szCs w:val="14"/>
@@ -2488,6 +2494,7 @@
           <w:numId w:val="17"/>
         </w:numPr>
         <w:spacing w:line="276" w:lineRule="auto"/>
+        <w:jc w:val="both"/>
         <w:rPr>
           <w:iCs/>
           <w:szCs w:val="14"/>
@@ -2509,6 +2516,7 @@
           <w:numId w:val="17"/>
         </w:numPr>
         <w:spacing w:line="276" w:lineRule="auto"/>
+        <w:jc w:val="both"/>
         <w:rPr>
           <w:iCs/>
           <w:szCs w:val="14"/>
@@ -2530,6 +2538,7 @@
           <w:numId w:val="17"/>
         </w:numPr>
         <w:spacing w:line="276" w:lineRule="auto"/>
+        <w:jc w:val="both"/>
         <w:rPr>
           <w:iCs/>
           <w:szCs w:val="14"/>
@@ -3267,13 +3276,23 @@
       </w:r>
     </w:p>
     <w:p>
+      <w:pPr>
+        <w:jc w:val="both"/>
+      </w:pPr>
       <w:r>
         <w:lastRenderedPageBreak/>
         <w:t xml:space="preserve">Sur ce graphique, notre application sera dans la partie « Applications » et le framework LibGDX dans « Application Framework ». </w:t>
       </w:r>
     </w:p>
-    <w:p/>
-    <w:p>
+    <w:p>
+      <w:pPr>
+        <w:jc w:val="both"/>
+      </w:pPr>
+    </w:p>
+    <w:p>
+      <w:pPr>
+        <w:jc w:val="both"/>
+      </w:pPr>
       <w:r>
         <w:t>Concernant l’architecture du framework LibGDX :</w:t>
       </w:r>
@@ -3330,6 +3349,9 @@
     </w:p>
     <w:p/>
     <w:p>
+      <w:pPr>
+        <w:jc w:val="both"/>
+      </w:pPr>
       <w:r>
         <w:t xml:space="preserve">L’application </w:t>
       </w:r>
@@ -3337,7 +3359,11 @@
         <w:t>est le framework. Elle s’occupe de gérer les cycles du jeu ainsi que les boucles. Dans ce bloc contient différents modules utilisables :</w:t>
       </w:r>
     </w:p>
-    <w:p/>
+    <w:p>
+      <w:pPr>
+        <w:jc w:val="both"/>
+      </w:pPr>
+    </w:p>
     <w:p>
       <w:pPr>
         <w:pStyle w:val="Paragraphedeliste"/>
@@ -3345,6 +3371,7 @@
           <w:ilvl w:val="0"/>
           <w:numId w:val="17"/>
         </w:numPr>
+        <w:jc w:val="both"/>
       </w:pPr>
       <w:r>
         <w:t>Le module des fichiers : Lecture/Ecriture des ressources ainsi que des assets.</w:t>
@@ -3357,6 +3384,7 @@
           <w:ilvl w:val="0"/>
           <w:numId w:val="17"/>
         </w:numPr>
+        <w:jc w:val="both"/>
       </w:pPr>
       <w:r>
         <w:t>Le module de l’audio : Jouer de la musique, les effets sonores.</w:t>
@@ -3369,6 +3397,7 @@
           <w:ilvl w:val="0"/>
           <w:numId w:val="17"/>
         </w:numPr>
+        <w:jc w:val="both"/>
       </w:pPr>
       <w:r>
         <w:t>Le module des touches ou Input/Output : Tous les évènements concernant les clics de souris, l’appui sur une touche du clavier ou le toucher sur un écran mobile.</w:t>
@@ -3381,6 +3410,7 @@
           <w:ilvl w:val="0"/>
           <w:numId w:val="17"/>
         </w:numPr>
+        <w:jc w:val="both"/>
       </w:pPr>
       <w:r>
         <w:t>Le module Graphisme : Dessiner les sprites</w:t>
@@ -3459,6 +3489,9 @@
       </w:r>
     </w:p>
     <w:p>
+      <w:pPr>
+        <w:jc w:val="both"/>
+      </w:pPr>
       <w:r>
         <w:t>Le MCD</w:t>
       </w:r>
@@ -3495,6 +3528,7 @@
     <w:p>
       <w:pPr>
         <w:ind w:left="360"/>
+        <w:jc w:val="both"/>
       </w:pPr>
       <w:r>
         <w:t>Il y aura 3 types de tests pour ce projet. Le test de robustesse, le test de performance et le test fonctionnel. L’ordre dans lequel ils seront effectués sera :</w:t>
@@ -3503,6 +3537,7 @@
     <w:p>
       <w:pPr>
         <w:ind w:left="360"/>
+        <w:jc w:val="both"/>
       </w:pPr>
     </w:p>
     <w:p>
@@ -3512,6 +3547,7 @@
           <w:ilvl w:val="0"/>
           <w:numId w:val="30"/>
         </w:numPr>
+        <w:jc w:val="both"/>
       </w:pPr>
       <w:r>
         <w:t>Test fonctionnel.</w:t>
@@ -3524,6 +3560,7 @@
           <w:ilvl w:val="1"/>
           <w:numId w:val="30"/>
         </w:numPr>
+        <w:jc w:val="both"/>
       </w:pPr>
       <w:r>
         <w:t>Je commence par ce test pour m’assurer que tout fonctionne correctement et que mon application ne plante pas durant les essais.</w:t>
@@ -3536,6 +3573,7 @@
           <w:ilvl w:val="0"/>
           <w:numId w:val="30"/>
         </w:numPr>
+        <w:jc w:val="both"/>
       </w:pPr>
       <w:r>
         <w:t>Test de performance.</w:t>
@@ -3548,6 +3586,7 @@
           <w:ilvl w:val="1"/>
           <w:numId w:val="30"/>
         </w:numPr>
+        <w:jc w:val="both"/>
       </w:pPr>
       <w:r>
         <w:t>Il s’agit de vérifier si mon application a des ralentissements quand il traite les données. Cela peut avoir un impact sur l’expérience de jeu.</w:t>
@@ -3560,6 +3599,7 @@
           <w:ilvl w:val="0"/>
           <w:numId w:val="30"/>
         </w:numPr>
+        <w:jc w:val="both"/>
       </w:pPr>
       <w:r>
         <w:t>Test de robustesse.</w:t>
@@ -3572,6 +3612,7 @@
           <w:ilvl w:val="1"/>
           <w:numId w:val="30"/>
         </w:numPr>
+        <w:jc w:val="both"/>
       </w:pPr>
       <w:r>
         <w:t>Au final, nous allons tester s’il y a une gestion des erreurs suivant des cas anormaux.</w:t>
@@ -3580,11 +3621,13 @@
     <w:p>
       <w:pPr>
         <w:ind w:left="360"/>
+        <w:jc w:val="both"/>
       </w:pPr>
     </w:p>
     <w:p>
       <w:pPr>
         <w:ind w:left="360"/>
+        <w:jc w:val="both"/>
       </w:pPr>
       <w:r>
         <w:t>Dans les tests fonctionnels</w:t>
@@ -3602,11 +3645,13 @@
     <w:p>
       <w:pPr>
         <w:ind w:left="360"/>
+        <w:jc w:val="both"/>
       </w:pPr>
     </w:p>
     <w:p>
       <w:pPr>
         <w:ind w:left="360"/>
+        <w:jc w:val="both"/>
       </w:pPr>
       <w:r>
         <w:t>Pour réaliser ces tests, il faut se munir d’une tablette Android</w:t>
@@ -3621,11 +3666,13 @@
     <w:p>
       <w:pPr>
         <w:ind w:left="360"/>
+        <w:jc w:val="both"/>
       </w:pPr>
     </w:p>
     <w:p>
       <w:pPr>
         <w:ind w:left="360"/>
+        <w:jc w:val="both"/>
       </w:pPr>
       <w:r>
         <w:t>Comme données de test, il faudra utiliser des données réelles pour les langues disponibles ainsi que les mots traduits.</w:t>
@@ -3720,6 +3767,7 @@
           <w:numId w:val="0"/>
         </w:numPr>
         <w:ind w:left="360"/>
+        <w:jc w:val="both"/>
         <w:rPr>
           <w:rFonts w:ascii="Arial" w:hAnsi="Arial" w:cs="Arial"/>
           <w:iCs/>
@@ -3732,10 +3780,24 @@
           <w:iCs/>
           <w:sz w:val="24"/>
         </w:rPr>
-        <w:t>Un des risques techniques possible est l’implémentation du web service. En effet, je n’ai jamais appris à implémenter un web service sous le langage Java. Cependant, différents professeurs peuvent me venir en aide si nécessaire. Différents tutoriels sont aussi disponibles pour l’implémentation.</w:t>
-      </w:r>
-      <w:bookmarkStart w:id="11" w:name="_GoBack"/>
-      <w:bookmarkEnd w:id="11"/>
+        <w:t xml:space="preserve">Un des risques techniques possible est l’implémentation du web service. En effet, je n’ai jamais appris à implémenter un web service sous le langage Java. Cependant, différents professeurs peuvent me venir en aide si nécessaire. </w:t>
+      </w:r>
+      <w:r>
+        <w:rPr>
+          <w:rFonts w:ascii="Arial" w:hAnsi="Arial" w:cs="Arial"/>
+          <w:iCs/>
+          <w:sz w:val="24"/>
+        </w:rPr>
+        <w:t xml:space="preserve">Des </w:t>
+      </w:r>
+      <w:r>
+        <w:rPr>
+          <w:rFonts w:ascii="Arial" w:hAnsi="Arial" w:cs="Arial"/>
+          <w:iCs/>
+          <w:sz w:val="24"/>
+        </w:rPr>
+        <w:t>tutoriels sont aussi disponibles pour l’implémentation.</w:t>
+      </w:r>
     </w:p>
     <w:p>
       <w:pPr>
@@ -3745,42 +3807,13 @@
           <w:numId w:val="0"/>
         </w:numPr>
         <w:ind w:left="360"/>
+        <w:jc w:val="both"/>
         <w:rPr>
           <w:rFonts w:ascii="Arial" w:hAnsi="Arial" w:cs="Arial"/>
           <w:iCs/>
           <w:sz w:val="24"/>
         </w:rPr>
       </w:pPr>
-    </w:p>
-    <w:p>
-      <w:pPr>
-        <w:pStyle w:val="Retraitnormal1"/>
-        <w:numPr>
-          <w:ilvl w:val="0"/>
-          <w:numId w:val="5"/>
-        </w:numPr>
-        <w:rPr>
-          <w:rFonts w:ascii="Arial" w:hAnsi="Arial" w:cs="Arial"/>
-          <w:i/>
-          <w:sz w:val="24"/>
-        </w:rPr>
-      </w:pPr>
-      <w:r>
-        <w:rPr>
-          <w:rFonts w:ascii="Arial" w:hAnsi="Arial" w:cs="Arial"/>
-          <w:i/>
-          <w:sz w:val="24"/>
-        </w:rPr>
-        <w:t>risques techniques (complexité, manque de compétences, …)</w:t>
-      </w:r>
-      <w:r>
-        <w:rPr>
-          <w:rFonts w:ascii="Arial" w:hAnsi="Arial" w:cs="Arial"/>
-          <w:i/>
-          <w:sz w:val="24"/>
-        </w:rPr>
-        <w:t>.</w:t>
-      </w:r>
     </w:p>
     <w:p>
       <w:pPr>
@@ -3790,9 +3823,10 @@
           <w:numId w:val="0"/>
         </w:numPr>
         <w:ind w:left="360"/>
+        <w:jc w:val="both"/>
         <w:rPr>
           <w:rFonts w:ascii="Arial" w:hAnsi="Arial" w:cs="Arial"/>
-          <w:i/>
+          <w:iCs/>
           <w:sz w:val="24"/>
         </w:rPr>
       </w:pPr>
@@ -3805,41 +3839,36 @@
           <w:numId w:val="0"/>
         </w:numPr>
         <w:ind w:left="360"/>
+        <w:jc w:val="both"/>
         <w:rPr>
           <w:rFonts w:ascii="Arial" w:hAnsi="Arial" w:cs="Arial"/>
-          <w:i/>
+          <w:iCs/>
           <w:sz w:val="24"/>
         </w:rPr>
       </w:pPr>
       <w:r>
         <w:rPr>
           <w:rFonts w:ascii="Arial" w:hAnsi="Arial" w:cs="Arial"/>
-          <w:i/>
+          <w:iCs/>
           <w:sz w:val="24"/>
         </w:rPr>
-        <w:t>Décrire aussi quelles solutions ont été appliquées pour réduire les risques (priorités, formation, actions, …)</w:t>
+        <w:t xml:space="preserve">Un autre risque est </w:t>
       </w:r>
       <w:r>
         <w:rPr>
           <w:rFonts w:ascii="Arial" w:hAnsi="Arial" w:cs="Arial"/>
-          <w:i/>
+          <w:iCs/>
           <w:sz w:val="24"/>
         </w:rPr>
-        <w:t>.</w:t>
-      </w:r>
-    </w:p>
-    <w:p>
-      <w:r>
-        <w:rPr>
-          <w:highlight w:val="yellow"/>
-        </w:rPr>
-        <w:t>Eché</w:t>
-      </w:r>
-      <w:r>
-        <w:rPr>
-          <w:highlight w:val="yellow"/>
-        </w:rPr>
-        <w:t>ance 3</w:t>
+        <w:t xml:space="preserve">l’utilisation du framework LibGDX. J’ai pu m’entraîner sur le framework durant le Pré-TPI mais je ne l’avais pas entièrement assimilé. Pour pallier ce manque de connaissance, j’ai acheté deux livres sur la création </w:t>
+      </w:r>
+      <w:r>
+        <w:rPr>
+          <w:rFonts w:ascii="Arial" w:hAnsi="Arial" w:cs="Arial"/>
+          <w:iCs/>
+          <w:sz w:val="24"/>
+        </w:rPr>
+        <w:t>de jeu sous LibGDX. J’ai aussi revu quelques bases sous Java.</w:t>
       </w:r>
     </w:p>
     <w:p>
@@ -3852,10 +3881,27 @@
         <w:ind w:left="360"/>
         <w:rPr>
           <w:rFonts w:ascii="Arial" w:hAnsi="Arial" w:cs="Arial"/>
-          <w:iCs/>
+          <w:i/>
           <w:sz w:val="24"/>
         </w:rPr>
       </w:pPr>
+    </w:p>
+    <w:p>
+      <w:pPr>
+        <w:rPr>
+          <w:rFonts w:cs="Arial"/>
+          <w:i/>
+          <w:szCs w:val="18"/>
+          <w:lang w:eastAsia="fr-CH"/>
+        </w:rPr>
+      </w:pPr>
+      <w:r>
+        <w:rPr>
+          <w:rFonts w:cs="Arial"/>
+          <w:i/>
+        </w:rPr>
+        <w:br w:type="page"/>
+      </w:r>
     </w:p>
     <w:p>
       <w:pPr>
@@ -3865,15 +3911,16 @@
           <w:iCs/>
         </w:rPr>
       </w:pPr>
-      <w:bookmarkStart w:id="12" w:name="_Toc499021840"/>
+      <w:bookmarkStart w:id="11" w:name="_Toc499021840"/>
       <w:r>
         <w:rPr>
           <w:i w:val="0"/>
           <w:iCs/>
         </w:rPr>
+        <w:lastRenderedPageBreak/>
         <w:t>Planification</w:t>
       </w:r>
-      <w:bookmarkEnd w:id="12"/>
+      <w:bookmarkEnd w:id="11"/>
     </w:p>
     <w:p/>
     <w:p>
@@ -3883,199 +3930,7 @@
           <w:ilvl w:val="0"/>
           <w:numId w:val="0"/>
         </w:numPr>
-        <w:ind w:left="349"/>
-        <w:rPr>
-          <w:rFonts w:ascii="Arial" w:hAnsi="Arial"/>
-          <w:i/>
-          <w:iCs/>
-          <w:sz w:val="24"/>
-          <w:szCs w:val="14"/>
-          <w:lang w:eastAsia="fr-FR"/>
-        </w:rPr>
-      </w:pPr>
-      <w:r>
-        <w:rPr>
-          <w:rFonts w:ascii="Arial" w:hAnsi="Arial"/>
-          <w:i/>
-          <w:iCs/>
-          <w:sz w:val="24"/>
-          <w:szCs w:val="14"/>
-          <w:lang w:eastAsia="fr-FR"/>
-        </w:rPr>
-        <w:t>Révision de la planification initiale du projet :</w:t>
-      </w:r>
-    </w:p>
-    <w:p>
-      <w:pPr>
-        <w:pStyle w:val="Retraitnormal1"/>
-        <w:numPr>
-          <w:ilvl w:val="0"/>
-          <w:numId w:val="0"/>
-        </w:numPr>
-        <w:ind w:left="349"/>
-        <w:rPr>
-          <w:rFonts w:ascii="Arial" w:hAnsi="Arial"/>
-          <w:i/>
-          <w:iCs/>
-          <w:sz w:val="24"/>
-          <w:szCs w:val="14"/>
-          <w:lang w:eastAsia="fr-FR"/>
-        </w:rPr>
-      </w:pPr>
-    </w:p>
-    <w:p>
-      <w:pPr>
-        <w:pStyle w:val="Retraitnormal1"/>
-        <w:numPr>
-          <w:ilvl w:val="0"/>
-          <w:numId w:val="7"/>
-        </w:numPr>
-        <w:rPr>
-          <w:rFonts w:ascii="Arial" w:hAnsi="Arial"/>
-          <w:i/>
-          <w:iCs/>
-          <w:sz w:val="24"/>
-          <w:szCs w:val="14"/>
-          <w:lang w:eastAsia="fr-FR"/>
-        </w:rPr>
-      </w:pPr>
-      <w:r>
-        <w:rPr>
-          <w:rFonts w:ascii="Arial" w:hAnsi="Arial"/>
-          <w:i/>
-          <w:iCs/>
-          <w:sz w:val="24"/>
-          <w:szCs w:val="14"/>
-          <w:lang w:eastAsia="fr-FR"/>
-        </w:rPr>
-        <w:t xml:space="preserve">planning indiquant les dates de début et de fin du projet ainsi que le découpage connu des diverses phases. </w:t>
-      </w:r>
-    </w:p>
-    <w:p>
-      <w:pPr>
-        <w:pStyle w:val="Retraitnormal1"/>
-        <w:numPr>
-          <w:ilvl w:val="0"/>
-          <w:numId w:val="7"/>
-        </w:numPr>
-        <w:rPr>
-          <w:rFonts w:ascii="Arial" w:hAnsi="Arial"/>
-          <w:i/>
-          <w:iCs/>
-          <w:sz w:val="24"/>
-          <w:szCs w:val="14"/>
-          <w:lang w:eastAsia="fr-FR"/>
-        </w:rPr>
-      </w:pPr>
-      <w:r>
-        <w:rPr>
-          <w:rFonts w:ascii="Arial" w:hAnsi="Arial"/>
-          <w:i/>
-          <w:iCs/>
-          <w:sz w:val="24"/>
-          <w:szCs w:val="14"/>
-          <w:lang w:eastAsia="fr-FR"/>
-        </w:rPr>
-        <w:t>partage des tâches en cas de travail à plusieurs.</w:t>
-      </w:r>
-    </w:p>
-    <w:p>
-      <w:pPr>
-        <w:pStyle w:val="Retraitnormal1"/>
-        <w:numPr>
-          <w:ilvl w:val="0"/>
-          <w:numId w:val="0"/>
-        </w:numPr>
-        <w:ind w:left="720"/>
-        <w:rPr>
-          <w:rFonts w:ascii="Arial" w:hAnsi="Arial"/>
-          <w:i/>
-          <w:iCs/>
-          <w:sz w:val="24"/>
-          <w:szCs w:val="14"/>
-          <w:lang w:eastAsia="fr-FR"/>
-        </w:rPr>
-      </w:pPr>
-    </w:p>
-    <w:p>
-      <w:pPr>
-        <w:pStyle w:val="Retraitnormal1"/>
-        <w:numPr>
-          <w:ilvl w:val="0"/>
-          <w:numId w:val="0"/>
-        </w:numPr>
-        <w:ind w:left="360"/>
-        <w:rPr>
-          <w:rFonts w:ascii="Arial" w:hAnsi="Arial"/>
-          <w:i/>
-          <w:iCs/>
-          <w:sz w:val="24"/>
-          <w:szCs w:val="14"/>
-          <w:lang w:eastAsia="fr-FR"/>
-        </w:rPr>
-      </w:pPr>
-      <w:r>
-        <w:rPr>
-          <w:rFonts w:ascii="Arial" w:hAnsi="Arial"/>
-          <w:i/>
-          <w:iCs/>
-          <w:sz w:val="24"/>
-          <w:szCs w:val="14"/>
-          <w:lang w:eastAsia="fr-FR"/>
-        </w:rPr>
-        <w:t xml:space="preserve">Il s’agit en principe de la planification </w:t>
-      </w:r>
-      <w:r>
-        <w:rPr>
-          <w:rFonts w:ascii="Arial" w:hAnsi="Arial"/>
-          <w:b/>
-          <w:bCs/>
-          <w:i/>
-          <w:iCs/>
-          <w:sz w:val="24"/>
-          <w:szCs w:val="14"/>
-          <w:lang w:eastAsia="fr-FR"/>
-        </w:rPr>
-        <w:t>définitive du projet</w:t>
-      </w:r>
-      <w:r>
-        <w:rPr>
-          <w:rFonts w:ascii="Arial" w:hAnsi="Arial"/>
-          <w:i/>
-          <w:iCs/>
-          <w:sz w:val="24"/>
-          <w:szCs w:val="14"/>
-          <w:lang w:eastAsia="fr-FR"/>
-        </w:rPr>
-        <w:t>. Elle peut être ensuite affinée (découpage des tâches). Si les délais doivent être ensuite modifiés, le responsable de projet doit être avisé, et les raisons doivent être expliquées dans l’historique.</w:t>
-      </w:r>
-    </w:p>
-    <w:p>
-      <w:pPr>
-        <w:pStyle w:val="Retraitnormal1"/>
-        <w:numPr>
-          <w:ilvl w:val="0"/>
-          <w:numId w:val="0"/>
-        </w:numPr>
-        <w:ind w:left="360"/>
-        <w:rPr>
-          <w:rFonts w:ascii="Arial" w:hAnsi="Arial"/>
-          <w:i/>
-          <w:iCs/>
-          <w:sz w:val="24"/>
-          <w:szCs w:val="14"/>
-          <w:lang w:eastAsia="fr-FR"/>
-        </w:rPr>
-      </w:pPr>
-    </w:p>
-    <w:p>
-      <w:pPr>
-        <w:pStyle w:val="Retraitnormal1"/>
-        <w:numPr>
-          <w:ilvl w:val="0"/>
-          <w:numId w:val="0"/>
-        </w:numPr>
-        <w:ind w:left="360"/>
+        <w:ind w:left="360" w:hanging="360"/>
         <w:rPr>
           <w:rFonts w:ascii="Arial" w:hAnsi="Arial"/>
           <w:i/>
@@ -4086,18 +3941,6 @@
           <w:lang w:eastAsia="fr-FR"/>
         </w:rPr>
       </w:pPr>
-      <w:r>
-        <w:rPr>
-          <w:rFonts w:ascii="Arial" w:hAnsi="Arial"/>
-          <w:i/>
-          <w:iCs/>
-          <w:sz w:val="24"/>
-          <w:szCs w:val="14"/>
-          <w:highlight w:val="yellow"/>
-          <w:lang w:eastAsia="fr-FR"/>
-        </w:rPr>
-        <w:t>=résumé du Trello</w:t>
-      </w:r>
     </w:p>
     <w:tbl>
       <w:tblPr>
@@ -4568,63 +4411,157 @@
           </w:p>
         </w:tc>
       </w:tr>
+      <w:tr>
+        <w:trPr>
+          <w:trHeight w:val="890"/>
+        </w:trPr>
+        <w:tc>
+          <w:tcPr>
+            <w:tcW w:w="1613" w:type="dxa"/>
+          </w:tcPr>
+          <w:p>
+            <w:pPr>
+              <w:pStyle w:val="Retraitnormal1"/>
+              <w:numPr>
+                <w:ilvl w:val="0"/>
+                <w:numId w:val="0"/>
+              </w:numPr>
+              <w:rPr>
+                <w:rFonts w:ascii="Arial" w:hAnsi="Arial"/>
+                <w:i/>
+                <w:iCs/>
+                <w:sz w:val="24"/>
+                <w:szCs w:val="14"/>
+                <w:lang w:eastAsia="fr-FR"/>
+              </w:rPr>
+            </w:pPr>
+            <w:r>
+              <w:rPr>
+                <w:rFonts w:ascii="Arial" w:hAnsi="Arial"/>
+                <w:i/>
+                <w:iCs/>
+                <w:sz w:val="24"/>
+                <w:szCs w:val="14"/>
+                <w:lang w:eastAsia="fr-FR"/>
+              </w:rPr>
+              <w:t>No 3</w:t>
+            </w:r>
+          </w:p>
+        </w:tc>
+        <w:tc>
+          <w:tcPr>
+            <w:tcW w:w="2212" w:type="dxa"/>
+          </w:tcPr>
+          <w:p>
+            <w:pPr>
+              <w:pStyle w:val="Retraitnormal1"/>
+              <w:numPr>
+                <w:ilvl w:val="0"/>
+                <w:numId w:val="0"/>
+              </w:numPr>
+              <w:rPr>
+                <w:rFonts w:ascii="Arial" w:hAnsi="Arial"/>
+                <w:i/>
+                <w:iCs/>
+                <w:sz w:val="24"/>
+                <w:szCs w:val="14"/>
+                <w:lang w:eastAsia="fr-FR"/>
+              </w:rPr>
+            </w:pPr>
+            <w:r>
+              <w:rPr>
+                <w:rFonts w:ascii="Arial" w:hAnsi="Arial"/>
+                <w:i/>
+                <w:iCs/>
+                <w:sz w:val="24"/>
+                <w:szCs w:val="14"/>
+                <w:lang w:eastAsia="fr-FR"/>
+              </w:rPr>
+              <w:t>01 Juin</w:t>
+            </w:r>
+          </w:p>
+        </w:tc>
+        <w:tc>
+          <w:tcPr>
+            <w:tcW w:w="4875" w:type="dxa"/>
+          </w:tcPr>
+          <w:p>
+            <w:pPr>
+              <w:pStyle w:val="Retraitnormal1"/>
+              <w:numPr>
+                <w:ilvl w:val="0"/>
+                <w:numId w:val="0"/>
+              </w:numPr>
+              <w:rPr>
+                <w:rFonts w:ascii="Arial" w:hAnsi="Arial"/>
+                <w:i/>
+                <w:iCs/>
+                <w:sz w:val="24"/>
+                <w:szCs w:val="14"/>
+                <w:lang w:eastAsia="fr-FR"/>
+              </w:rPr>
+            </w:pPr>
+            <w:r>
+              <w:rPr>
+                <w:rFonts w:ascii="Arial" w:hAnsi="Arial"/>
+                <w:i/>
+                <w:iCs/>
+                <w:sz w:val="24"/>
+                <w:szCs w:val="14"/>
+                <w:lang w:eastAsia="fr-FR"/>
+              </w:rPr>
+              <w:t>Les scénarios ont été validés par Mr. Carrel. Le 5</w:t>
+            </w:r>
+            <w:r>
+              <w:rPr>
+                <w:rFonts w:ascii="Arial" w:hAnsi="Arial"/>
+                <w:i/>
+                <w:iCs/>
+                <w:sz w:val="24"/>
+                <w:szCs w:val="14"/>
+                <w:vertAlign w:val="superscript"/>
+                <w:lang w:eastAsia="fr-FR"/>
+              </w:rPr>
+              <w:t>ème</w:t>
+            </w:r>
+            <w:r>
+              <w:rPr>
+                <w:rFonts w:ascii="Arial" w:hAnsi="Arial"/>
+                <w:i/>
+                <w:iCs/>
+                <w:sz w:val="24"/>
+                <w:szCs w:val="14"/>
+                <w:lang w:eastAsia="fr-FR"/>
+              </w:rPr>
+              <w:t xml:space="preserve"> sprint est supprimé au profit du 4</w:t>
+            </w:r>
+            <w:r>
+              <w:rPr>
+                <w:rFonts w:ascii="Arial" w:hAnsi="Arial"/>
+                <w:i/>
+                <w:iCs/>
+                <w:sz w:val="24"/>
+                <w:szCs w:val="14"/>
+                <w:vertAlign w:val="superscript"/>
+                <w:lang w:eastAsia="fr-FR"/>
+              </w:rPr>
+              <w:t>ème</w:t>
+            </w:r>
+            <w:r>
+              <w:rPr>
+                <w:rFonts w:ascii="Arial" w:hAnsi="Arial"/>
+                <w:i/>
+                <w:iCs/>
+                <w:sz w:val="24"/>
+                <w:szCs w:val="14"/>
+                <w:lang w:eastAsia="fr-FR"/>
+              </w:rPr>
+              <w:t>. Ce dernier sprint aura lieu le 7 Juin.</w:t>
+            </w:r>
+          </w:p>
+        </w:tc>
+      </w:tr>
     </w:tbl>
-    <w:p>
-      <w:r>
-        <w:rPr>
-          <w:highlight w:val="yellow"/>
-        </w:rPr>
-        <w:t>Eché</w:t>
-      </w:r>
-      <w:r>
-        <w:rPr>
-          <w:highlight w:val="yellow"/>
-        </w:rPr>
-        <w:t>ance 2</w:t>
-      </w:r>
-    </w:p>
-    <w:p>
-      <w:r>
-        <w:rPr>
-          <w:highlight w:val="yellow"/>
-        </w:rPr>
-        <w:t>Eché</w:t>
-      </w:r>
-      <w:r>
-        <w:rPr>
-          <w:highlight w:val="yellow"/>
-        </w:rPr>
-        <w:t>ance 3</w:t>
-      </w:r>
-    </w:p>
-    <w:p>
-      <w:r>
-        <w:rPr>
-          <w:highlight w:val="yellow"/>
-        </w:rPr>
-        <w:t>Eché</w:t>
-      </w:r>
-      <w:r>
-        <w:rPr>
-          <w:highlight w:val="yellow"/>
-        </w:rPr>
-        <w:t>ance 4</w:t>
-      </w:r>
-    </w:p>
-    <w:p>
-      <w:r>
-        <w:rPr>
-          <w:highlight w:val="yellow"/>
-        </w:rPr>
-        <w:t>Eché</w:t>
-      </w:r>
-      <w:r>
-        <w:rPr>
-          <w:highlight w:val="yellow"/>
-        </w:rPr>
-        <w:t>ance 5</w:t>
-      </w:r>
-    </w:p>
     <w:p>
       <w:pPr>
         <w:pStyle w:val="Retraitnormal1"/>
@@ -4650,9 +4587,9 @@
           <w:iCs/>
         </w:rPr>
       </w:pPr>
-      <w:bookmarkStart w:id="13" w:name="_Toc25553314"/>
-      <w:bookmarkStart w:id="14" w:name="_Toc71691019"/>
-      <w:bookmarkStart w:id="15" w:name="_Toc499021841"/>
+      <w:bookmarkStart w:id="12" w:name="_Toc25553314"/>
+      <w:bookmarkStart w:id="13" w:name="_Toc71691019"/>
+      <w:bookmarkStart w:id="14" w:name="_Toc499021841"/>
       <w:r>
         <w:rPr>
           <w:i w:val="0"/>
@@ -4660,9 +4597,9 @@
         </w:rPr>
         <w:t>Dossier de conception</w:t>
       </w:r>
+      <w:bookmarkEnd w:id="12"/>
       <w:bookmarkEnd w:id="13"/>
       <w:bookmarkEnd w:id="14"/>
-      <w:bookmarkEnd w:id="15"/>
     </w:p>
     <w:p>
       <w:pPr>
@@ -4681,32 +4618,57 @@
     <w:p>
       <w:pPr>
         <w:pStyle w:val="Default"/>
+        <w:jc w:val="both"/>
       </w:pPr>
       <w:r>
         <w:t>Pour ce projet, J’ai utilisé comme système d’exploitation Windows 7. J’ai ensuite choisis le logiciel Android Studio.</w:t>
       </w:r>
       <w:r>
-        <w:t xml:space="preserve"> Il a été choisi car il est simple d’utilisation avec les raccourcis et que c’est un classique.</w:t>
-      </w:r>
-      <w:r>
-        <w:t xml:space="preserve"> Le langage de programmation utilisé pour le jeu est Java. J’ai aussi utilisé le framework LibGDX. </w:t>
+        <w:t xml:space="preserve"> Il a été </w:t>
+      </w:r>
+      <w:r>
+        <w:t>sélectionné</w:t>
+      </w:r>
+      <w:r>
+        <w:t xml:space="preserve"> car il est simple d’utilisation avec les raccourcis et que c’est un classique</w:t>
+      </w:r>
+      <w:r>
+        <w:t xml:space="preserve"> pour le développement pour l’environnement Android</w:t>
+      </w:r>
+      <w:r>
+        <w:t>.</w:t>
+      </w:r>
+      <w:r>
+        <w:t xml:space="preserve"> Le langage de programmation utilisé pour le jeu est Java. J’ai aussi utilisé le framework LibGDX</w:t>
+      </w:r>
+      <w:r>
+        <w:t xml:space="preserve"> choisi par mon chef de projet</w:t>
+      </w:r>
+      <w:r>
+        <w:t xml:space="preserve">. </w:t>
       </w:r>
     </w:p>
     <w:p>
       <w:pPr>
         <w:pStyle w:val="Default"/>
+        <w:jc w:val="both"/>
       </w:pPr>
     </w:p>
     <w:p>
       <w:pPr>
         <w:pStyle w:val="Default"/>
+        <w:jc w:val="both"/>
       </w:pPr>
       <w:r>
         <w:t xml:space="preserve">J’ai emprunté une tablette Samsung Galaxy Tab 2 sous Android 4.2.2 pour effectuer mes tests directement sur un appareil mobile. </w:t>
       </w:r>
-    </w:p>
-    <w:p>
-      <w:pPr>
+      <w:r>
+        <w:t xml:space="preserve">J’ai aussi utilisé mon smartphone qui est sous la version Oreo 8.0 pour tester la compatibilité. </w:t>
+      </w:r>
+    </w:p>
+    <w:p>
+      <w:pPr>
+        <w:jc w:val="both"/>
         <w:rPr>
           <w:rFonts w:cs="Arial"/>
           <w:i/>
@@ -4991,14 +4953,6 @@
     </w:p>
     <w:p>
       <w:pPr>
-        <w:rPr>
-          <w:noProof/>
-          <w:lang w:val="fr-CH" w:eastAsia="fr-CH"/>
-        </w:rPr>
-      </w:pPr>
-    </w:p>
-    <w:p>
-      <w:pPr>
         <w:pStyle w:val="Paragraphedeliste"/>
         <w:numPr>
           <w:ilvl w:val="0"/>
@@ -5023,7 +4977,6 @@
           <w:noProof/>
           <w:lang w:val="fr-CH" w:eastAsia="fr-CH"/>
         </w:rPr>
-        <w:lastRenderedPageBreak/>
         <w:drawing>
           <wp:inline distT="0" distB="0" distL="0" distR="0" wp14:anchorId="46437E5F" wp14:editId="68EBDFFD">
             <wp:extent cx="5759450" cy="4156710"/>
@@ -5081,6 +5034,7 @@
           <w:sz w:val="32"/>
           <w:szCs w:val="32"/>
         </w:rPr>
+        <w:lastRenderedPageBreak/>
         <w:t>Scénarios</w:t>
       </w:r>
       <w:r>
@@ -5482,7 +5436,6 @@
           </w:tcPr>
           <w:p>
             <w:r>
-              <w:lastRenderedPageBreak/>
               <w:t>Le joueur glisse avec son doigt le texte « Français » sur le professeur</w:t>
             </w:r>
           </w:p>
@@ -5788,7 +5741,11 @@
           </w:tcPr>
           <w:p>
             <w:r>
-              <w:t>Le joueur glisse le texte « Français » à côté et met le texte « Allemand » sur le professeur.</w:t>
+              <w:t xml:space="preserve">Le joueur glisse le texte « Français » à côté et met le </w:t>
+            </w:r>
+            <w:r>
+              <w:lastRenderedPageBreak/>
+              <w:t>texte « Allemand » sur le professeur.</w:t>
             </w:r>
           </w:p>
         </w:tc>
@@ -6159,7 +6116,6 @@
         </w:numPr>
       </w:pPr>
       <w:r>
-        <w:lastRenderedPageBreak/>
         <w:t>Pas de vocabulaire pour la langue sélectionné</w:t>
       </w:r>
       <w:r>
@@ -6470,6 +6426,7 @@
           </w:tcPr>
           <w:p>
             <w:r>
+              <w:lastRenderedPageBreak/>
               <w:t>Le joueur appuie sur le bouton « Jouer »</w:t>
             </w:r>
           </w:p>
@@ -7703,6 +7660,216 @@
     </w:p>
     <w:p>
       <w:pPr>
+        <w:pStyle w:val="Paragraphedeliste"/>
+        <w:numPr>
+          <w:ilvl w:val="1"/>
+          <w:numId w:val="20"/>
+        </w:numPr>
+      </w:pPr>
+      <w:r>
+        <w:t>Elève</w:t>
+      </w:r>
+      <w:r>
+        <w:t> :</w:t>
+      </w:r>
+    </w:p>
+    <w:p/>
+    <w:p>
+      <w:pPr>
+        <w:pStyle w:val="Paragraphedeliste"/>
+        <w:numPr>
+          <w:ilvl w:val="2"/>
+          <w:numId w:val="20"/>
+        </w:numPr>
+      </w:pPr>
+      <w:r>
+        <w:t>L’élève reçoit un mot correct</w:t>
+      </w:r>
+    </w:p>
+    <w:p>
+      <w:pPr>
+        <w:ind w:left="708" w:firstLine="708"/>
+      </w:pPr>
+      <w:r>
+        <w:t>Le scénario commence quand le prof a sélectionné un mot</w:t>
+      </w:r>
+    </w:p>
+    <w:tbl>
+      <w:tblPr>
+        <w:tblStyle w:val="TableauGrille4-Accentuation1"/>
+        <w:tblW w:w="0" w:type="auto"/>
+        <w:tblLook w:val="04A0" w:firstRow="1" w:lastRow="0" w:firstColumn="1" w:lastColumn="0" w:noHBand="0" w:noVBand="1"/>
+      </w:tblPr>
+      <w:tblGrid>
+        <w:gridCol w:w="3256"/>
+        <w:gridCol w:w="2268"/>
+        <w:gridCol w:w="3536"/>
+      </w:tblGrid>
+      <w:tr>
+        <w:trPr>
+          <w:cnfStyle w:val="100000000000" w:firstRow="1" w:lastRow="0" w:firstColumn="0" w:lastColumn="0" w:oddVBand="0" w:evenVBand="0" w:oddHBand="0" w:evenHBand="0" w:firstRowFirstColumn="0" w:firstRowLastColumn="0" w:lastRowFirstColumn="0" w:lastRowLastColumn="0"/>
+        </w:trPr>
+        <w:tc>
+          <w:tcPr>
+            <w:cnfStyle w:val="001000000000" w:firstRow="0" w:lastRow="0" w:firstColumn="1" w:lastColumn="0" w:oddVBand="0" w:evenVBand="0" w:oddHBand="0" w:evenHBand="0" w:firstRowFirstColumn="0" w:firstRowLastColumn="0" w:lastRowFirstColumn="0" w:lastRowLastColumn="0"/>
+            <w:tcW w:w="3256" w:type="dxa"/>
+          </w:tcPr>
+          <w:p>
+            <w:r>
+              <w:t>Action</w:t>
+            </w:r>
+          </w:p>
+        </w:tc>
+        <w:tc>
+          <w:tcPr>
+            <w:tcW w:w="2268" w:type="dxa"/>
+          </w:tcPr>
+          <w:p>
+            <w:pPr>
+              <w:cnfStyle w:val="100000000000" w:firstRow="1" w:lastRow="0" w:firstColumn="0" w:lastColumn="0" w:oddVBand="0" w:evenVBand="0" w:oddHBand="0" w:evenHBand="0" w:firstRowFirstColumn="0" w:firstRowLastColumn="0" w:lastRowFirstColumn="0" w:lastRowLastColumn="0"/>
+            </w:pPr>
+            <w:r>
+              <w:t>Condition particulière</w:t>
+            </w:r>
+          </w:p>
+        </w:tc>
+        <w:tc>
+          <w:tcPr>
+            <w:tcW w:w="3536" w:type="dxa"/>
+          </w:tcPr>
+          <w:p>
+            <w:pPr>
+              <w:cnfStyle w:val="100000000000" w:firstRow="1" w:lastRow="0" w:firstColumn="0" w:lastColumn="0" w:oddVBand="0" w:evenVBand="0" w:oddHBand="0" w:evenHBand="0" w:firstRowFirstColumn="0" w:firstRowLastColumn="0" w:lastRowFirstColumn="0" w:lastRowLastColumn="0"/>
+            </w:pPr>
+            <w:r>
+              <w:t>Réponse</w:t>
+            </w:r>
+          </w:p>
+        </w:tc>
+      </w:tr>
+      <w:tr>
+        <w:trPr>
+          <w:cnfStyle w:val="000000100000" w:firstRow="0" w:lastRow="0" w:firstColumn="0" w:lastColumn="0" w:oddVBand="0" w:evenVBand="0" w:oddHBand="1" w:evenHBand="0" w:firstRowFirstColumn="0" w:firstRowLastColumn="0" w:lastRowFirstColumn="0" w:lastRowLastColumn="0"/>
+        </w:trPr>
+        <w:tc>
+          <w:tcPr>
+            <w:cnfStyle w:val="001000000000" w:firstRow="0" w:lastRow="0" w:firstColumn="1" w:lastColumn="0" w:oddVBand="0" w:evenVBand="0" w:oddHBand="0" w:evenHBand="0" w:firstRowFirstColumn="0" w:firstRowLastColumn="0" w:lastRowFirstColumn="0" w:lastRowLastColumn="0"/>
+            <w:tcW w:w="3256" w:type="dxa"/>
+          </w:tcPr>
+          <w:p>
+            <w:r>
+              <w:t>Le joueur appuie sur une partie de l’écran au-dessus du prof</w:t>
+            </w:r>
+          </w:p>
+        </w:tc>
+        <w:tc>
+          <w:tcPr>
+            <w:tcW w:w="2268" w:type="dxa"/>
+          </w:tcPr>
+          <w:p>
+            <w:pPr>
+              <w:cnfStyle w:val="000000100000" w:firstRow="0" w:lastRow="0" w:firstColumn="0" w:lastColumn="0" w:oddVBand="0" w:evenVBand="0" w:oddHBand="1" w:evenHBand="0" w:firstRowFirstColumn="0" w:firstRowLastColumn="0" w:lastRowFirstColumn="0" w:lastRowLastColumn="0"/>
+            </w:pPr>
+          </w:p>
+        </w:tc>
+        <w:tc>
+          <w:tcPr>
+            <w:tcW w:w="3536" w:type="dxa"/>
+          </w:tcPr>
+          <w:p>
+            <w:pPr>
+              <w:cnfStyle w:val="000000100000" w:firstRow="0" w:lastRow="0" w:firstColumn="0" w:lastColumn="0" w:oddVBand="0" w:evenVBand="0" w:oddHBand="1" w:evenHBand="0" w:firstRowFirstColumn="0" w:firstRowLastColumn="0" w:lastRowFirstColumn="0" w:lastRowLastColumn="0"/>
+            </w:pPr>
+            <w:r>
+              <w:t>Le prof lance l’avion.</w:t>
+            </w:r>
+          </w:p>
+        </w:tc>
+      </w:tr>
+      <w:tr>
+        <w:tc>
+          <w:tcPr>
+            <w:cnfStyle w:val="001000000000" w:firstRow="0" w:lastRow="0" w:firstColumn="1" w:lastColumn="0" w:oddVBand="0" w:evenVBand="0" w:oddHBand="0" w:evenHBand="0" w:firstRowFirstColumn="0" w:firstRowLastColumn="0" w:lastRowFirstColumn="0" w:lastRowLastColumn="0"/>
+            <w:tcW w:w="3256" w:type="dxa"/>
+          </w:tcPr>
+          <w:p>
+            <w:r>
+              <w:t>-</w:t>
+            </w:r>
+          </w:p>
+        </w:tc>
+        <w:tc>
+          <w:tcPr>
+            <w:tcW w:w="2268" w:type="dxa"/>
+          </w:tcPr>
+          <w:p>
+            <w:pPr>
+              <w:cnfStyle w:val="000000000000" w:firstRow="0" w:lastRow="0" w:firstColumn="0" w:lastColumn="0" w:oddVBand="0" w:evenVBand="0" w:oddHBand="0" w:evenHBand="0" w:firstRowFirstColumn="0" w:firstRowLastColumn="0" w:lastRowFirstColumn="0" w:lastRowLastColumn="0"/>
+            </w:pPr>
+            <w:r>
+              <w:t>L’avion touche l’élève qui porte le bon mot.</w:t>
+            </w:r>
+          </w:p>
+        </w:tc>
+        <w:tc>
+          <w:tcPr>
+            <w:tcW w:w="3536" w:type="dxa"/>
+          </w:tcPr>
+          <w:p>
+            <w:pPr>
+              <w:cnfStyle w:val="000000000000" w:firstRow="0" w:lastRow="0" w:firstColumn="0" w:lastColumn="0" w:oddVBand="0" w:evenVBand="0" w:oddHBand="0" w:evenHBand="0" w:firstRowFirstColumn="0" w:firstRowLastColumn="0" w:lastRowFirstColumn="0" w:lastRowLastColumn="0"/>
+            </w:pPr>
+            <w:r>
+              <w:t>L’élève se dirige vers la sortie.</w:t>
+            </w:r>
+          </w:p>
+        </w:tc>
+      </w:tr>
+      <w:tr>
+        <w:trPr>
+          <w:cnfStyle w:val="000000100000" w:firstRow="0" w:lastRow="0" w:firstColumn="0" w:lastColumn="0" w:oddVBand="0" w:evenVBand="0" w:oddHBand="1" w:evenHBand="0" w:firstRowFirstColumn="0" w:firstRowLastColumn="0" w:lastRowFirstColumn="0" w:lastRowLastColumn="0"/>
+        </w:trPr>
+        <w:tc>
+          <w:tcPr>
+            <w:cnfStyle w:val="001000000000" w:firstRow="0" w:lastRow="0" w:firstColumn="1" w:lastColumn="0" w:oddVBand="0" w:evenVBand="0" w:oddHBand="0" w:evenHBand="0" w:firstRowFirstColumn="0" w:firstRowLastColumn="0" w:lastRowFirstColumn="0" w:lastRowLastColumn="0"/>
+            <w:tcW w:w="3256" w:type="dxa"/>
+          </w:tcPr>
+          <w:p>
+            <w:r>
+              <w:t>-</w:t>
+            </w:r>
+          </w:p>
+        </w:tc>
+        <w:tc>
+          <w:tcPr>
+            <w:tcW w:w="2268" w:type="dxa"/>
+          </w:tcPr>
+          <w:p>
+            <w:pPr>
+              <w:cnfStyle w:val="000000100000" w:firstRow="0" w:lastRow="0" w:firstColumn="0" w:lastColumn="0" w:oddVBand="0" w:evenVBand="0" w:oddHBand="1" w:evenHBand="0" w:firstRowFirstColumn="0" w:firstRowLastColumn="0" w:lastRowFirstColumn="0" w:lastRowLastColumn="0"/>
+            </w:pPr>
+            <w:r>
+              <w:t>L’élève arrive à la porte.</w:t>
+            </w:r>
+          </w:p>
+        </w:tc>
+        <w:tc>
+          <w:tcPr>
+            <w:tcW w:w="3536" w:type="dxa"/>
+          </w:tcPr>
+          <w:p>
+            <w:pPr>
+              <w:cnfStyle w:val="000000100000" w:firstRow="0" w:lastRow="0" w:firstColumn="0" w:lastColumn="0" w:oddVBand="0" w:evenVBand="0" w:oddHBand="1" w:evenHBand="0" w:firstRowFirstColumn="0" w:firstRowLastColumn="0" w:lastRowFirstColumn="0" w:lastRowLastColumn="0"/>
+            </w:pPr>
+            <w:r>
+              <w:t>L’élève disparaît.</w:t>
+            </w:r>
+          </w:p>
+        </w:tc>
+      </w:tr>
+    </w:tbl>
+    <w:p>
+      <w:pPr>
         <w:rPr>
           <w:highlight w:val="yellow"/>
         </w:rPr>
@@ -7710,61 +7877,442 @@
     </w:p>
     <w:p>
       <w:pPr>
+        <w:rPr>
+          <w:highlight w:val="yellow"/>
+        </w:rPr>
+      </w:pPr>
+    </w:p>
+    <w:p>
+      <w:pPr>
+        <w:rPr>
+          <w:highlight w:val="yellow"/>
+        </w:rPr>
+      </w:pPr>
+    </w:p>
+    <w:p>
+      <w:pPr>
+        <w:rPr>
+          <w:highlight w:val="yellow"/>
+        </w:rPr>
+      </w:pPr>
+    </w:p>
+    <w:p>
+      <w:pPr>
+        <w:pStyle w:val="Paragraphedeliste"/>
+        <w:numPr>
+          <w:ilvl w:val="2"/>
+          <w:numId w:val="20"/>
+        </w:numPr>
+      </w:pPr>
+      <w:r>
+        <w:lastRenderedPageBreak/>
+        <w:t xml:space="preserve">L’élève reçoit un mot </w:t>
+      </w:r>
+      <w:r>
+        <w:t>in</w:t>
+      </w:r>
+      <w:r>
+        <w:t>correct</w:t>
+      </w:r>
+    </w:p>
+    <w:p>
+      <w:pPr>
+        <w:ind w:left="732" w:firstLine="684"/>
+      </w:pPr>
+      <w:r>
+        <w:t>Le scénario commence quand le prof a sélectionné un mot</w:t>
+      </w:r>
+    </w:p>
+    <w:tbl>
+      <w:tblPr>
+        <w:tblStyle w:val="TableauGrille4-Accentuation1"/>
+        <w:tblW w:w="0" w:type="auto"/>
+        <w:tblLook w:val="04A0" w:firstRow="1" w:lastRow="0" w:firstColumn="1" w:lastColumn="0" w:noHBand="0" w:noVBand="1"/>
+      </w:tblPr>
+      <w:tblGrid>
+        <w:gridCol w:w="3256"/>
+        <w:gridCol w:w="2268"/>
+        <w:gridCol w:w="3536"/>
+      </w:tblGrid>
+      <w:tr>
+        <w:trPr>
+          <w:cnfStyle w:val="100000000000" w:firstRow="1" w:lastRow="0" w:firstColumn="0" w:lastColumn="0" w:oddVBand="0" w:evenVBand="0" w:oddHBand="0" w:evenHBand="0" w:firstRowFirstColumn="0" w:firstRowLastColumn="0" w:lastRowFirstColumn="0" w:lastRowLastColumn="0"/>
+        </w:trPr>
+        <w:tc>
+          <w:tcPr>
+            <w:cnfStyle w:val="001000000000" w:firstRow="0" w:lastRow="0" w:firstColumn="1" w:lastColumn="0" w:oddVBand="0" w:evenVBand="0" w:oddHBand="0" w:evenHBand="0" w:firstRowFirstColumn="0" w:firstRowLastColumn="0" w:lastRowFirstColumn="0" w:lastRowLastColumn="0"/>
+            <w:tcW w:w="3256" w:type="dxa"/>
+          </w:tcPr>
+          <w:p>
+            <w:r>
+              <w:t>Action</w:t>
+            </w:r>
+          </w:p>
+        </w:tc>
+        <w:tc>
+          <w:tcPr>
+            <w:tcW w:w="2268" w:type="dxa"/>
+          </w:tcPr>
+          <w:p>
+            <w:pPr>
+              <w:cnfStyle w:val="100000000000" w:firstRow="1" w:lastRow="0" w:firstColumn="0" w:lastColumn="0" w:oddVBand="0" w:evenVBand="0" w:oddHBand="0" w:evenHBand="0" w:firstRowFirstColumn="0" w:firstRowLastColumn="0" w:lastRowFirstColumn="0" w:lastRowLastColumn="0"/>
+            </w:pPr>
+            <w:r>
+              <w:t>Condition particulière</w:t>
+            </w:r>
+          </w:p>
+        </w:tc>
+        <w:tc>
+          <w:tcPr>
+            <w:tcW w:w="3536" w:type="dxa"/>
+          </w:tcPr>
+          <w:p>
+            <w:pPr>
+              <w:cnfStyle w:val="100000000000" w:firstRow="1" w:lastRow="0" w:firstColumn="0" w:lastColumn="0" w:oddVBand="0" w:evenVBand="0" w:oddHBand="0" w:evenHBand="0" w:firstRowFirstColumn="0" w:firstRowLastColumn="0" w:lastRowFirstColumn="0" w:lastRowLastColumn="0"/>
+            </w:pPr>
+            <w:r>
+              <w:t>Réponse</w:t>
+            </w:r>
+          </w:p>
+        </w:tc>
+      </w:tr>
+      <w:tr>
+        <w:trPr>
+          <w:cnfStyle w:val="000000100000" w:firstRow="0" w:lastRow="0" w:firstColumn="0" w:lastColumn="0" w:oddVBand="0" w:evenVBand="0" w:oddHBand="1" w:evenHBand="0" w:firstRowFirstColumn="0" w:firstRowLastColumn="0" w:lastRowFirstColumn="0" w:lastRowLastColumn="0"/>
+        </w:trPr>
+        <w:tc>
+          <w:tcPr>
+            <w:cnfStyle w:val="001000000000" w:firstRow="0" w:lastRow="0" w:firstColumn="1" w:lastColumn="0" w:oddVBand="0" w:evenVBand="0" w:oddHBand="0" w:evenHBand="0" w:firstRowFirstColumn="0" w:firstRowLastColumn="0" w:lastRowFirstColumn="0" w:lastRowLastColumn="0"/>
+            <w:tcW w:w="3256" w:type="dxa"/>
+          </w:tcPr>
+          <w:p>
+            <w:r>
+              <w:t>Le joueur appuie sur une partie de l’écran au-dessus du prof</w:t>
+            </w:r>
+          </w:p>
+        </w:tc>
+        <w:tc>
+          <w:tcPr>
+            <w:tcW w:w="2268" w:type="dxa"/>
+          </w:tcPr>
+          <w:p>
+            <w:pPr>
+              <w:cnfStyle w:val="000000100000" w:firstRow="0" w:lastRow="0" w:firstColumn="0" w:lastColumn="0" w:oddVBand="0" w:evenVBand="0" w:oddHBand="1" w:evenHBand="0" w:firstRowFirstColumn="0" w:firstRowLastColumn="0" w:lastRowFirstColumn="0" w:lastRowLastColumn="0"/>
+            </w:pPr>
+          </w:p>
+        </w:tc>
+        <w:tc>
+          <w:tcPr>
+            <w:tcW w:w="3536" w:type="dxa"/>
+          </w:tcPr>
+          <w:p>
+            <w:pPr>
+              <w:cnfStyle w:val="000000100000" w:firstRow="0" w:lastRow="0" w:firstColumn="0" w:lastColumn="0" w:oddVBand="0" w:evenVBand="0" w:oddHBand="1" w:evenHBand="0" w:firstRowFirstColumn="0" w:firstRowLastColumn="0" w:lastRowFirstColumn="0" w:lastRowLastColumn="0"/>
+            </w:pPr>
+            <w:r>
+              <w:t>Le prof lance l’avion.</w:t>
+            </w:r>
+          </w:p>
+        </w:tc>
+      </w:tr>
+      <w:tr>
+        <w:tc>
+          <w:tcPr>
+            <w:cnfStyle w:val="001000000000" w:firstRow="0" w:lastRow="0" w:firstColumn="1" w:lastColumn="0" w:oddVBand="0" w:evenVBand="0" w:oddHBand="0" w:evenHBand="0" w:firstRowFirstColumn="0" w:firstRowLastColumn="0" w:lastRowFirstColumn="0" w:lastRowLastColumn="0"/>
+            <w:tcW w:w="3256" w:type="dxa"/>
+          </w:tcPr>
+          <w:p>
+            <w:r>
+              <w:t>-</w:t>
+            </w:r>
+          </w:p>
+        </w:tc>
+        <w:tc>
+          <w:tcPr>
+            <w:tcW w:w="2268" w:type="dxa"/>
+          </w:tcPr>
+          <w:p>
+            <w:pPr>
+              <w:cnfStyle w:val="000000000000" w:firstRow="0" w:lastRow="0" w:firstColumn="0" w:lastColumn="0" w:oddVBand="0" w:evenVBand="0" w:oddHBand="0" w:evenHBand="0" w:firstRowFirstColumn="0" w:firstRowLastColumn="0" w:lastRowFirstColumn="0" w:lastRowLastColumn="0"/>
+            </w:pPr>
+            <w:r>
+              <w:t>L’avion touche l’</w:t>
+            </w:r>
+            <w:r>
+              <w:t xml:space="preserve">élève qui porte un mauvais </w:t>
+            </w:r>
+            <w:r>
+              <w:t>mot.</w:t>
+            </w:r>
+          </w:p>
+        </w:tc>
+        <w:tc>
+          <w:tcPr>
+            <w:tcW w:w="3536" w:type="dxa"/>
+          </w:tcPr>
+          <w:p>
+            <w:pPr>
+              <w:cnfStyle w:val="000000000000" w:firstRow="0" w:lastRow="0" w:firstColumn="0" w:lastColumn="0" w:oddVBand="0" w:evenVBand="0" w:oddHBand="0" w:evenHBand="0" w:firstRowFirstColumn="0" w:firstRowLastColumn="0" w:lastRowFirstColumn="0" w:lastRowLastColumn="0"/>
+            </w:pPr>
+            <w:r>
+              <w:t>L’élève avance vers le bas.</w:t>
+            </w:r>
+          </w:p>
+        </w:tc>
+      </w:tr>
+      <w:tr>
+        <w:trPr>
+          <w:cnfStyle w:val="000000100000" w:firstRow="0" w:lastRow="0" w:firstColumn="0" w:lastColumn="0" w:oddVBand="0" w:evenVBand="0" w:oddHBand="1" w:evenHBand="0" w:firstRowFirstColumn="0" w:firstRowLastColumn="0" w:lastRowFirstColumn="0" w:lastRowLastColumn="0"/>
+        </w:trPr>
+        <w:tc>
+          <w:tcPr>
+            <w:cnfStyle w:val="001000000000" w:firstRow="0" w:lastRow="0" w:firstColumn="1" w:lastColumn="0" w:oddVBand="0" w:evenVBand="0" w:oddHBand="0" w:evenHBand="0" w:firstRowFirstColumn="0" w:firstRowLastColumn="0" w:lastRowFirstColumn="0" w:lastRowLastColumn="0"/>
+            <w:tcW w:w="3256" w:type="dxa"/>
+          </w:tcPr>
+          <w:p>
+            <w:r>
+              <w:t>-</w:t>
+            </w:r>
+          </w:p>
+        </w:tc>
+        <w:tc>
+          <w:tcPr>
+            <w:tcW w:w="2268" w:type="dxa"/>
+          </w:tcPr>
+          <w:p>
+            <w:pPr>
+              <w:cnfStyle w:val="000000100000" w:firstRow="0" w:lastRow="0" w:firstColumn="0" w:lastColumn="0" w:oddVBand="0" w:evenVBand="0" w:oddHBand="1" w:evenHBand="0" w:firstRowFirstColumn="0" w:firstRowLastColumn="0" w:lastRowFirstColumn="0" w:lastRowLastColumn="0"/>
+            </w:pPr>
+            <w:r>
+              <w:t>L’élève a avancé pendant 2 secondes.</w:t>
+            </w:r>
+          </w:p>
+        </w:tc>
+        <w:tc>
+          <w:tcPr>
+            <w:tcW w:w="3536" w:type="dxa"/>
+          </w:tcPr>
+          <w:p>
+            <w:pPr>
+              <w:cnfStyle w:val="000000100000" w:firstRow="0" w:lastRow="0" w:firstColumn="0" w:lastColumn="0" w:oddVBand="0" w:evenVBand="0" w:oddHBand="1" w:evenHBand="0" w:firstRowFirstColumn="0" w:firstRowLastColumn="0" w:lastRowFirstColumn="0" w:lastRowLastColumn="0"/>
+            </w:pPr>
+            <w:r>
+              <w:t xml:space="preserve">L’élève </w:t>
+            </w:r>
+            <w:r>
+              <w:t>reprends son déplacement précédent.</w:t>
+            </w:r>
+          </w:p>
+        </w:tc>
+      </w:tr>
+    </w:tbl>
+    <w:p>
+      <w:pPr>
+        <w:rPr>
+          <w:highlight w:val="yellow"/>
+        </w:rPr>
+      </w:pPr>
+      <w:r>
+        <w:rPr>
+          <w:highlight w:val="yellow"/>
+        </w:rPr>
+        <w:br w:type="page"/>
+      </w:r>
+    </w:p>
+    <w:p>
+      <w:pPr>
         <w:pStyle w:val="Titre3"/>
+      </w:pPr>
+      <w:r>
+        <w:lastRenderedPageBreak/>
+        <w:t>MLD</w:t>
+      </w:r>
+    </w:p>
+    <w:p/>
+    <w:p>
+      <w:pPr>
+        <w:jc w:val="both"/>
+      </w:pPr>
+      <w:r>
+        <w:t>Pour faciliter la lisibilité, j’ai séparé le diagramme de classe en deux parties. La première partie concerne l</w:t>
+      </w:r>
+      <w:r>
+        <w:t>a gestion des scènes.</w:t>
+      </w:r>
+    </w:p>
+    <w:p/>
+    <w:p>
+      <w:r>
+        <w:rPr>
+          <w:noProof/>
+          <w:lang w:val="fr-CH" w:eastAsia="fr-CH"/>
+        </w:rPr>
+        <w:drawing>
+          <wp:inline distT="0" distB="0" distL="0" distR="0" wp14:anchorId="4F5DE7D7" wp14:editId="0FF376BE">
+            <wp:extent cx="6100483" cy="2060428"/>
+            <wp:effectExtent l="0" t="0" r="0" b="0"/>
+            <wp:docPr id="15" name="Image 15"/>
+            <wp:cNvGraphicFramePr>
+              <a:graphicFrameLocks xmlns:a="http://schemas.openxmlformats.org/drawingml/2006/main" noChangeAspect="1"/>
+            </wp:cNvGraphicFramePr>
+            <a:graphic xmlns:a="http://schemas.openxmlformats.org/drawingml/2006/main">
+              <a:graphicData uri="http://schemas.openxmlformats.org/drawingml/2006/picture">
+                <pic:pic xmlns:pic="http://schemas.openxmlformats.org/drawingml/2006/picture">
+                  <pic:nvPicPr>
+                    <pic:cNvPr id="15" name="MLD.png"/>
+                    <pic:cNvPicPr/>
+                  </pic:nvPicPr>
+                  <pic:blipFill>
+                    <a:blip r:embed="rId18">
+                      <a:extLst>
+                        <a:ext uri="{28A0092B-C50C-407E-A947-70E740481C1C}">
+                          <a14:useLocalDpi xmlns:a14="http://schemas.microsoft.com/office/drawing/2010/main" val="0"/>
+                        </a:ext>
+                      </a:extLst>
+                    </a:blip>
+                    <a:stretch>
+                      <a:fillRect/>
+                    </a:stretch>
+                  </pic:blipFill>
+                  <pic:spPr>
+                    <a:xfrm>
+                      <a:off x="0" y="0"/>
+                      <a:ext cx="6100483" cy="2060428"/>
+                    </a:xfrm>
+                    <a:prstGeom prst="rect">
+                      <a:avLst/>
+                    </a:prstGeom>
+                  </pic:spPr>
+                </pic:pic>
+              </a:graphicData>
+            </a:graphic>
+          </wp:inline>
+        </w:drawing>
+      </w:r>
+    </w:p>
+    <w:p/>
+    <w:p>
+      <w:pPr>
+        <w:jc w:val="both"/>
+      </w:pPr>
+      <w:r>
+        <w:t>Chaque classe (MainMenu, GameOver, StudentInvadersPlayground, SelectLanguages) utilise la classe principale, StudentInvaders. Cette dernière fournie à chacune la taille de l’écran, le stage (un « terrain » qui peut contenir des acteurs) ainsi que différentes méthodes pour changer de scène. Excepté la classe StudentInvaders, les autres classes ne dépendent pas des autres.</w:t>
+      </w:r>
+    </w:p>
+    <w:p>
+      <w:pPr>
+        <w:jc w:val="both"/>
+      </w:pPr>
+    </w:p>
+    <w:p>
+      <w:pPr>
+        <w:jc w:val="both"/>
+      </w:pPr>
+    </w:p>
+    <w:p>
+      <w:pPr>
+        <w:jc w:val="both"/>
+      </w:pPr>
+      <w:r>
+        <w:rPr>
+          <w:noProof/>
+          <w:lang w:val="fr-CH" w:eastAsia="fr-CH"/>
+        </w:rPr>
+        <w:drawing>
+          <wp:anchor distT="0" distB="0" distL="114300" distR="114300" simplePos="0" relativeHeight="251668480" behindDoc="0" locked="0" layoutInCell="1" allowOverlap="1" wp14:anchorId="75A6806B" wp14:editId="5ABEB0D6">
+            <wp:simplePos x="0" y="0"/>
+            <wp:positionH relativeFrom="margin">
+              <wp:posOffset>469900</wp:posOffset>
+            </wp:positionH>
+            <wp:positionV relativeFrom="paragraph">
+              <wp:posOffset>245110</wp:posOffset>
+            </wp:positionV>
+            <wp:extent cx="4814570" cy="3552825"/>
+            <wp:effectExtent l="0" t="0" r="5080" b="9525"/>
+            <wp:wrapTopAndBottom/>
+            <wp:docPr id="17" name="Image 17"/>
+            <wp:cNvGraphicFramePr>
+              <a:graphicFrameLocks xmlns:a="http://schemas.openxmlformats.org/drawingml/2006/main" noChangeAspect="1"/>
+            </wp:cNvGraphicFramePr>
+            <a:graphic xmlns:a="http://schemas.openxmlformats.org/drawingml/2006/main">
+              <a:graphicData uri="http://schemas.openxmlformats.org/drawingml/2006/picture">
+                <pic:pic xmlns:pic="http://schemas.openxmlformats.org/drawingml/2006/picture">
+                  <pic:nvPicPr>
+                    <pic:cNvPr id="17" name="DiagrammeVoc.png"/>
+                    <pic:cNvPicPr/>
+                  </pic:nvPicPr>
+                  <pic:blipFill>
+                    <a:blip r:embed="rId19" cstate="print">
+                      <a:extLst>
+                        <a:ext uri="{28A0092B-C50C-407E-A947-70E740481C1C}">
+                          <a14:useLocalDpi xmlns:a14="http://schemas.microsoft.com/office/drawing/2010/main" val="0"/>
+                        </a:ext>
+                      </a:extLst>
+                    </a:blip>
+                    <a:stretch>
+                      <a:fillRect/>
+                    </a:stretch>
+                  </pic:blipFill>
+                  <pic:spPr>
+                    <a:xfrm>
+                      <a:off x="0" y="0"/>
+                      <a:ext cx="4814570" cy="3552825"/>
+                    </a:xfrm>
+                    <a:prstGeom prst="rect">
+                      <a:avLst/>
+                    </a:prstGeom>
+                  </pic:spPr>
+                </pic:pic>
+              </a:graphicData>
+            </a:graphic>
+            <wp14:sizeRelH relativeFrom="margin">
+              <wp14:pctWidth>0</wp14:pctWidth>
+            </wp14:sizeRelH>
+            <wp14:sizeRelV relativeFrom="margin">
+              <wp14:pctHeight>0</wp14:pctHeight>
+            </wp14:sizeRelV>
+          </wp:anchor>
+        </w:drawing>
+      </w:r>
+      <w:r>
+        <w:t>La deuxième partie concerne les mots pour les profs et les élèves.</w:t>
+      </w:r>
+    </w:p>
+    <w:p>
+      <w:pPr>
+        <w:jc w:val="both"/>
         <w:rPr>
           <w:highlight w:val="yellow"/>
         </w:rPr>
       </w:pPr>
-      <w:r>
-        <w:rPr>
-          <w:highlight w:val="yellow"/>
-        </w:rPr>
-        <w:t>MLD</w:t>
-      </w:r>
-    </w:p>
-    <w:p>
-      <w:pPr>
-        <w:rPr>
-          <w:highlight w:val="yellow"/>
-        </w:rPr>
-      </w:pPr>
-      <w:r>
-        <w:rPr>
-          <w:highlight w:val="yellow"/>
-        </w:rPr>
-        <w:t>mwb ou diagramme de classe</w:t>
-      </w:r>
-    </w:p>
-    <w:p>
-      <w:pPr>
-        <w:rPr>
-          <w:highlight w:val="yellow"/>
-        </w:rPr>
-      </w:pPr>
-      <w:r>
-        <w:rPr>
-          <w:highlight w:val="yellow"/>
-        </w:rPr>
-        <w:t>Eché</w:t>
-      </w:r>
-      <w:r>
-        <w:rPr>
-          <w:highlight w:val="yellow"/>
-        </w:rPr>
-        <w:t>ance 3</w:t>
-      </w:r>
-    </w:p>
-    <w:p>
-      <w:pPr>
-        <w:rPr>
-          <w:highlight w:val="yellow"/>
-        </w:rPr>
-      </w:pPr>
-      <w:r>
-        <w:rPr>
-          <w:highlight w:val="yellow"/>
-        </w:rPr>
-        <w:br w:type="page"/>
+    </w:p>
+    <w:p>
+      <w:pPr>
+        <w:jc w:val="both"/>
+      </w:pPr>
+    </w:p>
+    <w:p>
+      <w:pPr>
+        <w:jc w:val="both"/>
+      </w:pPr>
+      <w:r>
+        <w:lastRenderedPageBreak/>
+        <w:t>La classe « StudentInvadersPlayground »</w:t>
+      </w:r>
+      <w:r>
+        <w:t xml:space="preserve"> est le terrain de jeu. Il charge les mots ainsi que les boîtes et élèves. Deux classes héritent de la classe « Word ». Il s’agit de « StudentWords »et « TeacherWords ». La particularité est que </w:t>
+      </w:r>
+      <w:r>
+        <w:t xml:space="preserve">« StudentWords » </w:t>
+      </w:r>
+      <w:r>
+        <w:t xml:space="preserve">a des états et gère donc chaque élève et </w:t>
+      </w:r>
+      <w:r>
+        <w:t>« TeacherWords » a un booléen pour savoir si le mot du professeur a été appris ou non.</w:t>
+      </w:r>
+      <w:r>
+        <w:t xml:space="preserve"> </w:t>
       </w:r>
     </w:p>
     <w:p/>
@@ -7772,14 +8320,17 @@
       <w:pPr>
         <w:pStyle w:val="Titre3"/>
       </w:pPr>
-      <w:bookmarkStart w:id="16" w:name="_Toc71703259"/>
-      <w:bookmarkStart w:id="17" w:name="_Toc499021842"/>
+      <w:bookmarkStart w:id="15" w:name="_Toc71703259"/>
+      <w:bookmarkStart w:id="16" w:name="_Toc499021842"/>
       <w:r>
         <w:t>Particularité 1 – Les blocs pour les mots du professeur</w:t>
       </w:r>
     </w:p>
     <w:p/>
     <w:p>
+      <w:pPr>
+        <w:jc w:val="both"/>
+      </w:pPr>
       <w:r>
         <w:t xml:space="preserve">Arrivé à la moitié du projet, un problème s’imposait au moment d’afficher les mots pour le professeur. En effet, durant la programmation, je me suis posé la question suivante : « Comment faire pour afficher ces boîtes qui sont dans un tableau ? Dois-je afficher ces blocs en continu même s’ils seront cachés car ils dépassent l’écran ou dois-je en mettre 4 et dès qu’un mot a été traduit, on le supprime pour le remplacer par le suivant ? ». J’ai donc posé la question à mon chef de projet et il m’a conseillé de partir avec la première méthode car elle est plus simple. Pour cela, j’ai dû modifier le code en ajoutant une nouvelle classe qui est « TeacherWords ». Cette classe permet de connaître les mots </w:t>
       </w:r>
@@ -7963,7 +8514,7 @@
                     <pic:cNvPicPr/>
                   </pic:nvPicPr>
                   <pic:blipFill rotWithShape="1">
-                    <a:blip r:embed="rId18" cstate="print">
+                    <a:blip r:embed="rId20" cstate="print">
                       <a:extLst>
                         <a:ext uri="{28A0092B-C50C-407E-A947-70E740481C1C}">
                           <a14:useLocalDpi xmlns:a14="http://schemas.microsoft.com/office/drawing/2010/main" val="0"/>
@@ -8000,6 +8551,9 @@
     <w:p/>
     <w:p/>
     <w:p>
+      <w:pPr>
+        <w:jc w:val="both"/>
+      </w:pPr>
       <w:r>
         <w:rPr>
           <w:noProof/>
@@ -8094,7 +8648,7 @@
           </mc:Choice>
           <mc:Fallback>
             <w:pict>
-              <v:shape w14:anchorId="625AA4E7" id="Zone de texte 14" o:spid="_x0000_s1027" type="#_x0000_t202" style="position:absolute;margin-left:45.1pt;margin-top:316.1pt;width:363.3pt;height:.05pt;z-index:251666432;visibility:visible;mso-wrap-style:square;mso-wrap-distance-left:9pt;mso-wrap-distance-top:0;mso-wrap-distance-right:9pt;mso-wrap-distance-bottom:0;mso-position-horizontal:absolute;mso-position-horizontal-relative:text;mso-position-vertical:absolute;mso-position-vertical-relative:text;v-text-anchor:top" o:gfxdata="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" stroked="f">
+              <v:shape w14:anchorId="625AA4E7" id="Zone de texte 14" o:spid="_x0000_s1027" type="#_x0000_t202" style="position:absolute;left:0;text-align:left;margin-left:45.1pt;margin-top:316.1pt;width:363.3pt;height:.05pt;z-index:251666432;visibility:visible;mso-wrap-style:square;mso-wrap-distance-left:9pt;mso-wrap-distance-top:0;mso-wrap-distance-right:9pt;mso-wrap-distance-bottom:0;mso-position-horizontal:absolute;mso-position-horizontal-relative:text;mso-position-vertical:absolute;mso-position-vertical-relative:text;v-text-anchor:top" o:gfxdata="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" stroked="f">
                 <v:textbox style="mso-fit-shape-to-text:t" inset="0,0,0,0">
                   <w:txbxContent>
                     <w:p>
@@ -8169,7 +8723,7 @@
                     <pic:cNvPicPr/>
                   </pic:nvPicPr>
                   <pic:blipFill rotWithShape="1">
-                    <a:blip r:embed="rId19" cstate="print">
+                    <a:blip r:embed="rId21" cstate="print">
                       <a:extLst>
                         <a:ext uri="{28A0092B-C50C-407E-A947-70E740481C1C}">
                           <a14:useLocalDpi xmlns:a14="http://schemas.microsoft.com/office/drawing/2010/main" val="0"/>
@@ -8210,13 +8764,17 @@
       </w:r>
     </w:p>
     <w:p/>
-    <w:p/>
-    <w:p/>
+    <w:p>
+      <w:r>
+        <w:br w:type="page"/>
+      </w:r>
+    </w:p>
     <w:p>
       <w:pPr>
         <w:pStyle w:val="Titre3"/>
       </w:pPr>
       <w:r>
+        <w:lastRenderedPageBreak/>
         <w:t>Particularité 2 – Le changement de scènes</w:t>
       </w:r>
     </w:p>
@@ -8228,14 +8786,136 @@
       </w:pPr>
     </w:p>
     <w:p>
+      <w:pPr>
+        <w:jc w:val="both"/>
+      </w:pPr>
       <w:r>
         <w:t>Ayant commencé le pro</w:t>
       </w:r>
-    </w:p>
-    <w:p>
-      <w:r>
-        <w:t>Echéance 4</w:t>
-      </w:r>
+      <w:r>
+        <w:t>jet en créant le menu ainsi que la sélection des langages,</w:t>
+      </w:r>
+      <w:r>
+        <w:t xml:space="preserve"> un détail de taille m’avait échappé</w:t>
+      </w:r>
+      <w:r>
+        <w:t>, la fuite de mémoire</w:t>
+      </w:r>
+      <w:r>
+        <w:t>.</w:t>
+      </w:r>
+      <w:r>
+        <w:t xml:space="preserve"> Cela consiste à polluer la mémoire de manière croissante sans le vouloir et sans pouvoir le contrôler. Par exemple, un tableau qui continue d’ajouter des valeurs à la suite sans s’arrêter et qui prends de la place dans la mémoire sans le vouloir causant ainsi le crash de l’application.</w:t>
+      </w:r>
+    </w:p>
+    <w:p>
+      <w:pPr>
+        <w:jc w:val="both"/>
+      </w:pPr>
+    </w:p>
+    <w:p>
+      <w:pPr>
+        <w:keepNext/>
+        <w:jc w:val="both"/>
+      </w:pPr>
+      <w:r>
+        <w:rPr>
+          <w:noProof/>
+          <w:lang w:val="fr-CH" w:eastAsia="fr-CH"/>
+        </w:rPr>
+        <w:drawing>
+          <wp:inline distT="0" distB="0" distL="0" distR="0" wp14:anchorId="7E0FCBEE" wp14:editId="6A29EBD1">
+            <wp:extent cx="5759450" cy="1231900"/>
+            <wp:effectExtent l="0" t="0" r="0" b="6350"/>
+            <wp:docPr id="18" name="Image 18"/>
+            <wp:cNvGraphicFramePr>
+              <a:graphicFrameLocks xmlns:a="http://schemas.openxmlformats.org/drawingml/2006/main" noChangeAspect="1"/>
+            </wp:cNvGraphicFramePr>
+            <a:graphic xmlns:a="http://schemas.openxmlformats.org/drawingml/2006/main">
+              <a:graphicData uri="http://schemas.openxmlformats.org/drawingml/2006/picture">
+                <pic:pic xmlns:pic="http://schemas.openxmlformats.org/drawingml/2006/picture">
+                  <pic:nvPicPr>
+                    <pic:cNvPr id="18" name="memoryleak.PNG"/>
+                    <pic:cNvPicPr/>
+                  </pic:nvPicPr>
+                  <pic:blipFill>
+                    <a:blip r:embed="rId22" cstate="print">
+                      <a:extLst>
+                        <a:ext uri="{28A0092B-C50C-407E-A947-70E740481C1C}">
+                          <a14:useLocalDpi xmlns:a14="http://schemas.microsoft.com/office/drawing/2010/main" val="0"/>
+                        </a:ext>
+                      </a:extLst>
+                    </a:blip>
+                    <a:stretch>
+                      <a:fillRect/>
+                    </a:stretch>
+                  </pic:blipFill>
+                  <pic:spPr>
+                    <a:xfrm>
+                      <a:off x="0" y="0"/>
+                      <a:ext cx="5759450" cy="1231900"/>
+                    </a:xfrm>
+                    <a:prstGeom prst="rect">
+                      <a:avLst/>
+                    </a:prstGeom>
+                  </pic:spPr>
+                </pic:pic>
+              </a:graphicData>
+            </a:graphic>
+          </wp:inline>
+        </w:drawing>
+      </w:r>
+    </w:p>
+    <w:p>
+      <w:pPr>
+        <w:pStyle w:val="Lgende"/>
+        <w:jc w:val="center"/>
+      </w:pPr>
+      <w:r>
+        <w:t xml:space="preserve">Figure </w:t>
+      </w:r>
+      <w:r>
+        <w:fldChar w:fldCharType="begin"/>
+      </w:r>
+      <w:r>
+        <w:instrText xml:space="preserve"> SEQ Figure \* ARABIC </w:instrText>
+      </w:r>
+      <w:r>
+        <w:fldChar w:fldCharType="separate"/>
+      </w:r>
+      <w:r>
+        <w:rPr>
+          <w:noProof/>
+        </w:rPr>
+        <w:t>3</w:t>
+      </w:r>
+      <w:r>
+        <w:fldChar w:fldCharType="end"/>
+      </w:r>
+      <w:r>
+        <w:t>. La fuite de mémoire dans mon projet.</w:t>
+      </w:r>
+    </w:p>
+    <w:p>
+      <w:pPr>
+        <w:jc w:val="both"/>
+      </w:pPr>
+      <w:r>
+        <w:t xml:space="preserve">  </w:t>
+      </w:r>
+    </w:p>
+    <w:p>
+      <w:pPr>
+        <w:jc w:val="both"/>
+      </w:pPr>
+      <w:r>
+        <w:t xml:space="preserve">N’ayant jamais expérimenté ceci dans mes projets précédents, je ne comprenais pas le problème quand cela était arrivé. </w:t>
+      </w:r>
+      <w:r>
+        <w:t xml:space="preserve">On peut remarquer des ralentissements sur la tablette mais pas sur mon smartphone. J’ai ainsi commencé à débugger mon application avec mon téléphone parce que les derniers smartphones permettent de montrer l’utilisation de la mémoire sous Android Studio. J’ai pu identifier le problème et chercher à corriger le problème. Cela ne fût pas si simple mais j’ai réussi à trouver la solution pour cette partie. Après ce souci, j’ai décidé de mener des tests en faisant plusieurs parties d’affilés pour voir si le jeu continuait d’avoir des fuites. Quelques essais plus tard, j’avais effectivement un problème de taille après plusieurs parties effectuées. N’ayant pas utilisé correctement la méthode pour le changement de scène, il s’avérait que ma mémoire continuait d’augmenter car les précédentes ressources n’étaient pas effacées correctement (je supprimais que les acteurs des précédentes scènes). Cela affecte l’expérience du joueur car il ne pourra pas enchaîner ses parties. </w:t>
+      </w:r>
+      <w:bookmarkStart w:id="17" w:name="_GoBack"/>
+      <w:bookmarkEnd w:id="17"/>
     </w:p>
     <w:p>
       <w:r>
@@ -8253,11 +8933,11 @@
         <w:lastRenderedPageBreak/>
         <w:t>R</w:t>
       </w:r>
+      <w:bookmarkEnd w:id="15"/>
+      <w:r>
+        <w:t>éalisation</w:t>
+      </w:r>
       <w:bookmarkEnd w:id="16"/>
-      <w:r>
-        <w:t>éalisation</w:t>
-      </w:r>
-      <w:bookmarkEnd w:id="17"/>
     </w:p>
     <w:p>
       <w:pPr>
@@ -8310,7 +8990,7 @@
         </w:rPr>
         <w:t xml:space="preserve"> </w:t>
       </w:r>
-      <w:hyperlink r:id="rId20" w:history="1">
+      <w:hyperlink r:id="rId23" w:history="1">
         <w:r>
           <w:rPr>
             <w:rStyle w:val="Lienhypertexte"/>
@@ -8350,7 +9030,13 @@
         <w:rPr>
           <w:iCs/>
         </w:rPr>
-        <w:t>Le répertoire se présente ainsi :</w:t>
+        <w:t>Le repository Github</w:t>
+      </w:r>
+      <w:r>
+        <w:rPr>
+          <w:iCs/>
+        </w:rPr>
+        <w:t xml:space="preserve"> se présente ainsi :</w:t>
       </w:r>
     </w:p>
     <w:p>
@@ -8388,7 +9074,7 @@
                     <pic:cNvPicPr/>
                   </pic:nvPicPr>
                   <pic:blipFill>
-                    <a:blip r:embed="rId21">
+                    <a:blip r:embed="rId24">
                       <a:extLst>
                         <a:ext uri="{28A0092B-C50C-407E-A947-70E740481C1C}">
                           <a14:useLocalDpi xmlns:a14="http://schemas.microsoft.com/office/drawing/2010/main" val="0"/>
@@ -8813,6 +9499,28 @@
           </w:p>
         </w:tc>
       </w:tr>
+      <w:tr>
+        <w:tc>
+          <w:tcPr>
+            <w:tcW w:w="4530" w:type="dxa"/>
+          </w:tcPr>
+          <w:p>
+            <w:r>
+              <w:t>Version Android de la tablette</w:t>
+            </w:r>
+          </w:p>
+        </w:tc>
+        <w:tc>
+          <w:tcPr>
+            <w:tcW w:w="4530" w:type="dxa"/>
+          </w:tcPr>
+          <w:p>
+            <w:r>
+              <w:t>4.2.2</w:t>
+            </w:r>
+          </w:p>
+        </w:tc>
+      </w:tr>
     </w:tbl>
     <w:p>
       <w:pPr>
@@ -8820,64 +9528,6 @@
           <w:iCs/>
         </w:rPr>
       </w:pPr>
-    </w:p>
-    <w:p>
-      <w:pPr>
-        <w:ind w:left="1134" w:hanging="774"/>
-        <w:rPr>
-          <w:i/>
-          <w:iCs/>
-          <w:highlight w:val="yellow"/>
-        </w:rPr>
-      </w:pPr>
-      <w:r>
-        <w:rPr>
-          <w:i/>
-          <w:iCs/>
-          <w:highlight w:val="yellow"/>
-        </w:rPr>
-        <w:t>=référence sur le repo Git + description arborescence</w:t>
-      </w:r>
-    </w:p>
-    <w:p>
-      <w:pPr>
-        <w:ind w:left="1134" w:hanging="774"/>
-        <w:rPr>
-          <w:i/>
-          <w:iCs/>
-        </w:rPr>
-      </w:pPr>
-      <w:r>
-        <w:rPr>
-          <w:i/>
-          <w:iCs/>
-          <w:highlight w:val="yellow"/>
-        </w:rPr>
-        <w:lastRenderedPageBreak/>
-        <w:t>=</w:t>
-      </w:r>
-      <w:r>
-        <w:rPr>
-          <w:i/>
-          <w:iCs/>
-          <w:highlight w:val="yellow"/>
-        </w:rPr>
-        <w:t>Explication d’éventuelle « spécialité » d’implémentation</w:t>
-      </w:r>
-    </w:p>
-    <w:p>
-      <w:r>
-        <w:rPr>
-          <w:highlight w:val="yellow"/>
-        </w:rPr>
-        <w:t>Eché</w:t>
-      </w:r>
-      <w:r>
-        <w:rPr>
-          <w:highlight w:val="yellow"/>
-        </w:rPr>
-        <w:t>ance 3</w:t>
-      </w:r>
     </w:p>
     <w:p>
       <w:pPr>
@@ -9001,6 +9651,20 @@
         </w:rPr>
         <w:t xml:space="preserve">tests sans preuve: fournir au moins une description </w:t>
       </w:r>
+    </w:p>
+    <w:p>
+      <w:pPr>
+        <w:rPr>
+          <w:i/>
+        </w:rPr>
+      </w:pPr>
+    </w:p>
+    <w:p>
+      <w:pPr>
+        <w:rPr>
+          <w:i/>
+        </w:rPr>
+      </w:pPr>
     </w:p>
     <w:p>
       <w:pPr>
@@ -9949,6 +10613,79 @@
     <w:p>
       <w:pPr>
         <w:ind w:left="426"/>
+      </w:pPr>
+      <w:r>
+        <w:t>Différents soucis ont été remarqués durant mes tests :</w:t>
+      </w:r>
+    </w:p>
+    <w:p>
+      <w:pPr>
+        <w:ind w:left="426"/>
+      </w:pPr>
+    </w:p>
+    <w:p>
+      <w:pPr>
+        <w:pStyle w:val="Paragraphedeliste"/>
+        <w:numPr>
+          <w:ilvl w:val="0"/>
+          <w:numId w:val="17"/>
+        </w:numPr>
+      </w:pPr>
+      <w:r>
+        <w:t>Une surcharge de la mémoire</w:t>
+      </w:r>
+    </w:p>
+    <w:p>
+      <w:pPr>
+        <w:pStyle w:val="Paragraphedeliste"/>
+        <w:numPr>
+          <w:ilvl w:val="1"/>
+          <w:numId w:val="17"/>
+        </w:numPr>
+      </w:pPr>
+      <w:r>
+        <w:t>Si l’on enchaîne plusieurs parties, la mémoire vive n’est jamais vidée et elle se surcharge petit à petit causant des ralentissements sur l’application voire même le crash de cette dernière-</w:t>
+      </w:r>
+    </w:p>
+    <w:p>
+      <w:pPr>
+        <w:pStyle w:val="Paragraphedeliste"/>
+        <w:numPr>
+          <w:ilvl w:val="1"/>
+          <w:numId w:val="17"/>
+        </w:numPr>
+      </w:pPr>
+      <w:r>
+        <w:t>Le joueur pourrait voir son jeu fermé en cours de partie (après 5-6 parties).</w:t>
+      </w:r>
+    </w:p>
+    <w:p>
+      <w:pPr>
+        <w:pStyle w:val="Paragraphedeliste"/>
+        <w:numPr>
+          <w:ilvl w:val="1"/>
+          <w:numId w:val="17"/>
+        </w:numPr>
+      </w:pPr>
+      <w:r>
+        <w:t>Réécrire</w:t>
+      </w:r>
+      <w:r>
+        <w:t xml:space="preserve"> une partie du code pour qu’à chaque changement de scène, on supprime les textures, textes ou autre qui ne servent plus.</w:t>
+      </w:r>
+    </w:p>
+    <w:p>
+      <w:pPr>
+        <w:pStyle w:val="Paragraphedeliste"/>
+        <w:numPr>
+          <w:ilvl w:val="0"/>
+          <w:numId w:val="17"/>
+        </w:numPr>
+      </w:pPr>
+    </w:p>
+    <w:p>
+      <w:pPr>
+        <w:ind w:left="426"/>
         <w:rPr>
           <w:i/>
         </w:rPr>
@@ -10465,6 +11202,286 @@
       </w:r>
       <w:bookmarkEnd w:id="38"/>
       <w:bookmarkEnd w:id="39"/>
+    </w:p>
+    <w:p>
+      <w:pPr>
+        <w:ind w:left="426"/>
+        <w:rPr>
+          <w:iCs/>
+        </w:rPr>
+      </w:pPr>
+    </w:p>
+    <w:p>
+      <w:pPr>
+        <w:ind w:left="426"/>
+        <w:rPr>
+          <w:iCs/>
+        </w:rPr>
+      </w:pPr>
+      <w:r>
+        <w:rPr>
+          <w:iCs/>
+        </w:rPr>
+        <w:t>« </w:t>
+      </w:r>
+      <w:r>
+        <w:rPr>
+          <w:iCs/>
+        </w:rPr>
+        <w:t>LibGDX Game Development By Example</w:t>
+      </w:r>
+      <w:r>
+        <w:rPr>
+          <w:iCs/>
+        </w:rPr>
+        <w:t> » par James Cook, Août 2015.</w:t>
+      </w:r>
+    </w:p>
+    <w:p>
+      <w:pPr>
+        <w:ind w:left="426"/>
+        <w:rPr>
+          <w:iCs/>
+        </w:rPr>
+      </w:pPr>
+    </w:p>
+    <w:p>
+      <w:pPr>
+        <w:ind w:left="426"/>
+        <w:rPr>
+          <w:iCs/>
+        </w:rPr>
+      </w:pPr>
+      <w:r>
+        <w:rPr>
+          <w:iCs/>
+        </w:rPr>
+        <w:t>La documentation LibGDX :</w:t>
+      </w:r>
+      <w:r>
+        <w:t xml:space="preserve"> </w:t>
+      </w:r>
+      <w:hyperlink r:id="rId25" w:history="1">
+        <w:r>
+          <w:rPr>
+            <w:rStyle w:val="Lienhypertexte"/>
+            <w:iCs/>
+          </w:rPr>
+          <w:t>https://libgdx.badlogicgames.com/ci/nightlies/docs/api/allclasses-noframe.html</w:t>
+        </w:r>
+      </w:hyperlink>
+    </w:p>
+    <w:p>
+      <w:pPr>
+        <w:ind w:left="426"/>
+        <w:rPr>
+          <w:iCs/>
+        </w:rPr>
+      </w:pPr>
+    </w:p>
+    <w:p>
+      <w:pPr>
+        <w:ind w:left="426"/>
+        <w:rPr>
+          <w:iCs/>
+        </w:rPr>
+      </w:pPr>
+      <w:r>
+        <w:rPr>
+          <w:iCs/>
+        </w:rPr>
+        <w:t xml:space="preserve">StackOverflow pour trouver des solutions à des questions déjà posée : </w:t>
+      </w:r>
+      <w:hyperlink r:id="rId26" w:history="1">
+        <w:r>
+          <w:rPr>
+            <w:rStyle w:val="Lienhypertexte"/>
+            <w:iCs/>
+          </w:rPr>
+          <w:t>https://gamedev.stackexchange.com</w:t>
+        </w:r>
+      </w:hyperlink>
+    </w:p>
+    <w:p>
+      <w:pPr>
+        <w:ind w:left="426"/>
+        <w:rPr>
+          <w:iCs/>
+        </w:rPr>
+      </w:pPr>
+      <w:hyperlink r:id="rId27" w:history="1">
+        <w:r>
+          <w:rPr>
+            <w:rStyle w:val="Lienhypertexte"/>
+            <w:iCs/>
+          </w:rPr>
+          <w:t>https://stackoverflow.com</w:t>
+        </w:r>
+      </w:hyperlink>
+    </w:p>
+    <w:p>
+      <w:pPr>
+        <w:ind w:left="426"/>
+        <w:rPr>
+          <w:iCs/>
+        </w:rPr>
+      </w:pPr>
+    </w:p>
+    <w:p>
+      <w:pPr>
+        <w:ind w:left="426"/>
+        <w:rPr>
+          <w:iCs/>
+        </w:rPr>
+      </w:pPr>
+      <w:r>
+        <w:rPr>
+          <w:iCs/>
+        </w:rPr>
+        <w:t xml:space="preserve">Les tutoriels de « HollowBit » sur Youtube : </w:t>
+      </w:r>
+      <w:hyperlink r:id="rId28" w:history="1">
+        <w:r>
+          <w:rPr>
+            <w:rStyle w:val="Lienhypertexte"/>
+            <w:iCs/>
+          </w:rPr>
+          <w:t>https://www.youtube.com/playlist?list=PLrnO5Pu2zAHKAIjRtTLAXtZKMSA6JWnmf</w:t>
+        </w:r>
+      </w:hyperlink>
+    </w:p>
+    <w:p>
+      <w:pPr>
+        <w:ind w:left="426"/>
+        <w:rPr>
+          <w:iCs/>
+        </w:rPr>
+      </w:pPr>
+    </w:p>
+    <w:p>
+      <w:pPr>
+        <w:ind w:left="426"/>
+        <w:rPr>
+          <w:iCs/>
+        </w:rPr>
+      </w:pPr>
+      <w:r>
+        <w:rPr>
+          <w:iCs/>
+        </w:rPr>
+        <w:t>Les tutoriels de « </w:t>
+      </w:r>
+      <w:r>
+        <w:rPr>
+          <w:iCs/>
+        </w:rPr>
+        <w:t>Brent Aureli's - Code School</w:t>
+      </w:r>
+      <w:r>
+        <w:rPr>
+          <w:iCs/>
+        </w:rPr>
+        <w:t xml:space="preserve"> » sur Youtube : </w:t>
+      </w:r>
+      <w:hyperlink r:id="rId29" w:history="1">
+        <w:r>
+          <w:rPr>
+            <w:rStyle w:val="Lienhypertexte"/>
+            <w:iCs/>
+          </w:rPr>
+          <w:t>https://www.youtube.com/playlist?list=PLZm85UZQLd2SXQzsF-a0-pPF6IWDDdrXt</w:t>
+        </w:r>
+      </w:hyperlink>
+    </w:p>
+    <w:p>
+      <w:pPr>
+        <w:ind w:left="426"/>
+        <w:rPr>
+          <w:iCs/>
+        </w:rPr>
+      </w:pPr>
+    </w:p>
+    <w:p>
+      <w:pPr>
+        <w:ind w:left="426"/>
+        <w:rPr>
+          <w:iCs/>
+        </w:rPr>
+      </w:pPr>
+      <w:r>
+        <w:rPr>
+          <w:iCs/>
+        </w:rPr>
+        <w:t xml:space="preserve">Xavier Carrel – </w:t>
+      </w:r>
+      <w:r>
+        <w:rPr>
+          <w:iCs/>
+        </w:rPr>
+        <w:t>Différentes solutions apportées pour mes problèmes.</w:t>
+      </w:r>
+    </w:p>
+    <w:p>
+      <w:pPr>
+        <w:ind w:left="426"/>
+        <w:rPr>
+          <w:iCs/>
+        </w:rPr>
+      </w:pPr>
+    </w:p>
+    <w:p>
+      <w:pPr>
+        <w:ind w:left="426"/>
+        <w:rPr>
+          <w:iCs/>
+        </w:rPr>
+      </w:pPr>
+      <w:r>
+        <w:rPr>
+          <w:iCs/>
+        </w:rPr>
+        <w:t>Vincent Fagioli – Tests et aide à la recherche de différentes ressources pour le jeu.</w:t>
+      </w:r>
+    </w:p>
+    <w:p>
+      <w:pPr>
+        <w:ind w:left="426"/>
+        <w:rPr>
+          <w:iCs/>
+        </w:rPr>
+      </w:pPr>
+    </w:p>
+    <w:p>
+      <w:pPr>
+        <w:ind w:left="426"/>
+        <w:rPr>
+          <w:iCs/>
+        </w:rPr>
+      </w:pPr>
+      <w:r>
+        <w:rPr>
+          <w:iCs/>
+        </w:rPr>
+        <w:t xml:space="preserve">Stuart Gueissaz </w:t>
+      </w:r>
+      <w:r>
+        <w:rPr>
+          <w:iCs/>
+        </w:rPr>
+        <w:t>–</w:t>
+      </w:r>
+      <w:r>
+        <w:rPr>
+          <w:iCs/>
+        </w:rPr>
+        <w:t xml:space="preserve"> </w:t>
+      </w:r>
+      <w:r>
+        <w:rPr>
+          <w:iCs/>
+        </w:rPr>
+        <w:t>Aide à la réflexion d’une solution pour le vocabulaire.</w:t>
+      </w:r>
     </w:p>
     <w:p>
       <w:pPr>
@@ -10939,8 +11956,8 @@
       </w:pPr>
     </w:p>
     <w:sectPr>
-      <w:headerReference w:type="default" r:id="rId22"/>
-      <w:footerReference w:type="default" r:id="rId23"/>
+      <w:headerReference w:type="default" r:id="rId30"/>
+      <w:footerReference w:type="default" r:id="rId31"/>
       <w:pgSz w:w="11906" w:h="16838" w:code="9"/>
       <w:pgMar w:top="1418" w:right="1418" w:bottom="1418" w:left="1418" w:header="720" w:footer="720" w:gutter="0"/>
       <w:cols w:space="720"/>
@@ -11047,7 +12064,7 @@
               <w:sz w:val="16"/>
               <w:szCs w:val="16"/>
             </w:rPr>
-            <w:t>8</w:t>
+            <w:t>20</w:t>
           </w:r>
           <w:r>
             <w:rPr>
@@ -11102,7 +12119,7 @@
               <w:sz w:val="16"/>
               <w:szCs w:val="16"/>
             </w:rPr>
-            <w:t>31 mai 2018</w:t>
+            <w:t>1er juin 2018</w:t>
           </w:r>
           <w:r>
             <w:rPr>
@@ -11742,7 +12759,7 @@
         <w:rFonts w:ascii="Arial" w:eastAsia="Times New Roman" w:hAnsi="Arial" w:cs="Arial" w:hint="default"/>
       </w:rPr>
     </w:lvl>
-    <w:lvl w:ilvl="1" w:tplc="100C0003" w:tentative="1">
+    <w:lvl w:ilvl="1" w:tplc="100C0003">
       <w:start w:val="1"/>
       <w:numFmt w:val="bullet"/>
       <w:lvlText w:val="o"/>
@@ -12867,6 +13884,127 @@
     </w:lvl>
   </w:abstractNum>
   <w:abstractNum w:abstractNumId="15" w15:restartNumberingAfterBreak="0">
+    <w:nsid w:val="3D7B487F"/>
+    <w:multiLevelType w:val="multilevel"/>
+    <w:tmpl w:val="09263AEC"/>
+    <w:lvl w:ilvl="0">
+      <w:start w:val="1"/>
+      <w:numFmt w:val="decimal"/>
+      <w:lvlText w:val="%1."/>
+      <w:lvlJc w:val="left"/>
+      <w:pPr>
+        <w:ind w:left="720" w:hanging="360"/>
+      </w:pPr>
+      <w:rPr>
+        <w:rFonts w:hint="default"/>
+      </w:rPr>
+    </w:lvl>
+    <w:lvl w:ilvl="1">
+      <w:start w:val="1"/>
+      <w:numFmt w:val="decimal"/>
+      <w:isLgl/>
+      <w:lvlText w:val="%1.%2."/>
+      <w:lvlJc w:val="left"/>
+      <w:pPr>
+        <w:ind w:left="1080" w:hanging="720"/>
+      </w:pPr>
+      <w:rPr>
+        <w:rFonts w:hint="default"/>
+      </w:rPr>
+    </w:lvl>
+    <w:lvl w:ilvl="2">
+      <w:start w:val="1"/>
+      <w:numFmt w:val="decimal"/>
+      <w:isLgl/>
+      <w:lvlText w:val="%1.%2.%3."/>
+      <w:lvlJc w:val="left"/>
+      <w:pPr>
+        <w:ind w:left="1080" w:hanging="720"/>
+      </w:pPr>
+      <w:rPr>
+        <w:rFonts w:hint="default"/>
+      </w:rPr>
+    </w:lvl>
+    <w:lvl w:ilvl="3">
+      <w:start w:val="1"/>
+      <w:numFmt w:val="decimal"/>
+      <w:isLgl/>
+      <w:lvlText w:val="%1.%2.%3.%4."/>
+      <w:lvlJc w:val="left"/>
+      <w:pPr>
+        <w:ind w:left="1440" w:hanging="1080"/>
+      </w:pPr>
+      <w:rPr>
+        <w:rFonts w:hint="default"/>
+      </w:rPr>
+    </w:lvl>
+    <w:lvl w:ilvl="4">
+      <w:start w:val="1"/>
+      <w:numFmt w:val="decimal"/>
+      <w:isLgl/>
+      <w:lvlText w:val="%1.%2.%3.%4.%5."/>
+      <w:lvlJc w:val="left"/>
+      <w:pPr>
+        <w:ind w:left="1440" w:hanging="1080"/>
+      </w:pPr>
+      <w:rPr>
+        <w:rFonts w:hint="default"/>
+      </w:rPr>
+    </w:lvl>
+    <w:lvl w:ilvl="5">
+      <w:start w:val="1"/>
+      <w:numFmt w:val="decimal"/>
+      <w:isLgl/>
+      <w:lvlText w:val="%1.%2.%3.%4.%5.%6."/>
+      <w:lvlJc w:val="left"/>
+      <w:pPr>
+        <w:ind w:left="1800" w:hanging="1440"/>
+      </w:pPr>
+      <w:rPr>
+        <w:rFonts w:hint="default"/>
+      </w:rPr>
+    </w:lvl>
+    <w:lvl w:ilvl="6">
+      <w:start w:val="1"/>
+      <w:numFmt w:val="decimal"/>
+      <w:isLgl/>
+      <w:lvlText w:val="%1.%2.%3.%4.%5.%6.%7."/>
+      <w:lvlJc w:val="left"/>
+      <w:pPr>
+        <w:ind w:left="1800" w:hanging="1440"/>
+      </w:pPr>
+      <w:rPr>
+        <w:rFonts w:hint="default"/>
+      </w:rPr>
+    </w:lvl>
+    <w:lvl w:ilvl="7">
+      <w:start w:val="1"/>
+      <w:numFmt w:val="decimal"/>
+      <w:isLgl/>
+      <w:lvlText w:val="%1.%2.%3.%4.%5.%6.%7.%8."/>
+      <w:lvlJc w:val="left"/>
+      <w:pPr>
+        <w:ind w:left="2160" w:hanging="1800"/>
+      </w:pPr>
+      <w:rPr>
+        <w:rFonts w:hint="default"/>
+      </w:rPr>
+    </w:lvl>
+    <w:lvl w:ilvl="8">
+      <w:start w:val="1"/>
+      <w:numFmt w:val="decimal"/>
+      <w:isLgl/>
+      <w:lvlText w:val="%1.%2.%3.%4.%5.%6.%7.%8.%9."/>
+      <w:lvlJc w:val="left"/>
+      <w:pPr>
+        <w:ind w:left="2520" w:hanging="2160"/>
+      </w:pPr>
+      <w:rPr>
+        <w:rFonts w:hint="default"/>
+      </w:rPr>
+    </w:lvl>
+  </w:abstractNum>
+  <w:abstractNum w:abstractNumId="16" w15:restartNumberingAfterBreak="0">
     <w:nsid w:val="408C02FF"/>
     <w:multiLevelType w:val="hybridMultilevel"/>
     <w:tmpl w:val="1C925AC4"/>
@@ -13003,7 +14141,7 @@
       </w:rPr>
     </w:lvl>
   </w:abstractNum>
-  <w:abstractNum w:abstractNumId="16" w15:restartNumberingAfterBreak="0">
+  <w:abstractNum w:abstractNumId="17" w15:restartNumberingAfterBreak="0">
     <w:nsid w:val="42F31DAB"/>
     <w:multiLevelType w:val="hybridMultilevel"/>
     <w:tmpl w:val="A46C5D1C"/>
@@ -13143,7 +14281,7 @@
       </w:rPr>
     </w:lvl>
   </w:abstractNum>
-  <w:abstractNum w:abstractNumId="17" w15:restartNumberingAfterBreak="0">
+  <w:abstractNum w:abstractNumId="18" w15:restartNumberingAfterBreak="0">
     <w:nsid w:val="43502691"/>
     <w:multiLevelType w:val="multilevel"/>
     <w:tmpl w:val="09263AEC"/>
@@ -13264,7 +14402,7 @@
       </w:rPr>
     </w:lvl>
   </w:abstractNum>
-  <w:abstractNum w:abstractNumId="18" w15:restartNumberingAfterBreak="0">
+  <w:abstractNum w:abstractNumId="19" w15:restartNumberingAfterBreak="0">
     <w:nsid w:val="5082572C"/>
     <w:multiLevelType w:val="hybridMultilevel"/>
     <w:tmpl w:val="ED4ACFA4"/>
@@ -13404,7 +14542,7 @@
       </w:rPr>
     </w:lvl>
   </w:abstractNum>
-  <w:abstractNum w:abstractNumId="19" w15:restartNumberingAfterBreak="0">
+  <w:abstractNum w:abstractNumId="20" w15:restartNumberingAfterBreak="0">
     <w:nsid w:val="52B247CA"/>
     <w:multiLevelType w:val="hybridMultilevel"/>
     <w:tmpl w:val="B7D4D45A"/>
@@ -13544,7 +14682,7 @@
       </w:rPr>
     </w:lvl>
   </w:abstractNum>
-  <w:abstractNum w:abstractNumId="20" w15:restartNumberingAfterBreak="0">
+  <w:abstractNum w:abstractNumId="21" w15:restartNumberingAfterBreak="0">
     <w:nsid w:val="594C1361"/>
     <w:multiLevelType w:val="hybridMultilevel"/>
     <w:tmpl w:val="5C243628"/>
@@ -13684,7 +14822,7 @@
       </w:rPr>
     </w:lvl>
   </w:abstractNum>
-  <w:abstractNum w:abstractNumId="21" w15:restartNumberingAfterBreak="0">
+  <w:abstractNum w:abstractNumId="22" w15:restartNumberingAfterBreak="0">
     <w:nsid w:val="5D84529E"/>
     <w:multiLevelType w:val="hybridMultilevel"/>
     <w:tmpl w:val="1500FFE2"/>
@@ -13796,7 +14934,7 @@
       </w:rPr>
     </w:lvl>
   </w:abstractNum>
-  <w:abstractNum w:abstractNumId="22" w15:restartNumberingAfterBreak="0">
+  <w:abstractNum w:abstractNumId="23" w15:restartNumberingAfterBreak="0">
     <w:nsid w:val="61414240"/>
     <w:multiLevelType w:val="multilevel"/>
     <w:tmpl w:val="09263AEC"/>
@@ -13917,7 +15055,7 @@
       </w:rPr>
     </w:lvl>
   </w:abstractNum>
-  <w:abstractNum w:abstractNumId="23" w15:restartNumberingAfterBreak="0">
+  <w:abstractNum w:abstractNumId="24" w15:restartNumberingAfterBreak="0">
     <w:nsid w:val="66564962"/>
     <w:multiLevelType w:val="hybridMultilevel"/>
     <w:tmpl w:val="1A92ABCE"/>
@@ -14006,7 +15144,7 @@
       </w:pPr>
     </w:lvl>
   </w:abstractNum>
-  <w:abstractNum w:abstractNumId="24" w15:restartNumberingAfterBreak="0">
+  <w:abstractNum w:abstractNumId="25" w15:restartNumberingAfterBreak="0">
     <w:nsid w:val="67334C03"/>
     <w:multiLevelType w:val="hybridMultilevel"/>
     <w:tmpl w:val="B3569E92"/>
@@ -14119,7 +15257,7 @@
       </w:rPr>
     </w:lvl>
   </w:abstractNum>
-  <w:abstractNum w:abstractNumId="25" w15:restartNumberingAfterBreak="0">
+  <w:abstractNum w:abstractNumId="26" w15:restartNumberingAfterBreak="0">
     <w:nsid w:val="6B90369F"/>
     <w:multiLevelType w:val="multilevel"/>
     <w:tmpl w:val="09263AEC"/>
@@ -14240,7 +15378,128 @@
       </w:rPr>
     </w:lvl>
   </w:abstractNum>
-  <w:abstractNum w:abstractNumId="26" w15:restartNumberingAfterBreak="0">
+  <w:abstractNum w:abstractNumId="27" w15:restartNumberingAfterBreak="0">
+    <w:nsid w:val="6CA71F87"/>
+    <w:multiLevelType w:val="multilevel"/>
+    <w:tmpl w:val="09263AEC"/>
+    <w:lvl w:ilvl="0">
+      <w:start w:val="1"/>
+      <w:numFmt w:val="decimal"/>
+      <w:lvlText w:val="%1."/>
+      <w:lvlJc w:val="left"/>
+      <w:pPr>
+        <w:ind w:left="720" w:hanging="360"/>
+      </w:pPr>
+      <w:rPr>
+        <w:rFonts w:hint="default"/>
+      </w:rPr>
+    </w:lvl>
+    <w:lvl w:ilvl="1">
+      <w:start w:val="1"/>
+      <w:numFmt w:val="decimal"/>
+      <w:isLgl/>
+      <w:lvlText w:val="%1.%2."/>
+      <w:lvlJc w:val="left"/>
+      <w:pPr>
+        <w:ind w:left="1080" w:hanging="720"/>
+      </w:pPr>
+      <w:rPr>
+        <w:rFonts w:hint="default"/>
+      </w:rPr>
+    </w:lvl>
+    <w:lvl w:ilvl="2">
+      <w:start w:val="1"/>
+      <w:numFmt w:val="decimal"/>
+      <w:isLgl/>
+      <w:lvlText w:val="%1.%2.%3."/>
+      <w:lvlJc w:val="left"/>
+      <w:pPr>
+        <w:ind w:left="1080" w:hanging="720"/>
+      </w:pPr>
+      <w:rPr>
+        <w:rFonts w:hint="default"/>
+      </w:rPr>
+    </w:lvl>
+    <w:lvl w:ilvl="3">
+      <w:start w:val="1"/>
+      <w:numFmt w:val="decimal"/>
+      <w:isLgl/>
+      <w:lvlText w:val="%1.%2.%3.%4."/>
+      <w:lvlJc w:val="left"/>
+      <w:pPr>
+        <w:ind w:left="1440" w:hanging="1080"/>
+      </w:pPr>
+      <w:rPr>
+        <w:rFonts w:hint="default"/>
+      </w:rPr>
+    </w:lvl>
+    <w:lvl w:ilvl="4">
+      <w:start w:val="1"/>
+      <w:numFmt w:val="decimal"/>
+      <w:isLgl/>
+      <w:lvlText w:val="%1.%2.%3.%4.%5."/>
+      <w:lvlJc w:val="left"/>
+      <w:pPr>
+        <w:ind w:left="1440" w:hanging="1080"/>
+      </w:pPr>
+      <w:rPr>
+        <w:rFonts w:hint="default"/>
+      </w:rPr>
+    </w:lvl>
+    <w:lvl w:ilvl="5">
+      <w:start w:val="1"/>
+      <w:numFmt w:val="decimal"/>
+      <w:isLgl/>
+      <w:lvlText w:val="%1.%2.%3.%4.%5.%6."/>
+      <w:lvlJc w:val="left"/>
+      <w:pPr>
+        <w:ind w:left="1800" w:hanging="1440"/>
+      </w:pPr>
+      <w:rPr>
+        <w:rFonts w:hint="default"/>
+      </w:rPr>
+    </w:lvl>
+    <w:lvl w:ilvl="6">
+      <w:start w:val="1"/>
+      <w:numFmt w:val="decimal"/>
+      <w:isLgl/>
+      <w:lvlText w:val="%1.%2.%3.%4.%5.%6.%7."/>
+      <w:lvlJc w:val="left"/>
+      <w:pPr>
+        <w:ind w:left="1800" w:hanging="1440"/>
+      </w:pPr>
+      <w:rPr>
+        <w:rFonts w:hint="default"/>
+      </w:rPr>
+    </w:lvl>
+    <w:lvl w:ilvl="7">
+      <w:start w:val="1"/>
+      <w:numFmt w:val="decimal"/>
+      <w:isLgl/>
+      <w:lvlText w:val="%1.%2.%3.%4.%5.%6.%7.%8."/>
+      <w:lvlJc w:val="left"/>
+      <w:pPr>
+        <w:ind w:left="2160" w:hanging="1800"/>
+      </w:pPr>
+      <w:rPr>
+        <w:rFonts w:hint="default"/>
+      </w:rPr>
+    </w:lvl>
+    <w:lvl w:ilvl="8">
+      <w:start w:val="1"/>
+      <w:numFmt w:val="decimal"/>
+      <w:isLgl/>
+      <w:lvlText w:val="%1.%2.%3.%4.%5.%6.%7.%8.%9."/>
+      <w:lvlJc w:val="left"/>
+      <w:pPr>
+        <w:ind w:left="2520" w:hanging="2160"/>
+      </w:pPr>
+      <w:rPr>
+        <w:rFonts w:hint="default"/>
+      </w:rPr>
+    </w:lvl>
+  </w:abstractNum>
+  <w:abstractNum w:abstractNumId="28" w15:restartNumberingAfterBreak="0">
     <w:nsid w:val="71E06583"/>
     <w:multiLevelType w:val="hybridMultilevel"/>
     <w:tmpl w:val="26C81FCE"/>
@@ -14380,7 +15639,7 @@
       </w:rPr>
     </w:lvl>
   </w:abstractNum>
-  <w:abstractNum w:abstractNumId="27" w15:restartNumberingAfterBreak="0">
+  <w:abstractNum w:abstractNumId="29" w15:restartNumberingAfterBreak="0">
     <w:nsid w:val="730847C5"/>
     <w:multiLevelType w:val="multilevel"/>
     <w:tmpl w:val="09263AEC"/>
@@ -14501,7 +15760,7 @@
       </w:rPr>
     </w:lvl>
   </w:abstractNum>
-  <w:abstractNum w:abstractNumId="28" w15:restartNumberingAfterBreak="0">
+  <w:abstractNum w:abstractNumId="30" w15:restartNumberingAfterBreak="0">
     <w:nsid w:val="73DF7308"/>
     <w:multiLevelType w:val="multilevel"/>
     <w:tmpl w:val="09263AEC"/>
@@ -14622,7 +15881,7 @@
       </w:rPr>
     </w:lvl>
   </w:abstractNum>
-  <w:abstractNum w:abstractNumId="29" w15:restartNumberingAfterBreak="0">
+  <w:abstractNum w:abstractNumId="31" w15:restartNumberingAfterBreak="0">
     <w:nsid w:val="75A3529B"/>
     <w:multiLevelType w:val="hybridMultilevel"/>
     <w:tmpl w:val="819EEA64"/>
@@ -14762,7 +16021,7 @@
       </w:rPr>
     </w:lvl>
   </w:abstractNum>
-  <w:abstractNum w:abstractNumId="30" w15:restartNumberingAfterBreak="0">
+  <w:abstractNum w:abstractNumId="32" w15:restartNumberingAfterBreak="0">
     <w:nsid w:val="7B193736"/>
     <w:multiLevelType w:val="multilevel"/>
     <w:tmpl w:val="3E0A631E"/>
@@ -14884,7 +16143,7 @@
       </w:pPr>
     </w:lvl>
   </w:abstractNum>
-  <w:abstractNum w:abstractNumId="31" w15:restartNumberingAfterBreak="0">
+  <w:abstractNum w:abstractNumId="33" w15:restartNumberingAfterBreak="0">
     <w:nsid w:val="7DD245F2"/>
     <w:multiLevelType w:val="hybridMultilevel"/>
     <w:tmpl w:val="3100450C"/>
@@ -15025,7 +16284,7 @@
     </w:lvl>
   </w:abstractNum>
   <w:num w:numId="1">
-    <w:abstractNumId w:val="30"/>
+    <w:abstractNumId w:val="32"/>
   </w:num>
   <w:num w:numId="2">
     <w:abstractNumId w:val="1"/>
@@ -15034,34 +16293,34 @@
     <w:abstractNumId w:val="3"/>
   </w:num>
   <w:num w:numId="4">
-    <w:abstractNumId w:val="29"/>
+    <w:abstractNumId w:val="31"/>
   </w:num>
   <w:num w:numId="5">
-    <w:abstractNumId w:val="19"/>
+    <w:abstractNumId w:val="20"/>
   </w:num>
   <w:num w:numId="6">
     <w:abstractNumId w:val="8"/>
   </w:num>
   <w:num w:numId="7">
-    <w:abstractNumId w:val="20"/>
+    <w:abstractNumId w:val="21"/>
   </w:num>
   <w:num w:numId="8">
-    <w:abstractNumId w:val="31"/>
+    <w:abstractNumId w:val="33"/>
   </w:num>
   <w:num w:numId="9">
     <w:abstractNumId w:val="2"/>
   </w:num>
   <w:num w:numId="10">
-    <w:abstractNumId w:val="15"/>
+    <w:abstractNumId w:val="16"/>
   </w:num>
   <w:num w:numId="11">
-    <w:abstractNumId w:val="18"/>
+    <w:abstractNumId w:val="19"/>
   </w:num>
   <w:num w:numId="12">
-    <w:abstractNumId w:val="16"/>
+    <w:abstractNumId w:val="17"/>
   </w:num>
   <w:num w:numId="13">
-    <w:abstractNumId w:val="26"/>
+    <w:abstractNumId w:val="28"/>
   </w:num>
   <w:num w:numId="14">
     <w:abstractNumId w:val="1"/>
@@ -15070,7 +16329,7 @@
     <w:abstractNumId w:val="6"/>
   </w:num>
   <w:num w:numId="16">
-    <w:abstractNumId w:val="21"/>
+    <w:abstractNumId w:val="22"/>
   </w:num>
   <w:num w:numId="17">
     <w:abstractNumId w:val="5"/>
@@ -15085,28 +16344,28 @@
     <w:abstractNumId w:val="10"/>
   </w:num>
   <w:num w:numId="21">
-    <w:abstractNumId w:val="23"/>
+    <w:abstractNumId w:val="24"/>
   </w:num>
   <w:num w:numId="22">
-    <w:abstractNumId w:val="17"/>
+    <w:abstractNumId w:val="18"/>
   </w:num>
   <w:num w:numId="23">
     <w:abstractNumId w:val="0"/>
   </w:num>
   <w:num w:numId="24">
-    <w:abstractNumId w:val="27"/>
+    <w:abstractNumId w:val="29"/>
   </w:num>
   <w:num w:numId="25">
-    <w:abstractNumId w:val="28"/>
+    <w:abstractNumId w:val="30"/>
   </w:num>
   <w:num w:numId="26">
-    <w:abstractNumId w:val="22"/>
+    <w:abstractNumId w:val="23"/>
   </w:num>
   <w:num w:numId="27">
     <w:abstractNumId w:val="14"/>
   </w:num>
   <w:num w:numId="28">
-    <w:abstractNumId w:val="25"/>
+    <w:abstractNumId w:val="26"/>
   </w:num>
   <w:num w:numId="29">
     <w:abstractNumId w:val="13"/>
@@ -15121,7 +16380,13 @@
     <w:abstractNumId w:val="12"/>
   </w:num>
   <w:num w:numId="33">
-    <w:abstractNumId w:val="24"/>
+    <w:abstractNumId w:val="25"/>
+  </w:num>
+  <w:num w:numId="34">
+    <w:abstractNumId w:val="15"/>
+  </w:num>
+  <w:num w:numId="35">
+    <w:abstractNumId w:val="27"/>
   </w:num>
   <w:numIdMacAtCleanup w:val="13"/>
 </w:numbering>
@@ -16690,7 +17955,7 @@
 </file>
 
 <file path=customXml/itemProps1.xml><?xml version="1.0" encoding="utf-8"?>
-<ds:datastoreItem xmlns:ds="http://schemas.openxmlformats.org/officeDocument/2006/customXml" ds:itemID="{07BE9C2B-2ED9-40F9-BF4A-E0364CEE7001}">
+<ds:datastoreItem xmlns:ds="http://schemas.openxmlformats.org/officeDocument/2006/customXml" ds:itemID="{4DD05100-FA98-43DF-A3CD-963482D30AA2}">
   <ds:schemaRefs>
     <ds:schemaRef ds:uri="http://schemas.openxmlformats.org/officeDocument/2006/bibliography"/>
   </ds:schemaRefs>

</xml_diff>

<commit_message>
Fix un problème d'index + doc
</commit_message>
<xml_diff>
--- a/Documentation/Student Invaders v1.6 - SJM.docx
+++ b/Documentation/Student Invaders v1.6 - SJM.docx
@@ -7906,13 +7906,7 @@
       </w:pPr>
       <w:r>
         <w:lastRenderedPageBreak/>
-        <w:t xml:space="preserve">L’élève reçoit un mot </w:t>
-      </w:r>
-      <w:r>
-        <w:t>in</w:t>
-      </w:r>
-      <w:r>
-        <w:t>correct</w:t>
+        <w:t>L’élève reçoit un mot incorrect</w:t>
       </w:r>
     </w:p>
     <w:p>
@@ -8036,13 +8030,7 @@
               <w:cnfStyle w:val="000000000000" w:firstRow="0" w:lastRow="0" w:firstColumn="0" w:lastColumn="0" w:oddVBand="0" w:evenVBand="0" w:oddHBand="0" w:evenHBand="0" w:firstRowFirstColumn="0" w:firstRowLastColumn="0" w:lastRowFirstColumn="0" w:lastRowLastColumn="0"/>
             </w:pPr>
             <w:r>
-              <w:t>L’avion touche l’</w:t>
-            </w:r>
-            <w:r>
-              <w:t xml:space="preserve">élève qui porte un mauvais </w:t>
-            </w:r>
-            <w:r>
-              <w:t>mot.</w:t>
+              <w:t>L’avion touche l’élève qui porte un mauvais mot.</w:t>
             </w:r>
           </w:p>
         </w:tc>
@@ -8097,10 +8085,7 @@
               <w:cnfStyle w:val="000000100000" w:firstRow="0" w:lastRow="0" w:firstColumn="0" w:lastColumn="0" w:oddVBand="0" w:evenVBand="0" w:oddHBand="1" w:evenHBand="0" w:firstRowFirstColumn="0" w:firstRowLastColumn="0" w:lastRowFirstColumn="0" w:lastRowLastColumn="0"/>
             </w:pPr>
             <w:r>
-              <w:t xml:space="preserve">L’élève </w:t>
-            </w:r>
-            <w:r>
-              <w:t>reprends son déplacement précédent.</w:t>
+              <w:t>L’élève reprends son déplacement précédent.</w:t>
             </w:r>
           </w:p>
         </w:tc>
@@ -8805,7 +8790,16 @@
         <w:t>.</w:t>
       </w:r>
       <w:r>
-        <w:t xml:space="preserve"> Cela consiste à polluer la mémoire de manière croissante sans le vouloir et sans pouvoir le contrôler. Par exemple, un tableau qui continue d’ajouter des valeurs à la suite sans s’arrêter et qui prends de la place dans la mémoire sans le vouloir causant ainsi le crash de l’application.</w:t>
+        <w:t xml:space="preserve"> Cela consiste à polluer la mémoire de manière croissante sans le vouloir et sans pouvoir le contrôler. Par exemple, un tableau qui continue d’ajouter des valeurs à la suite sans s’arrêter et qui prends de la place dans la mémoire sans le vouloir causant ainsi </w:t>
+      </w:r>
+      <w:r>
+        <w:t xml:space="preserve">l’arrêt </w:t>
+      </w:r>
+      <w:r>
+        <w:t>de l’application.</w:t>
+      </w:r>
+      <w:r>
+        <w:t xml:space="preserve"> Pour éviter ces fuites, il faut vider la mémoire à chaque changement de scène ou faire attention aux boucles utilisés dans le code qui peuvent tourner en continu.</w:t>
       </w:r>
     </w:p>
     <w:p>
@@ -8824,7 +8818,146 @@
           <w:lang w:val="fr-CH" w:eastAsia="fr-CH"/>
         </w:rPr>
         <w:drawing>
-          <wp:inline distT="0" distB="0" distL="0" distR="0" wp14:anchorId="7E0FCBEE" wp14:editId="6A29EBD1">
+          <wp:inline distT="0" distB="0" distL="0" distR="0" wp14:anchorId="10BF4ACF" wp14:editId="482C6058">
+            <wp:extent cx="5759450" cy="3051175"/>
+            <wp:effectExtent l="0" t="0" r="0" b="0"/>
+            <wp:docPr id="16" name="Image 16"/>
+            <wp:cNvGraphicFramePr>
+              <a:graphicFrameLocks xmlns:a="http://schemas.openxmlformats.org/drawingml/2006/main" noChangeAspect="1"/>
+            </wp:cNvGraphicFramePr>
+            <a:graphic xmlns:a="http://schemas.openxmlformats.org/drawingml/2006/main">
+              <a:graphicData uri="http://schemas.openxmlformats.org/drawingml/2006/picture">
+                <pic:pic xmlns:pic="http://schemas.openxmlformats.org/drawingml/2006/picture">
+                  <pic:nvPicPr>
+                    <pic:cNvPr id="16" name="memoryleak 1.png"/>
+                    <pic:cNvPicPr/>
+                  </pic:nvPicPr>
+                  <pic:blipFill>
+                    <a:blip r:embed="rId22">
+                      <a:extLst>
+                        <a:ext uri="{28A0092B-C50C-407E-A947-70E740481C1C}">
+                          <a14:useLocalDpi xmlns:a14="http://schemas.microsoft.com/office/drawing/2010/main" val="0"/>
+                        </a:ext>
+                      </a:extLst>
+                    </a:blip>
+                    <a:stretch>
+                      <a:fillRect/>
+                    </a:stretch>
+                  </pic:blipFill>
+                  <pic:spPr>
+                    <a:xfrm>
+                      <a:off x="0" y="0"/>
+                      <a:ext cx="5759450" cy="3051175"/>
+                    </a:xfrm>
+                    <a:prstGeom prst="rect">
+                      <a:avLst/>
+                    </a:prstGeom>
+                  </pic:spPr>
+                </pic:pic>
+              </a:graphicData>
+            </a:graphic>
+          </wp:inline>
+        </w:drawing>
+      </w:r>
+    </w:p>
+    <w:p>
+      <w:pPr>
+        <w:pStyle w:val="Lgende"/>
+        <w:jc w:val="center"/>
+      </w:pPr>
+      <w:r>
+        <w:t xml:space="preserve">Figure </w:t>
+      </w:r>
+      <w:r>
+        <w:fldChar w:fldCharType="begin"/>
+      </w:r>
+      <w:r>
+        <w:instrText xml:space="preserve"> SEQ Figure \* ARABIC </w:instrText>
+      </w:r>
+      <w:r>
+        <w:fldChar w:fldCharType="separate"/>
+      </w:r>
+      <w:r>
+        <w:rPr>
+          <w:noProof/>
+        </w:rPr>
+        <w:t>3</w:t>
+      </w:r>
+      <w:r>
+        <w:fldChar w:fldCharType="end"/>
+      </w:r>
+      <w:r>
+        <w:t xml:space="preserve">. Explications </w:t>
+      </w:r>
+      <w:r>
+        <w:t>des différentes fuites</w:t>
+      </w:r>
+      <w:r>
+        <w:t xml:space="preserve"> de mémoire</w:t>
+      </w:r>
+    </w:p>
+    <w:p>
+      <w:pPr>
+        <w:jc w:val="both"/>
+      </w:pPr>
+      <w:r>
+        <w:t xml:space="preserve">  </w:t>
+      </w:r>
+    </w:p>
+    <w:p>
+      <w:pPr>
+        <w:jc w:val="both"/>
+      </w:pPr>
+      <w:r>
+        <w:t xml:space="preserve">N’ayant jamais expérimenté ceci dans mes projets précédents, je ne comprenais pas le problème quand cela était arrivé. </w:t>
+      </w:r>
+      <w:r>
+        <w:t xml:space="preserve">On peut remarquer des ralentissements sur la tablette mais pas sur mon smartphone. J’ai ainsi commencé à débugger mon application avec mon téléphone parce que les derniers smartphones permettent de montrer l’utilisation de la mémoire sous Android Studio. J’ai pu identifier le problème et chercher à corriger le problème. Cela ne fût pas si simple mais j’ai réussi à trouver la solution pour cette partie. Après ce souci, j’ai décidé de mener des tests en faisant plusieurs parties d’affilés pour voir si le jeu continuait d’avoir des fuites. Quelques essais plus tard, j’avais effectivement un problème de taille après plusieurs parties effectuées. N’ayant pas utilisé correctement la méthode pour le changement de scène, il s’avérait que ma mémoire continuait d’augmenter car les précédentes ressources n’étaient pas effacées correctement (je supprimais que les acteurs des précédentes scènes). Cela affecte l’expérience du joueur car il ne pourra pas enchaîner ses parties. </w:t>
+      </w:r>
+    </w:p>
+    <w:p>
+      <w:r>
+        <w:br w:type="page"/>
+      </w:r>
+    </w:p>
+    <w:p>
+      <w:pPr>
+        <w:jc w:val="both"/>
+      </w:pPr>
+      <w:r>
+        <w:lastRenderedPageBreak/>
+        <w:t>J’ai aussi eu ce problème par la suite sur le terrain de jeu (quand le prof doit envoyer des avions sur les élèves). Quand je ramassais un mot, le jeu commençait à utiliser de plus en plus de la mémoire sans aucune raison mais qua</w:t>
+      </w:r>
+      <w:r>
+        <w:t>nd je lançais l’avion ramassé, elle</w:t>
+      </w:r>
+      <w:r>
+        <w:t xml:space="preserve"> n’était plus polluée. Si je laissais </w:t>
+      </w:r>
+      <w:r>
+        <w:t xml:space="preserve">l’avion ramassé </w:t>
+      </w:r>
+      <w:r>
+        <w:t xml:space="preserve">sans le tirer, la RAM augmentait considérablement jusqu’à l’arrêt de l’application. </w:t>
+      </w:r>
+    </w:p>
+    <w:p>
+      <w:pPr>
+        <w:jc w:val="both"/>
+      </w:pPr>
+    </w:p>
+    <w:p>
+      <w:pPr>
+        <w:keepNext/>
+        <w:jc w:val="both"/>
+      </w:pPr>
+      <w:r>
+        <w:rPr>
+          <w:noProof/>
+          <w:lang w:val="fr-CH" w:eastAsia="fr-CH"/>
+        </w:rPr>
+        <w:drawing>
+          <wp:inline distT="0" distB="0" distL="0" distR="0" wp14:anchorId="201C17F6" wp14:editId="70D00970">
             <wp:extent cx="5759450" cy="1231900"/>
             <wp:effectExtent l="0" t="0" r="0" b="6350"/>
             <wp:docPr id="18" name="Image 18"/>
@@ -8839,7 +8972,7 @@
                     <pic:cNvPicPr/>
                   </pic:nvPicPr>
                   <pic:blipFill>
-                    <a:blip r:embed="rId22" cstate="print">
+                    <a:blip r:embed="rId23" cstate="print">
                       <a:extLst>
                         <a:ext uri="{28A0092B-C50C-407E-A947-70E740481C1C}">
                           <a14:useLocalDpi xmlns:a14="http://schemas.microsoft.com/office/drawing/2010/main" val="0"/>
@@ -8887,7 +9020,7 @@
         <w:rPr>
           <w:noProof/>
         </w:rPr>
-        <w:t>3</w:t>
+        <w:t>4</w:t>
       </w:r>
       <w:r>
         <w:fldChar w:fldCharType="end"/>
@@ -8901,21 +9034,8 @@
         <w:jc w:val="both"/>
       </w:pPr>
       <w:r>
-        <w:t xml:space="preserve">  </w:t>
-      </w:r>
-    </w:p>
-    <w:p>
-      <w:pPr>
-        <w:jc w:val="both"/>
-      </w:pPr>
-      <w:r>
-        <w:t xml:space="preserve">N’ayant jamais expérimenté ceci dans mes projets précédents, je ne comprenais pas le problème quand cela était arrivé. </w:t>
-      </w:r>
-      <w:r>
-        <w:t xml:space="preserve">On peut remarquer des ralentissements sur la tablette mais pas sur mon smartphone. J’ai ainsi commencé à débugger mon application avec mon téléphone parce que les derniers smartphones permettent de montrer l’utilisation de la mémoire sous Android Studio. J’ai pu identifier le problème et chercher à corriger le problème. Cela ne fût pas si simple mais j’ai réussi à trouver la solution pour cette partie. Après ce souci, j’ai décidé de mener des tests en faisant plusieurs parties d’affilés pour voir si le jeu continuait d’avoir des fuites. Quelques essais plus tard, j’avais effectivement un problème de taille après plusieurs parties effectuées. N’ayant pas utilisé correctement la méthode pour le changement de scène, il s’avérait que ma mémoire continuait d’augmenter car les précédentes ressources n’étaient pas effacées correctement (je supprimais que les acteurs des précédentes scènes). Cela affecte l’expérience du joueur car il ne pourra pas enchaîner ses parties. </w:t>
-      </w:r>
-      <w:bookmarkStart w:id="17" w:name="_GoBack"/>
-      <w:bookmarkEnd w:id="17"/>
+        <w:t>Au début, je n’avais pas identifié le problème avant d’avoir fait des tests avec mon smartphone car il y a un système de monitoring (non disponible avec la tablette). Quand j’ai découvert l’origine du problème, j’ai dû regarder à quel moment la mémoire se remplissait. Après quelques heures de recherches, j’ai compris qu’une de mes boucles dans le code continuait à tourner même après avoir l’avion et cela causait cette pollution. J’ai pu ainsi mettre en place une solution pour cette erreur.</w:t>
+      </w:r>
     </w:p>
     <w:p>
       <w:r>
@@ -8947,9 +9067,9 @@
           <w:iCs/>
         </w:rPr>
       </w:pPr>
-      <w:bookmarkStart w:id="18" w:name="_Toc25553317"/>
-      <w:bookmarkStart w:id="19" w:name="_Toc71691022"/>
-      <w:bookmarkStart w:id="20" w:name="_Toc499021843"/>
+      <w:bookmarkStart w:id="17" w:name="_Toc25553317"/>
+      <w:bookmarkStart w:id="18" w:name="_Toc71691022"/>
+      <w:bookmarkStart w:id="19" w:name="_Toc499021843"/>
       <w:r>
         <w:rPr>
           <w:i w:val="0"/>
@@ -8957,12 +9077,12 @@
         </w:rPr>
         <w:t>Dossier de réalisation</w:t>
       </w:r>
-      <w:bookmarkStart w:id="21" w:name="_Toc25553318"/>
+      <w:bookmarkStart w:id="20" w:name="_Toc25553318"/>
+      <w:bookmarkEnd w:id="17"/>
       <w:bookmarkEnd w:id="18"/>
       <w:bookmarkEnd w:id="19"/>
-      <w:bookmarkEnd w:id="20"/>
-    </w:p>
-    <w:bookmarkEnd w:id="21"/>
+    </w:p>
+    <w:bookmarkEnd w:id="20"/>
     <w:p>
       <w:pPr>
         <w:ind w:firstLine="360"/>
@@ -8990,7 +9110,7 @@
         </w:rPr>
         <w:t xml:space="preserve"> </w:t>
       </w:r>
-      <w:hyperlink r:id="rId23" w:history="1">
+      <w:hyperlink r:id="rId24" w:history="1">
         <w:r>
           <w:rPr>
             <w:rStyle w:val="Lienhypertexte"/>
@@ -9074,7 +9194,7 @@
                     <pic:cNvPicPr/>
                   </pic:nvPicPr>
                   <pic:blipFill>
-                    <a:blip r:embed="rId24">
+                    <a:blip r:embed="rId25">
                       <a:extLst>
                         <a:ext uri="{28A0092B-C50C-407E-A947-70E740481C1C}">
                           <a14:useLocalDpi xmlns:a14="http://schemas.microsoft.com/office/drawing/2010/main" val="0"/>
@@ -9546,9 +9666,9 @@
           <w:iCs/>
         </w:rPr>
       </w:pPr>
-      <w:bookmarkStart w:id="22" w:name="_Toc25553321"/>
-      <w:bookmarkStart w:id="23" w:name="_Toc71691025"/>
-      <w:bookmarkStart w:id="24" w:name="_Toc499021844"/>
+      <w:bookmarkStart w:id="21" w:name="_Toc25553321"/>
+      <w:bookmarkStart w:id="22" w:name="_Toc71691025"/>
+      <w:bookmarkStart w:id="23" w:name="_Toc499021844"/>
       <w:r>
         <w:rPr>
           <w:i w:val="0"/>
@@ -9556,7 +9676,7 @@
         </w:rPr>
         <w:t>Description des test</w:t>
       </w:r>
-      <w:bookmarkEnd w:id="22"/>
+      <w:bookmarkEnd w:id="21"/>
       <w:r>
         <w:rPr>
           <w:i w:val="0"/>
@@ -9564,8 +9684,37 @@
         </w:rPr>
         <w:t>s effectués</w:t>
       </w:r>
+      <w:bookmarkEnd w:id="22"/>
       <w:bookmarkEnd w:id="23"/>
+    </w:p>
+    <w:p/>
+    <w:p>
+      <w:r>
+        <w:t xml:space="preserve">Chaque scénario a été testé par </w:t>
+      </w:r>
+      <w:r>
+        <w:t>moi ainsi que mon chef de projet durant les sprints re</w:t>
+      </w:r>
+      <w:r>
+        <w:t>view</w:t>
+      </w:r>
+      <w:bookmarkStart w:id="24" w:name="_GoBack"/>
       <w:bookmarkEnd w:id="24"/>
+      <w:r>
+        <w:t xml:space="preserve">. Les tests ont été effectués sur </w:t>
+      </w:r>
+      <w:r>
+        <w:t>tablette</w:t>
+      </w:r>
+      <w:r>
+        <w:t>.</w:t>
+      </w:r>
+    </w:p>
+    <w:p/>
+    <w:p>
+      <w:r>
+        <w:t>Menu et sélection des langues</w:t>
+      </w:r>
     </w:p>
     <w:p>
       <w:pPr>
@@ -9575,125 +9724,6 @@
           <w:i/>
         </w:rPr>
       </w:pPr>
-    </w:p>
-    <w:p>
-      <w:pPr>
-        <w:pStyle w:val="En-tte"/>
-        <w:ind w:left="357"/>
-        <w:rPr>
-          <w:i/>
-        </w:rPr>
-      </w:pPr>
-      <w:r>
-        <w:rPr>
-          <w:i/>
-        </w:rPr>
-        <w:t>Pour chaque partie testée de votre projet, il faut décrire:</w:t>
-      </w:r>
-    </w:p>
-    <w:p>
-      <w:pPr>
-        <w:pStyle w:val="En-tte"/>
-        <w:ind w:left="357"/>
-        <w:rPr>
-          <w:i/>
-        </w:rPr>
-      </w:pPr>
-    </w:p>
-    <w:p>
-      <w:pPr>
-        <w:numPr>
-          <w:ilvl w:val="0"/>
-          <w:numId w:val="13"/>
-        </w:numPr>
-        <w:suppressAutoHyphens/>
-        <w:rPr>
-          <w:i/>
-        </w:rPr>
-      </w:pPr>
-      <w:r>
-        <w:rPr>
-          <w:i/>
-        </w:rPr>
-        <w:t>les conditions exactes de chaque test</w:t>
-      </w:r>
-    </w:p>
-    <w:p>
-      <w:pPr>
-        <w:numPr>
-          <w:ilvl w:val="0"/>
-          <w:numId w:val="12"/>
-        </w:numPr>
-        <w:rPr>
-          <w:i/>
-        </w:rPr>
-      </w:pPr>
-      <w:r>
-        <w:rPr>
-          <w:i/>
-        </w:rPr>
-        <w:t>les preuves de test (papier ou fichier)</w:t>
-      </w:r>
-    </w:p>
-    <w:p>
-      <w:pPr>
-        <w:numPr>
-          <w:ilvl w:val="0"/>
-          <w:numId w:val="12"/>
-        </w:numPr>
-        <w:rPr>
-          <w:i/>
-        </w:rPr>
-      </w:pPr>
-      <w:r>
-        <w:rPr>
-          <w:i/>
-        </w:rPr>
-        <w:t xml:space="preserve">tests sans preuve: fournir au moins une description </w:t>
-      </w:r>
-    </w:p>
-    <w:p>
-      <w:pPr>
-        <w:rPr>
-          <w:i/>
-        </w:rPr>
-      </w:pPr>
-    </w:p>
-    <w:p>
-      <w:pPr>
-        <w:rPr>
-          <w:i/>
-        </w:rPr>
-      </w:pPr>
-    </w:p>
-    <w:p>
-      <w:pPr>
-        <w:rPr>
-          <w:i/>
-        </w:rPr>
-      </w:pPr>
-    </w:p>
-    <w:p>
-      <w:pPr>
-        <w:rPr>
-          <w:i/>
-          <w:highlight w:val="yellow"/>
-        </w:rPr>
-      </w:pPr>
-      <w:r>
-        <w:rPr>
-          <w:i/>
-          <w:highlight w:val="yellow"/>
-        </w:rPr>
-        <w:t xml:space="preserve">= </w:t>
-      </w:r>
-      <w:r>
-        <w:rPr>
-          <w:i/>
-          <w:highlight w:val="yellow"/>
-        </w:rPr>
-        <w:t>Tableau scénario / date. Exemple :</w:t>
-      </w:r>
     </w:p>
     <w:tbl>
       <w:tblPr>
@@ -9714,17 +9744,7 @@
             <w:tcW w:w="2265" w:type="dxa"/>
           </w:tcPr>
           <w:p>
-            <w:pPr>
-              <w:rPr>
-                <w:i/>
-                <w:highlight w:val="yellow"/>
-              </w:rPr>
-            </w:pPr>
-            <w:r>
-              <w:rPr>
-                <w:i/>
-                <w:highlight w:val="yellow"/>
-              </w:rPr>
+            <w:r>
               <w:t>Scénario</w:t>
             </w:r>
           </w:p>
@@ -9737,18 +9757,11 @@
             </w:tcBorders>
           </w:tcPr>
           <w:p>
-            <w:pPr>
-              <w:rPr>
-                <w:i/>
-                <w:highlight w:val="yellow"/>
-              </w:rPr>
-            </w:pPr>
-            <w:r>
-              <w:rPr>
-                <w:i/>
-                <w:highlight w:val="yellow"/>
-              </w:rPr>
-              <w:t>10.5</w:t>
+            <w:r>
+              <w:t>17</w:t>
+            </w:r>
+            <w:r>
+              <w:t>.5</w:t>
             </w:r>
           </w:p>
         </w:tc>
@@ -9760,18 +9773,11 @@
             </w:tcBorders>
           </w:tcPr>
           <w:p>
-            <w:pPr>
-              <w:rPr>
-                <w:i/>
-                <w:highlight w:val="yellow"/>
-              </w:rPr>
-            </w:pPr>
-            <w:r>
-              <w:rPr>
-                <w:i/>
-                <w:highlight w:val="yellow"/>
-              </w:rPr>
-              <w:t>15.5</w:t>
+            <w:r>
+              <w:t>24</w:t>
+            </w:r>
+            <w:r>
+              <w:t>.5</w:t>
             </w:r>
           </w:p>
         </w:tc>
@@ -9783,18 +9789,11 @@
             </w:tcBorders>
           </w:tcPr>
           <w:p>
-            <w:pPr>
-              <w:rPr>
-                <w:i/>
-                <w:highlight w:val="yellow"/>
-              </w:rPr>
-            </w:pPr>
-            <w:r>
-              <w:rPr>
-                <w:i/>
-                <w:highlight w:val="yellow"/>
-              </w:rPr>
-              <w:t>22.5</w:t>
+            <w:r>
+              <w:t>1</w:t>
+            </w:r>
+            <w:r>
+              <w:t>.5</w:t>
             </w:r>
           </w:p>
         </w:tc>
@@ -9806,18 +9805,11 @@
             </w:tcBorders>
           </w:tcPr>
           <w:p>
-            <w:pPr>
-              <w:rPr>
-                <w:i/>
-                <w:highlight w:val="yellow"/>
-              </w:rPr>
-            </w:pPr>
-            <w:r>
-              <w:rPr>
-                <w:i/>
-                <w:highlight w:val="yellow"/>
-              </w:rPr>
-              <w:t>22.5</w:t>
+            <w:r>
+              <w:t>7</w:t>
+            </w:r>
+            <w:r>
+              <w:t>.5</w:t>
             </w:r>
           </w:p>
         </w:tc>
@@ -9828,18 +9820,14 @@
             <w:tcW w:w="2265" w:type="dxa"/>
           </w:tcPr>
           <w:p>
-            <w:pPr>
-              <w:rPr>
-                <w:i/>
-                <w:highlight w:val="yellow"/>
-              </w:rPr>
-            </w:pPr>
-            <w:r>
-              <w:rPr>
-                <w:i/>
-                <w:highlight w:val="yellow"/>
-              </w:rPr>
-              <w:t>1.3 Créer utilisateur</w:t>
+            <w:r>
+              <w:t>1.1</w:t>
+            </w:r>
+            <w:r>
+              <w:t xml:space="preserve"> </w:t>
+            </w:r>
+            <w:r>
+              <w:t>Lancement d’une partie</w:t>
             </w:r>
           </w:p>
         </w:tc>
@@ -9849,31 +9837,13 @@
             <w:shd w:val="clear" w:color="auto" w:fill="92D050"/>
           </w:tcPr>
           <w:p>
-            <w:pPr>
-              <w:rPr>
-                <w:i/>
-                <w:highlight w:val="yellow"/>
-              </w:rPr>
-            </w:pPr>
-            <w:r>
-              <w:rPr>
-                <w:i/>
-                <w:highlight w:val="yellow"/>
-              </w:rPr>
+            <w:r>
               <w:t xml:space="preserve">Dév </w:t>
             </w:r>
             <w:r>
-              <w:rPr>
-                <w:i/>
-                <w:highlight w:val="yellow"/>
-              </w:rPr>
               <w:sym w:font="Wingdings" w:char="F0E0"/>
             </w:r>
             <w:r>
-              <w:rPr>
-                <w:i/>
-                <w:highlight w:val="yellow"/>
-              </w:rPr>
               <w:t xml:space="preserve"> OK</w:t>
             </w:r>
           </w:p>
@@ -9884,31 +9854,13 @@
             <w:shd w:val="clear" w:color="auto" w:fill="92D050"/>
           </w:tcPr>
           <w:p>
-            <w:pPr>
-              <w:rPr>
-                <w:i/>
-                <w:highlight w:val="yellow"/>
-              </w:rPr>
-            </w:pPr>
-            <w:r>
-              <w:rPr>
-                <w:i/>
-                <w:highlight w:val="yellow"/>
-              </w:rPr>
+            <w:r>
               <w:t xml:space="preserve">CdP </w:t>
             </w:r>
             <w:r>
-              <w:rPr>
-                <w:i/>
-                <w:highlight w:val="yellow"/>
-              </w:rPr>
               <w:sym w:font="Wingdings" w:char="F0E0"/>
             </w:r>
             <w:r>
-              <w:rPr>
-                <w:i/>
-                <w:highlight w:val="yellow"/>
-              </w:rPr>
               <w:t xml:space="preserve"> OK</w:t>
             </w:r>
           </w:p>
@@ -9919,31 +9871,13 @@
             <w:shd w:val="clear" w:color="auto" w:fill="92D050"/>
           </w:tcPr>
           <w:p>
-            <w:pPr>
-              <w:rPr>
-                <w:i/>
-                <w:highlight w:val="yellow"/>
-              </w:rPr>
-            </w:pPr>
-            <w:r>
-              <w:rPr>
-                <w:i/>
-                <w:highlight w:val="yellow"/>
-              </w:rPr>
+            <w:r>
               <w:t xml:space="preserve">CdP </w:t>
             </w:r>
             <w:r>
-              <w:rPr>
-                <w:i/>
-                <w:highlight w:val="yellow"/>
-              </w:rPr>
               <w:sym w:font="Wingdings" w:char="F0E0"/>
             </w:r>
             <w:r>
-              <w:rPr>
-                <w:i/>
-                <w:highlight w:val="yellow"/>
-              </w:rPr>
               <w:t xml:space="preserve"> OK</w:t>
             </w:r>
           </w:p>
@@ -9954,31 +9888,13 @@
             <w:shd w:val="clear" w:color="auto" w:fill="92D050"/>
           </w:tcPr>
           <w:p>
-            <w:pPr>
-              <w:rPr>
-                <w:i/>
-                <w:highlight w:val="yellow"/>
-              </w:rPr>
-            </w:pPr>
-            <w:r>
-              <w:rPr>
-                <w:i/>
-                <w:highlight w:val="yellow"/>
-              </w:rPr>
+            <w:r>
               <w:t xml:space="preserve">Dév </w:t>
             </w:r>
             <w:r>
-              <w:rPr>
-                <w:i/>
-                <w:highlight w:val="yellow"/>
-              </w:rPr>
               <w:sym w:font="Wingdings" w:char="F0E0"/>
             </w:r>
             <w:r>
-              <w:rPr>
-                <w:i/>
-                <w:highlight w:val="yellow"/>
-              </w:rPr>
               <w:t xml:space="preserve"> OK</w:t>
             </w:r>
           </w:p>
@@ -9990,18 +9906,131 @@
             <w:tcW w:w="2265" w:type="dxa"/>
           </w:tcPr>
           <w:p>
-            <w:pPr>
-              <w:rPr>
-                <w:i/>
-                <w:highlight w:val="yellow"/>
-              </w:rPr>
-            </w:pPr>
-            <w:r>
-              <w:rPr>
-                <w:i/>
-                <w:highlight w:val="yellow"/>
-              </w:rPr>
-              <w:t>1.4 Modifier utilisateur</w:t>
+            <w:r>
+              <w:t>1.2</w:t>
+            </w:r>
+            <w:r>
+              <w:t xml:space="preserve"> </w:t>
+            </w:r>
+            <w:r>
+              <w:t>Quitter le jeu</w:t>
+            </w:r>
+          </w:p>
+        </w:tc>
+        <w:tc>
+          <w:tcPr>
+            <w:tcW w:w="1538" w:type="dxa"/>
+            <w:shd w:val="clear" w:color="auto" w:fill="ED7D31" w:themeFill="accent2"/>
+          </w:tcPr>
+          <w:p>
+            <w:r>
+              <w:t xml:space="preserve">Dév </w:t>
+            </w:r>
+            <w:r>
+              <w:sym w:font="Wingdings" w:char="F0E0"/>
+            </w:r>
+            <w:r>
+              <w:t xml:space="preserve"> </w:t>
+            </w:r>
+            <w:r>
+              <w:t>K</w:t>
+            </w:r>
+            <w:r>
+              <w:t>O</w:t>
+            </w:r>
+          </w:p>
+          <w:p/>
+        </w:tc>
+        <w:tc>
+          <w:tcPr>
+            <w:tcW w:w="1579" w:type="dxa"/>
+            <w:shd w:val="clear" w:color="auto" w:fill="ED7D31" w:themeFill="accent2"/>
+          </w:tcPr>
+          <w:p>
+            <w:r>
+              <w:t>Dév</w:t>
+            </w:r>
+            <w:r>
+              <w:t xml:space="preserve"> </w:t>
+            </w:r>
+            <w:r>
+              <w:sym w:font="Wingdings" w:char="F0E0"/>
+            </w:r>
+            <w:r>
+              <w:t xml:space="preserve"> KO</w:t>
+            </w:r>
+          </w:p>
+        </w:tc>
+        <w:tc>
+          <w:tcPr>
+            <w:tcW w:w="1579" w:type="dxa"/>
+            <w:tcBorders>
+              <w:bottom w:val="single" w:sz="4" w:space="0" w:color="auto"/>
+            </w:tcBorders>
+            <w:shd w:val="clear" w:color="auto" w:fill="ED7D31" w:themeFill="accent2"/>
+          </w:tcPr>
+          <w:p>
+            <w:r>
+              <w:t>Dév</w:t>
+            </w:r>
+            <w:r>
+              <w:t xml:space="preserve"> </w:t>
+            </w:r>
+            <w:r>
+              <w:sym w:font="Wingdings" w:char="F0E0"/>
+            </w:r>
+            <w:r>
+              <w:t xml:space="preserve"> </w:t>
+            </w:r>
+            <w:r>
+              <w:t>K</w:t>
+            </w:r>
+            <w:r>
+              <w:t>O</w:t>
+            </w:r>
+          </w:p>
+        </w:tc>
+        <w:tc>
+          <w:tcPr>
+            <w:tcW w:w="1579" w:type="dxa"/>
+            <w:tcBorders>
+              <w:bottom w:val="single" w:sz="4" w:space="0" w:color="auto"/>
+            </w:tcBorders>
+            <w:shd w:val="clear" w:color="auto" w:fill="ED7D31" w:themeFill="accent2"/>
+          </w:tcPr>
+          <w:p>
+            <w:r>
+              <w:t xml:space="preserve">Dév </w:t>
+            </w:r>
+            <w:r>
+              <w:sym w:font="Wingdings" w:char="F0E0"/>
+            </w:r>
+            <w:r>
+              <w:t xml:space="preserve"> </w:t>
+            </w:r>
+            <w:r>
+              <w:t>K</w:t>
+            </w:r>
+            <w:r>
+              <w:t>O</w:t>
+            </w:r>
+          </w:p>
+        </w:tc>
+      </w:tr>
+      <w:tr>
+        <w:tc>
+          <w:tcPr>
+            <w:tcW w:w="2265" w:type="dxa"/>
+          </w:tcPr>
+          <w:p>
+            <w:r>
+              <w:t>2.1</w:t>
+            </w:r>
+            <w:r>
+              <w:t xml:space="preserve"> </w:t>
+            </w:r>
+            <w:r>
+              <w:t>Le joueur choisit le français…</w:t>
             </w:r>
           </w:p>
         </w:tc>
@@ -10011,41 +10040,115 @@
             <w:shd w:val="clear" w:color="auto" w:fill="92D050"/>
           </w:tcPr>
           <w:p>
-            <w:pPr>
-              <w:rPr>
-                <w:i/>
-                <w:highlight w:val="yellow"/>
-              </w:rPr>
-            </w:pPr>
-            <w:r>
-              <w:rPr>
-                <w:i/>
-                <w:highlight w:val="yellow"/>
-              </w:rPr>
+            <w:r>
               <w:t xml:space="preserve">Dév </w:t>
             </w:r>
             <w:r>
-              <w:rPr>
-                <w:i/>
-                <w:highlight w:val="yellow"/>
-              </w:rPr>
               <w:sym w:font="Wingdings" w:char="F0E0"/>
             </w:r>
             <w:r>
-              <w:rPr>
-                <w:i/>
-                <w:highlight w:val="yellow"/>
-              </w:rPr>
               <w:t xml:space="preserve"> OK</w:t>
             </w:r>
           </w:p>
-          <w:p>
-            <w:pPr>
-              <w:rPr>
-                <w:i/>
-                <w:highlight w:val="yellow"/>
-              </w:rPr>
-            </w:pPr>
+        </w:tc>
+        <w:tc>
+          <w:tcPr>
+            <w:tcW w:w="1579" w:type="dxa"/>
+            <w:shd w:val="clear" w:color="auto" w:fill="92D050"/>
+          </w:tcPr>
+          <w:p>
+            <w:r>
+              <w:t xml:space="preserve">CdP </w:t>
+            </w:r>
+            <w:r>
+              <w:sym w:font="Wingdings" w:char="F0E0"/>
+            </w:r>
+            <w:r>
+              <w:t xml:space="preserve"> OK</w:t>
+            </w:r>
+          </w:p>
+        </w:tc>
+        <w:tc>
+          <w:tcPr>
+            <w:tcW w:w="1579" w:type="dxa"/>
+            <w:shd w:val="clear" w:color="auto" w:fill="92D050"/>
+          </w:tcPr>
+          <w:p>
+            <w:r>
+              <w:t xml:space="preserve">CdP </w:t>
+            </w:r>
+            <w:r>
+              <w:sym w:font="Wingdings" w:char="F0E0"/>
+            </w:r>
+            <w:r>
+              <w:t xml:space="preserve"> OK</w:t>
+            </w:r>
+          </w:p>
+        </w:tc>
+        <w:tc>
+          <w:tcPr>
+            <w:tcW w:w="1579" w:type="dxa"/>
+            <w:shd w:val="clear" w:color="auto" w:fill="92D050"/>
+          </w:tcPr>
+          <w:p>
+            <w:r>
+              <w:t xml:space="preserve">Dév </w:t>
+            </w:r>
+            <w:r>
+              <w:sym w:font="Wingdings" w:char="F0E0"/>
+            </w:r>
+            <w:r>
+              <w:t xml:space="preserve"> OK</w:t>
+            </w:r>
+          </w:p>
+        </w:tc>
+      </w:tr>
+      <w:tr>
+        <w:tc>
+          <w:tcPr>
+            <w:tcW w:w="2265" w:type="dxa"/>
+          </w:tcPr>
+          <w:p>
+            <w:r>
+              <w:t>2.2</w:t>
+            </w:r>
+            <w:r>
+              <w:t xml:space="preserve"> </w:t>
+            </w:r>
+            <w:r>
+              <w:t>Changement de langue pour le prof</w:t>
+            </w:r>
+          </w:p>
+        </w:tc>
+        <w:tc>
+          <w:tcPr>
+            <w:tcW w:w="1538" w:type="dxa"/>
+            <w:tcBorders>
+              <w:bottom w:val="single" w:sz="4" w:space="0" w:color="auto"/>
+            </w:tcBorders>
+            <w:shd w:val="clear" w:color="auto" w:fill="92D050"/>
+          </w:tcPr>
+          <w:p>
+            <w:r>
+              <w:t xml:space="preserve">Dév </w:t>
+            </w:r>
+            <w:r>
+              <w:sym w:font="Wingdings" w:char="F0E0"/>
+            </w:r>
+            <w:r>
+              <w:t xml:space="preserve"> OK</w:t>
+            </w:r>
+          </w:p>
+          <w:p>
+            <w:r>
+              <w:t xml:space="preserve">CdP </w:t>
+            </w:r>
+            <w:r>
+              <w:sym w:font="Wingdings" w:char="F0E0"/>
+            </w:r>
+            <w:r>
+              <w:t xml:space="preserve"> OK</w:t>
+            </w:r>
           </w:p>
         </w:tc>
         <w:tc>
@@ -10054,32 +10157,571 @@
             <w:shd w:val="clear" w:color="auto" w:fill="ED7D31" w:themeFill="accent2"/>
           </w:tcPr>
           <w:p>
-            <w:pPr>
-              <w:rPr>
-                <w:i/>
-                <w:highlight w:val="yellow"/>
-              </w:rPr>
-            </w:pPr>
-            <w:r>
-              <w:rPr>
-                <w:i/>
-                <w:highlight w:val="yellow"/>
-              </w:rPr>
+            <w:r>
+              <w:t>Dév</w:t>
+            </w:r>
+            <w:r>
+              <w:t xml:space="preserve"> </w:t>
+            </w:r>
+            <w:r>
+              <w:sym w:font="Wingdings" w:char="F0E0"/>
+            </w:r>
+            <w:r>
+              <w:t xml:space="preserve"> KO</w:t>
+            </w:r>
+          </w:p>
+        </w:tc>
+        <w:tc>
+          <w:tcPr>
+            <w:tcW w:w="1579" w:type="dxa"/>
+            <w:shd w:val="clear" w:color="auto" w:fill="ED7D31" w:themeFill="accent2"/>
+          </w:tcPr>
+          <w:p>
+            <w:r>
+              <w:t>Dév</w:t>
+            </w:r>
+            <w:r>
+              <w:t xml:space="preserve"> </w:t>
+            </w:r>
+            <w:r>
+              <w:sym w:font="Wingdings" w:char="F0E0"/>
+            </w:r>
+            <w:r>
+              <w:t xml:space="preserve"> KO</w:t>
+            </w:r>
+          </w:p>
+        </w:tc>
+        <w:tc>
+          <w:tcPr>
+            <w:tcW w:w="1579" w:type="dxa"/>
+            <w:shd w:val="clear" w:color="auto" w:fill="ED7D31" w:themeFill="accent2"/>
+          </w:tcPr>
+          <w:p>
+            <w:r>
+              <w:t>Dév</w:t>
+            </w:r>
+            <w:r>
+              <w:t xml:space="preserve"> </w:t>
+            </w:r>
+            <w:r>
+              <w:sym w:font="Wingdings" w:char="F0E0"/>
+            </w:r>
+            <w:r>
+              <w:t xml:space="preserve"> KO</w:t>
+            </w:r>
+          </w:p>
+        </w:tc>
+      </w:tr>
+      <w:tr>
+        <w:tc>
+          <w:tcPr>
+            <w:tcW w:w="2265" w:type="dxa"/>
+          </w:tcPr>
+          <w:p>
+            <w:r>
+              <w:t>2.3</w:t>
+            </w:r>
+            <w:r>
+              <w:t xml:space="preserve"> </w:t>
+            </w:r>
+            <w:r>
+              <w:t xml:space="preserve">Changement de langue pour </w:t>
+            </w:r>
+            <w:r>
+              <w:t>l’élève</w:t>
+            </w:r>
+          </w:p>
+        </w:tc>
+        <w:tc>
+          <w:tcPr>
+            <w:tcW w:w="1538" w:type="dxa"/>
+            <w:shd w:val="clear" w:color="auto" w:fill="92D050"/>
+          </w:tcPr>
+          <w:p>
+            <w:r>
+              <w:t xml:space="preserve">Dév </w:t>
+            </w:r>
+            <w:r>
+              <w:sym w:font="Wingdings" w:char="F0E0"/>
+            </w:r>
+            <w:r>
+              <w:t xml:space="preserve"> OK</w:t>
+            </w:r>
+          </w:p>
+          <w:p>
+            <w:r>
               <w:t xml:space="preserve">CdP </w:t>
             </w:r>
             <w:r>
-              <w:rPr>
-                <w:i/>
-                <w:highlight w:val="yellow"/>
-              </w:rPr>
               <w:sym w:font="Wingdings" w:char="F0E0"/>
             </w:r>
             <w:r>
-              <w:rPr>
-                <w:i/>
-                <w:highlight w:val="yellow"/>
-              </w:rPr>
+              <w:t xml:space="preserve"> OK</w:t>
+            </w:r>
+          </w:p>
+        </w:tc>
+        <w:tc>
+          <w:tcPr>
+            <w:tcW w:w="1579" w:type="dxa"/>
+            <w:shd w:val="clear" w:color="auto" w:fill="ED7D31" w:themeFill="accent2"/>
+          </w:tcPr>
+          <w:p>
+            <w:r>
+              <w:t>Dév</w:t>
+            </w:r>
+            <w:r>
+              <w:t xml:space="preserve"> </w:t>
+            </w:r>
+            <w:r>
+              <w:sym w:font="Wingdings" w:char="F0E0"/>
+            </w:r>
+            <w:r>
               <w:t xml:space="preserve"> KO</w:t>
+            </w:r>
+          </w:p>
+        </w:tc>
+        <w:tc>
+          <w:tcPr>
+            <w:tcW w:w="1579" w:type="dxa"/>
+            <w:shd w:val="clear" w:color="auto" w:fill="ED7D31" w:themeFill="accent2"/>
+          </w:tcPr>
+          <w:p>
+            <w:r>
+              <w:t>Dév</w:t>
+            </w:r>
+            <w:r>
+              <w:t xml:space="preserve"> </w:t>
+            </w:r>
+            <w:r>
+              <w:sym w:font="Wingdings" w:char="F0E0"/>
+            </w:r>
+            <w:r>
+              <w:t xml:space="preserve"> KO</w:t>
+            </w:r>
+          </w:p>
+        </w:tc>
+        <w:tc>
+          <w:tcPr>
+            <w:tcW w:w="1579" w:type="dxa"/>
+            <w:shd w:val="clear" w:color="auto" w:fill="ED7D31" w:themeFill="accent2"/>
+          </w:tcPr>
+          <w:p>
+            <w:r>
+              <w:t>Dév</w:t>
+            </w:r>
+            <w:r>
+              <w:t xml:space="preserve"> </w:t>
+            </w:r>
+            <w:r>
+              <w:sym w:font="Wingdings" w:char="F0E0"/>
+            </w:r>
+            <w:r>
+              <w:t xml:space="preserve"> KO</w:t>
+            </w:r>
+          </w:p>
+        </w:tc>
+      </w:tr>
+      <w:tr>
+        <w:tc>
+          <w:tcPr>
+            <w:tcW w:w="2265" w:type="dxa"/>
+          </w:tcPr>
+          <w:p>
+            <w:r>
+              <w:t>2.4 Pas de vocabulaire pour la langue sélectionnée</w:t>
+            </w:r>
+          </w:p>
+        </w:tc>
+        <w:tc>
+          <w:tcPr>
+            <w:tcW w:w="1538" w:type="dxa"/>
+            <w:shd w:val="clear" w:color="auto" w:fill="92D050"/>
+          </w:tcPr>
+          <w:p>
+            <w:r>
+              <w:t xml:space="preserve">Dév </w:t>
+            </w:r>
+            <w:r>
+              <w:sym w:font="Wingdings" w:char="F0E0"/>
+            </w:r>
+            <w:r>
+              <w:t xml:space="preserve"> OK</w:t>
+            </w:r>
+          </w:p>
+        </w:tc>
+        <w:tc>
+          <w:tcPr>
+            <w:tcW w:w="1579" w:type="dxa"/>
+            <w:shd w:val="clear" w:color="auto" w:fill="92D050"/>
+          </w:tcPr>
+          <w:p>
+            <w:r>
+              <w:t xml:space="preserve">CdP </w:t>
+            </w:r>
+            <w:r>
+              <w:sym w:font="Wingdings" w:char="F0E0"/>
+            </w:r>
+            <w:r>
+              <w:t xml:space="preserve"> OK</w:t>
+            </w:r>
+          </w:p>
+        </w:tc>
+        <w:tc>
+          <w:tcPr>
+            <w:tcW w:w="1579" w:type="dxa"/>
+            <w:shd w:val="clear" w:color="auto" w:fill="92D050"/>
+          </w:tcPr>
+          <w:p>
+            <w:r>
+              <w:t xml:space="preserve">CdP </w:t>
+            </w:r>
+            <w:r>
+              <w:sym w:font="Wingdings" w:char="F0E0"/>
+            </w:r>
+            <w:r>
+              <w:t xml:space="preserve"> OK</w:t>
+            </w:r>
+          </w:p>
+        </w:tc>
+        <w:tc>
+          <w:tcPr>
+            <w:tcW w:w="1579" w:type="dxa"/>
+            <w:shd w:val="clear" w:color="auto" w:fill="92D050"/>
+          </w:tcPr>
+          <w:p>
+            <w:r>
+              <w:t xml:space="preserve">Dév </w:t>
+            </w:r>
+            <w:r>
+              <w:sym w:font="Wingdings" w:char="F0E0"/>
+            </w:r>
+            <w:r>
+              <w:t xml:space="preserve"> OK</w:t>
+            </w:r>
+          </w:p>
+        </w:tc>
+      </w:tr>
+      <w:tr>
+        <w:tc>
+          <w:tcPr>
+            <w:tcW w:w="2265" w:type="dxa"/>
+          </w:tcPr>
+          <w:p>
+            <w:r>
+              <w:t>2.5 Le joueur change de vocabulaire</w:t>
+            </w:r>
+          </w:p>
+        </w:tc>
+        <w:tc>
+          <w:tcPr>
+            <w:tcW w:w="1538" w:type="dxa"/>
+            <w:tcBorders>
+              <w:bottom w:val="single" w:sz="4" w:space="0" w:color="auto"/>
+            </w:tcBorders>
+            <w:shd w:val="clear" w:color="auto" w:fill="92D050"/>
+          </w:tcPr>
+          <w:p>
+            <w:r>
+              <w:t xml:space="preserve">Dév </w:t>
+            </w:r>
+            <w:r>
+              <w:sym w:font="Wingdings" w:char="F0E0"/>
+            </w:r>
+            <w:r>
+              <w:t xml:space="preserve"> OK</w:t>
+            </w:r>
+          </w:p>
+        </w:tc>
+        <w:tc>
+          <w:tcPr>
+            <w:tcW w:w="1579" w:type="dxa"/>
+            <w:shd w:val="clear" w:color="auto" w:fill="92D050"/>
+          </w:tcPr>
+          <w:p>
+            <w:r>
+              <w:t>Dév</w:t>
+            </w:r>
+            <w:r>
+              <w:t xml:space="preserve"> </w:t>
+            </w:r>
+            <w:r>
+              <w:sym w:font="Wingdings" w:char="F0E0"/>
+            </w:r>
+            <w:r>
+              <w:t xml:space="preserve"> OK</w:t>
+            </w:r>
+          </w:p>
+        </w:tc>
+        <w:tc>
+          <w:tcPr>
+            <w:tcW w:w="1579" w:type="dxa"/>
+            <w:shd w:val="clear" w:color="auto" w:fill="92D050"/>
+          </w:tcPr>
+          <w:p>
+            <w:r>
+              <w:t>Dév</w:t>
+            </w:r>
+            <w:r>
+              <w:t xml:space="preserve"> </w:t>
+            </w:r>
+            <w:r>
+              <w:sym w:font="Wingdings" w:char="F0E0"/>
+            </w:r>
+            <w:r>
+              <w:t xml:space="preserve"> OK</w:t>
+            </w:r>
+          </w:p>
+        </w:tc>
+        <w:tc>
+          <w:tcPr>
+            <w:tcW w:w="1579" w:type="dxa"/>
+            <w:shd w:val="clear" w:color="auto" w:fill="92D050"/>
+          </w:tcPr>
+          <w:p>
+            <w:r>
+              <w:t xml:space="preserve">Dév </w:t>
+            </w:r>
+            <w:r>
+              <w:sym w:font="Wingdings" w:char="F0E0"/>
+            </w:r>
+            <w:r>
+              <w:t xml:space="preserve"> OK</w:t>
+            </w:r>
+          </w:p>
+        </w:tc>
+      </w:tr>
+    </w:tbl>
+    <w:p>
+      <w:pPr>
+        <w:pStyle w:val="En-tte"/>
+        <w:ind w:left="357"/>
+        <w:rPr>
+          <w:i/>
+        </w:rPr>
+      </w:pPr>
+    </w:p>
+    <w:p>
+      <w:pPr>
+        <w:pStyle w:val="En-tte"/>
+      </w:pPr>
+      <w:r>
+        <w:t>Professeur</w:t>
+      </w:r>
+    </w:p>
+    <w:p>
+      <w:pPr>
+        <w:pStyle w:val="En-tte"/>
+      </w:pPr>
+    </w:p>
+    <w:tbl>
+      <w:tblPr>
+        <w:tblStyle w:val="Grilledutableau"/>
+        <w:tblW w:w="0" w:type="auto"/>
+        <w:tblLook w:val="04A0" w:firstRow="1" w:lastRow="0" w:firstColumn="1" w:lastColumn="0" w:noHBand="0" w:noVBand="1"/>
+      </w:tblPr>
+      <w:tblGrid>
+        <w:gridCol w:w="2265"/>
+        <w:gridCol w:w="1538"/>
+        <w:gridCol w:w="1579"/>
+        <w:gridCol w:w="1579"/>
+        <w:gridCol w:w="1579"/>
+      </w:tblGrid>
+      <w:tr>
+        <w:tc>
+          <w:tcPr>
+            <w:tcW w:w="2265" w:type="dxa"/>
+          </w:tcPr>
+          <w:p>
+            <w:r>
+              <w:t>Scénario</w:t>
+            </w:r>
+          </w:p>
+        </w:tc>
+        <w:tc>
+          <w:tcPr>
+            <w:tcW w:w="1538" w:type="dxa"/>
+            <w:tcBorders>
+              <w:bottom w:val="single" w:sz="4" w:space="0" w:color="auto"/>
+            </w:tcBorders>
+          </w:tcPr>
+          <w:p>
+            <w:r>
+              <w:t>17</w:t>
+            </w:r>
+            <w:r>
+              <w:t>.5</w:t>
+            </w:r>
+          </w:p>
+        </w:tc>
+        <w:tc>
+          <w:tcPr>
+            <w:tcW w:w="1579" w:type="dxa"/>
+            <w:tcBorders>
+              <w:bottom w:val="single" w:sz="4" w:space="0" w:color="auto"/>
+            </w:tcBorders>
+          </w:tcPr>
+          <w:p>
+            <w:r>
+              <w:t>24</w:t>
+            </w:r>
+            <w:r>
+              <w:t>.5</w:t>
+            </w:r>
+          </w:p>
+        </w:tc>
+        <w:tc>
+          <w:tcPr>
+            <w:tcW w:w="1579" w:type="dxa"/>
+            <w:tcBorders>
+              <w:bottom w:val="single" w:sz="4" w:space="0" w:color="auto"/>
+            </w:tcBorders>
+          </w:tcPr>
+          <w:p>
+            <w:r>
+              <w:t>1</w:t>
+            </w:r>
+            <w:r>
+              <w:t>.5</w:t>
+            </w:r>
+          </w:p>
+        </w:tc>
+        <w:tc>
+          <w:tcPr>
+            <w:tcW w:w="1579" w:type="dxa"/>
+            <w:tcBorders>
+              <w:bottom w:val="single" w:sz="4" w:space="0" w:color="auto"/>
+            </w:tcBorders>
+          </w:tcPr>
+          <w:p>
+            <w:r>
+              <w:t>7</w:t>
+            </w:r>
+            <w:r>
+              <w:t>.5</w:t>
+            </w:r>
+          </w:p>
+        </w:tc>
+      </w:tr>
+      <w:tr>
+        <w:tc>
+          <w:tcPr>
+            <w:tcW w:w="2265" w:type="dxa"/>
+          </w:tcPr>
+          <w:p>
+            <w:r>
+              <w:t>3.</w:t>
+            </w:r>
+            <w:r>
+              <w:t>1.1</w:t>
+            </w:r>
+            <w:r>
+              <w:t xml:space="preserve"> </w:t>
+            </w:r>
+            <w:r>
+              <w:t>Le prof se déplace de gauche à droite</w:t>
+            </w:r>
+          </w:p>
+        </w:tc>
+        <w:tc>
+          <w:tcPr>
+            <w:tcW w:w="1538" w:type="dxa"/>
+            <w:shd w:val="clear" w:color="auto" w:fill="FFFFFF" w:themeFill="background1"/>
+          </w:tcPr>
+          <w:p/>
+        </w:tc>
+        <w:tc>
+          <w:tcPr>
+            <w:tcW w:w="1579" w:type="dxa"/>
+            <w:shd w:val="clear" w:color="auto" w:fill="92D050"/>
+          </w:tcPr>
+          <w:p>
+            <w:r>
+              <w:t xml:space="preserve">CdP </w:t>
+            </w:r>
+            <w:r>
+              <w:sym w:font="Wingdings" w:char="F0E0"/>
+            </w:r>
+            <w:r>
+              <w:t xml:space="preserve"> OK</w:t>
+            </w:r>
+          </w:p>
+        </w:tc>
+        <w:tc>
+          <w:tcPr>
+            <w:tcW w:w="1579" w:type="dxa"/>
+            <w:shd w:val="clear" w:color="auto" w:fill="92D050"/>
+          </w:tcPr>
+          <w:p>
+            <w:r>
+              <w:t xml:space="preserve">CdP </w:t>
+            </w:r>
+            <w:r>
+              <w:sym w:font="Wingdings" w:char="F0E0"/>
+            </w:r>
+            <w:r>
+              <w:t xml:space="preserve"> OK</w:t>
+            </w:r>
+          </w:p>
+        </w:tc>
+        <w:tc>
+          <w:tcPr>
+            <w:tcW w:w="1579" w:type="dxa"/>
+            <w:shd w:val="clear" w:color="auto" w:fill="92D050"/>
+          </w:tcPr>
+          <w:p>
+            <w:r>
+              <w:t xml:space="preserve">Dév </w:t>
+            </w:r>
+            <w:r>
+              <w:sym w:font="Wingdings" w:char="F0E0"/>
+            </w:r>
+            <w:r>
+              <w:t xml:space="preserve"> OK</w:t>
+            </w:r>
+          </w:p>
+        </w:tc>
+      </w:tr>
+      <w:tr>
+        <w:tc>
+          <w:tcPr>
+            <w:tcW w:w="2265" w:type="dxa"/>
+          </w:tcPr>
+          <w:p>
+            <w:r>
+              <w:t>3.</w:t>
+            </w:r>
+            <w:r>
+              <w:t>1.2</w:t>
+            </w:r>
+            <w:r>
+              <w:t xml:space="preserve"> </w:t>
+            </w:r>
+            <w:r>
+              <w:t>le prof choisit un mot</w:t>
+            </w:r>
+          </w:p>
+        </w:tc>
+        <w:tc>
+          <w:tcPr>
+            <w:tcW w:w="1538" w:type="dxa"/>
+            <w:shd w:val="clear" w:color="auto" w:fill="FFFFFF" w:themeFill="background1"/>
+          </w:tcPr>
+          <w:p/>
+        </w:tc>
+        <w:tc>
+          <w:tcPr>
+            <w:tcW w:w="1579" w:type="dxa"/>
+            <w:shd w:val="clear" w:color="auto" w:fill="92D050"/>
+          </w:tcPr>
+          <w:p>
+            <w:r>
+              <w:t xml:space="preserve">CdP </w:t>
+            </w:r>
+            <w:r>
+              <w:sym w:font="Wingdings" w:char="F0E0"/>
+            </w:r>
+            <w:r>
+              <w:t xml:space="preserve"> OK</w:t>
             </w:r>
           </w:p>
         </w:tc>
@@ -10092,31 +10734,13 @@
             <w:shd w:val="clear" w:color="auto" w:fill="92D050"/>
           </w:tcPr>
           <w:p>
-            <w:pPr>
-              <w:rPr>
-                <w:i/>
-                <w:highlight w:val="yellow"/>
-              </w:rPr>
-            </w:pPr>
-            <w:r>
-              <w:rPr>
-                <w:i/>
-                <w:highlight w:val="yellow"/>
-              </w:rPr>
+            <w:r>
               <w:t xml:space="preserve">CdP </w:t>
             </w:r>
             <w:r>
-              <w:rPr>
-                <w:i/>
-                <w:highlight w:val="yellow"/>
-              </w:rPr>
               <w:sym w:font="Wingdings" w:char="F0E0"/>
             </w:r>
             <w:r>
-              <w:rPr>
-                <w:i/>
-                <w:highlight w:val="yellow"/>
-              </w:rPr>
               <w:t xml:space="preserve"> OK</w:t>
             </w:r>
           </w:p>
@@ -10130,31 +10754,13 @@
             <w:shd w:val="clear" w:color="auto" w:fill="92D050"/>
           </w:tcPr>
           <w:p>
-            <w:pPr>
-              <w:rPr>
-                <w:i/>
-                <w:highlight w:val="yellow"/>
-              </w:rPr>
-            </w:pPr>
-            <w:r>
-              <w:rPr>
-                <w:i/>
-                <w:highlight w:val="yellow"/>
-              </w:rPr>
+            <w:r>
               <w:t xml:space="preserve">Dév </w:t>
             </w:r>
             <w:r>
-              <w:rPr>
-                <w:i/>
-                <w:highlight w:val="yellow"/>
-              </w:rPr>
               <w:sym w:font="Wingdings" w:char="F0E0"/>
             </w:r>
             <w:r>
-              <w:rPr>
-                <w:i/>
-                <w:highlight w:val="yellow"/>
-              </w:rPr>
               <w:t xml:space="preserve"> OK</w:t>
             </w:r>
           </w:p>
@@ -10166,68 +10772,23 @@
             <w:tcW w:w="2265" w:type="dxa"/>
           </w:tcPr>
           <w:p>
-            <w:pPr>
-              <w:rPr>
-                <w:i/>
-                <w:highlight w:val="yellow"/>
-              </w:rPr>
-            </w:pPr>
-            <w:r>
-              <w:rPr>
-                <w:i/>
-                <w:highlight w:val="yellow"/>
-              </w:rPr>
-              <w:t>1.5 Suppression utilisateur</w:t>
+            <w:r>
+              <w:t>3.1.3</w:t>
+            </w:r>
+            <w:r>
+              <w:t xml:space="preserve"> </w:t>
+            </w:r>
+            <w:r>
+              <w:t>Le prof lance un avion en papier</w:t>
             </w:r>
           </w:p>
         </w:tc>
         <w:tc>
           <w:tcPr>
             <w:tcW w:w="1538" w:type="dxa"/>
-            <w:shd w:val="clear" w:color="auto" w:fill="ED7D31" w:themeFill="accent2"/>
-          </w:tcPr>
-          <w:p>
-            <w:pPr>
-              <w:rPr>
-                <w:i/>
-                <w:highlight w:val="yellow"/>
-              </w:rPr>
-            </w:pPr>
-            <w:r>
-              <w:rPr>
-                <w:i/>
-                <w:highlight w:val="yellow"/>
-              </w:rPr>
-              <w:t xml:space="preserve">Dév </w:t>
-            </w:r>
-            <w:r>
-              <w:rPr>
-                <w:i/>
-                <w:highlight w:val="yellow"/>
-              </w:rPr>
-              <w:sym w:font="Wingdings" w:char="F0E0"/>
-            </w:r>
-            <w:r>
-              <w:rPr>
-                <w:i/>
-                <w:highlight w:val="yellow"/>
-              </w:rPr>
-              <w:t xml:space="preserve"> KO</w:t>
-            </w:r>
-          </w:p>
-        </w:tc>
-        <w:tc>
-          <w:tcPr>
-            <w:tcW w:w="1579" w:type="dxa"/>
-          </w:tcPr>
-          <w:p>
-            <w:pPr>
-              <w:rPr>
-                <w:i/>
-                <w:highlight w:val="yellow"/>
-              </w:rPr>
-            </w:pPr>
-          </w:p>
+            <w:shd w:val="clear" w:color="auto" w:fill="FFFFFF" w:themeFill="background1"/>
+          </w:tcPr>
+          <w:p/>
         </w:tc>
         <w:tc>
           <w:tcPr>
@@ -10235,31 +10796,13 @@
             <w:shd w:val="clear" w:color="auto" w:fill="92D050"/>
           </w:tcPr>
           <w:p>
-            <w:pPr>
-              <w:rPr>
-                <w:i/>
-                <w:highlight w:val="yellow"/>
-              </w:rPr>
-            </w:pPr>
-            <w:r>
-              <w:rPr>
-                <w:i/>
-                <w:highlight w:val="yellow"/>
-              </w:rPr>
+            <w:r>
               <w:t xml:space="preserve">CdP </w:t>
             </w:r>
             <w:r>
-              <w:rPr>
-                <w:i/>
-                <w:highlight w:val="yellow"/>
-              </w:rPr>
               <w:sym w:font="Wingdings" w:char="F0E0"/>
             </w:r>
             <w:r>
-              <w:rPr>
-                <w:i/>
-                <w:highlight w:val="yellow"/>
-              </w:rPr>
               <w:t xml:space="preserve"> OK</w:t>
             </w:r>
           </w:p>
@@ -10270,31 +10813,30 @@
             <w:shd w:val="clear" w:color="auto" w:fill="92D050"/>
           </w:tcPr>
           <w:p>
-            <w:pPr>
-              <w:rPr>
-                <w:i/>
-                <w:highlight w:val="yellow"/>
-              </w:rPr>
-            </w:pPr>
-            <w:r>
-              <w:rPr>
-                <w:i/>
-                <w:highlight w:val="yellow"/>
-              </w:rPr>
+            <w:r>
+              <w:t xml:space="preserve">CdP </w:t>
+            </w:r>
+            <w:r>
+              <w:sym w:font="Wingdings" w:char="F0E0"/>
+            </w:r>
+            <w:r>
+              <w:t xml:space="preserve"> OK</w:t>
+            </w:r>
+          </w:p>
+        </w:tc>
+        <w:tc>
+          <w:tcPr>
+            <w:tcW w:w="1579" w:type="dxa"/>
+            <w:shd w:val="clear" w:color="auto" w:fill="92D050"/>
+          </w:tcPr>
+          <w:p>
+            <w:r>
               <w:t xml:space="preserve">Dév </w:t>
             </w:r>
             <w:r>
-              <w:rPr>
-                <w:i/>
-                <w:highlight w:val="yellow"/>
-              </w:rPr>
               <w:sym w:font="Wingdings" w:char="F0E0"/>
             </w:r>
             <w:r>
-              <w:rPr>
-                <w:i/>
-                <w:highlight w:val="yellow"/>
-              </w:rPr>
               <w:t xml:space="preserve"> OK</w:t>
             </w:r>
           </w:p>
@@ -10306,46 +10848,108 @@
             <w:tcW w:w="2265" w:type="dxa"/>
           </w:tcPr>
           <w:p>
-            <w:pPr>
-              <w:rPr>
-                <w:i/>
-                <w:highlight w:val="yellow"/>
-              </w:rPr>
-            </w:pPr>
-            <w:r>
-              <w:rPr>
-                <w:i/>
-                <w:highlight w:val="yellow"/>
-              </w:rPr>
-              <w:t>2.1 Démarrage simulation</w:t>
+            <w:r>
+              <w:t>3.1.4</w:t>
+            </w:r>
+            <w:r>
+              <w:t xml:space="preserve"> </w:t>
+            </w:r>
+            <w:r>
+              <w:t>Le prof a envoyé tous les élèves en pause</w:t>
             </w:r>
           </w:p>
         </w:tc>
         <w:tc>
           <w:tcPr>
             <w:tcW w:w="1538" w:type="dxa"/>
-          </w:tcPr>
-          <w:p>
-            <w:pPr>
-              <w:rPr>
-                <w:i/>
-                <w:highlight w:val="yellow"/>
-              </w:rPr>
-            </w:pPr>
-          </w:p>
+            <w:tcBorders>
+              <w:bottom w:val="single" w:sz="4" w:space="0" w:color="auto"/>
+            </w:tcBorders>
+            <w:shd w:val="clear" w:color="auto" w:fill="FFFFFF" w:themeFill="background1"/>
+          </w:tcPr>
+          <w:p/>
         </w:tc>
         <w:tc>
           <w:tcPr>
             <w:tcW w:w="1579" w:type="dxa"/>
-          </w:tcPr>
-          <w:p>
-            <w:pPr>
-              <w:rPr>
-                <w:i/>
-                <w:highlight w:val="yellow"/>
-              </w:rPr>
-            </w:pPr>
-          </w:p>
+            <w:shd w:val="clear" w:color="auto" w:fill="FFFFFF" w:themeFill="background1"/>
+          </w:tcPr>
+          <w:p/>
+        </w:tc>
+        <w:tc>
+          <w:tcPr>
+            <w:tcW w:w="1579" w:type="dxa"/>
+            <w:shd w:val="clear" w:color="auto" w:fill="ED7D31" w:themeFill="accent2"/>
+          </w:tcPr>
+          <w:p>
+            <w:r>
+              <w:t>Dév</w:t>
+            </w:r>
+            <w:r>
+              <w:t xml:space="preserve"> </w:t>
+            </w:r>
+            <w:r>
+              <w:sym w:font="Wingdings" w:char="F0E0"/>
+            </w:r>
+            <w:r>
+              <w:t xml:space="preserve"> K</w:t>
+            </w:r>
+            <w:r>
+              <w:t>O</w:t>
+            </w:r>
+          </w:p>
+        </w:tc>
+        <w:tc>
+          <w:tcPr>
+            <w:tcW w:w="1579" w:type="dxa"/>
+            <w:shd w:val="clear" w:color="auto" w:fill="ED7D31" w:themeFill="accent2"/>
+          </w:tcPr>
+          <w:p>
+            <w:r>
+              <w:t>Dév</w:t>
+            </w:r>
+            <w:r>
+              <w:t xml:space="preserve"> </w:t>
+            </w:r>
+            <w:r>
+              <w:sym w:font="Wingdings" w:char="F0E0"/>
+            </w:r>
+            <w:r>
+              <w:t xml:space="preserve"> KO</w:t>
+            </w:r>
+          </w:p>
+        </w:tc>
+      </w:tr>
+      <w:tr>
+        <w:tc>
+          <w:tcPr>
+            <w:tcW w:w="2265" w:type="dxa"/>
+          </w:tcPr>
+          <w:p>
+            <w:r>
+              <w:t>3.1.5</w:t>
+            </w:r>
+            <w:r>
+              <w:t xml:space="preserve"> </w:t>
+            </w:r>
+            <w:r>
+              <w:t>L’élève atteint le prof</w:t>
+            </w:r>
+          </w:p>
+        </w:tc>
+        <w:tc>
+          <w:tcPr>
+            <w:tcW w:w="1538" w:type="dxa"/>
+            <w:shd w:val="clear" w:color="auto" w:fill="FFFFFF" w:themeFill="background1"/>
+          </w:tcPr>
+          <w:p/>
+        </w:tc>
+        <w:tc>
+          <w:tcPr>
+            <w:tcW w:w="1579" w:type="dxa"/>
+            <w:shd w:val="clear" w:color="auto" w:fill="FFFFFF" w:themeFill="background1"/>
+          </w:tcPr>
+          <w:p/>
         </w:tc>
         <w:tc>
           <w:tcPr>
@@ -10353,32 +10957,23 @@
             <w:shd w:val="clear" w:color="auto" w:fill="92D050"/>
           </w:tcPr>
           <w:p>
-            <w:pPr>
-              <w:rPr>
-                <w:i/>
-                <w:highlight w:val="yellow"/>
-              </w:rPr>
-            </w:pPr>
-            <w:r>
-              <w:rPr>
-                <w:i/>
-                <w:highlight w:val="yellow"/>
-              </w:rPr>
-              <w:t xml:space="preserve">CdP </w:t>
-            </w:r>
-            <w:r>
-              <w:rPr>
-                <w:i/>
-                <w:highlight w:val="yellow"/>
-              </w:rPr>
+            <w:r>
+              <w:t>CdP</w:t>
+            </w:r>
+            <w:r>
+              <w:t xml:space="preserve"> </w:t>
+            </w:r>
+            <w:r>
               <w:sym w:font="Wingdings" w:char="F0E0"/>
             </w:r>
             <w:r>
-              <w:rPr>
-                <w:i/>
-                <w:highlight w:val="yellow"/>
-              </w:rPr>
-              <w:t xml:space="preserve"> OK</w:t>
+              <w:t xml:space="preserve"> </w:t>
+            </w:r>
+            <w:r>
+              <w:t>O</w:t>
+            </w:r>
+            <w:r>
+              <w:t>K</w:t>
             </w:r>
           </w:p>
         </w:tc>
@@ -10388,32 +10983,140 @@
             <w:shd w:val="clear" w:color="auto" w:fill="92D050"/>
           </w:tcPr>
           <w:p>
-            <w:pPr>
-              <w:rPr>
-                <w:i/>
-                <w:highlight w:val="yellow"/>
-              </w:rPr>
-            </w:pPr>
-            <w:r>
-              <w:rPr>
-                <w:i/>
-                <w:highlight w:val="yellow"/>
-              </w:rPr>
-              <w:t xml:space="preserve">Dév </w:t>
-            </w:r>
-            <w:r>
-              <w:rPr>
-                <w:i/>
-                <w:highlight w:val="yellow"/>
-              </w:rPr>
+            <w:r>
+              <w:t>Dév</w:t>
+            </w:r>
+            <w:r>
+              <w:t xml:space="preserve"> </w:t>
+            </w:r>
+            <w:r>
               <w:sym w:font="Wingdings" w:char="F0E0"/>
             </w:r>
             <w:r>
-              <w:rPr>
-                <w:i/>
-                <w:highlight w:val="yellow"/>
-              </w:rPr>
-              <w:t xml:space="preserve"> OK</w:t>
+              <w:t xml:space="preserve"> </w:t>
+            </w:r>
+            <w:r>
+              <w:t>O</w:t>
+            </w:r>
+            <w:r>
+              <w:t>K</w:t>
+            </w:r>
+          </w:p>
+        </w:tc>
+      </w:tr>
+    </w:tbl>
+    <w:p>
+      <w:pPr>
+        <w:pStyle w:val="En-tte"/>
+      </w:pPr>
+    </w:p>
+    <w:p>
+      <w:pPr>
+        <w:pStyle w:val="En-tte"/>
+      </w:pPr>
+    </w:p>
+    <w:p>
+      <w:pPr>
+        <w:pStyle w:val="En-tte"/>
+      </w:pPr>
+      <w:r>
+        <w:lastRenderedPageBreak/>
+        <w:t>É</w:t>
+      </w:r>
+      <w:r>
+        <w:t>lève</w:t>
+      </w:r>
+    </w:p>
+    <w:p>
+      <w:pPr>
+        <w:pStyle w:val="En-tte"/>
+      </w:pPr>
+    </w:p>
+    <w:tbl>
+      <w:tblPr>
+        <w:tblStyle w:val="Grilledutableau"/>
+        <w:tblW w:w="0" w:type="auto"/>
+        <w:tblLook w:val="04A0" w:firstRow="1" w:lastRow="0" w:firstColumn="1" w:lastColumn="0" w:noHBand="0" w:noVBand="1"/>
+      </w:tblPr>
+      <w:tblGrid>
+        <w:gridCol w:w="2265"/>
+        <w:gridCol w:w="1538"/>
+        <w:gridCol w:w="1579"/>
+        <w:gridCol w:w="1579"/>
+        <w:gridCol w:w="1579"/>
+      </w:tblGrid>
+      <w:tr>
+        <w:tc>
+          <w:tcPr>
+            <w:tcW w:w="2265" w:type="dxa"/>
+          </w:tcPr>
+          <w:p>
+            <w:r>
+              <w:t>Scénario</w:t>
+            </w:r>
+          </w:p>
+        </w:tc>
+        <w:tc>
+          <w:tcPr>
+            <w:tcW w:w="1538" w:type="dxa"/>
+            <w:tcBorders>
+              <w:bottom w:val="single" w:sz="4" w:space="0" w:color="auto"/>
+            </w:tcBorders>
+          </w:tcPr>
+          <w:p>
+            <w:r>
+              <w:t>17</w:t>
+            </w:r>
+            <w:r>
+              <w:t>.5</w:t>
+            </w:r>
+          </w:p>
+        </w:tc>
+        <w:tc>
+          <w:tcPr>
+            <w:tcW w:w="1579" w:type="dxa"/>
+            <w:tcBorders>
+              <w:bottom w:val="single" w:sz="4" w:space="0" w:color="auto"/>
+            </w:tcBorders>
+          </w:tcPr>
+          <w:p>
+            <w:r>
+              <w:t>24</w:t>
+            </w:r>
+            <w:r>
+              <w:t>.5</w:t>
+            </w:r>
+          </w:p>
+        </w:tc>
+        <w:tc>
+          <w:tcPr>
+            <w:tcW w:w="1579" w:type="dxa"/>
+            <w:tcBorders>
+              <w:bottom w:val="single" w:sz="4" w:space="0" w:color="auto"/>
+            </w:tcBorders>
+          </w:tcPr>
+          <w:p>
+            <w:r>
+              <w:t>1</w:t>
+            </w:r>
+            <w:r>
+              <w:t>.5</w:t>
+            </w:r>
+          </w:p>
+        </w:tc>
+        <w:tc>
+          <w:tcPr>
+            <w:tcW w:w="1579" w:type="dxa"/>
+            <w:tcBorders>
+              <w:bottom w:val="single" w:sz="4" w:space="0" w:color="auto"/>
+            </w:tcBorders>
+          </w:tcPr>
+          <w:p>
+            <w:r>
+              <w:t>7</w:t>
+            </w:r>
+            <w:r>
+              <w:t>.5</w:t>
             </w:r>
           </w:p>
         </w:tc>
@@ -10424,46 +11127,36 @@
             <w:tcW w:w="2265" w:type="dxa"/>
           </w:tcPr>
           <w:p>
-            <w:pPr>
-              <w:rPr>
-                <w:i/>
-                <w:highlight w:val="yellow"/>
-              </w:rPr>
-            </w:pPr>
-            <w:r>
-              <w:rPr>
-                <w:i/>
-                <w:highlight w:val="yellow"/>
-              </w:rPr>
-              <w:t>2.2 Publier les résultats</w:t>
+            <w:r>
+              <w:t>3.</w:t>
+            </w:r>
+            <w:r>
+              <w:t>2</w:t>
+            </w:r>
+            <w:r>
+              <w:t>.1</w:t>
+            </w:r>
+            <w:r>
+              <w:t xml:space="preserve"> </w:t>
+            </w:r>
+            <w:r>
+              <w:t>L’élève reçoit un mot correct</w:t>
             </w:r>
           </w:p>
         </w:tc>
         <w:tc>
           <w:tcPr>
             <w:tcW w:w="1538" w:type="dxa"/>
-          </w:tcPr>
-          <w:p>
-            <w:pPr>
-              <w:rPr>
-                <w:i/>
-                <w:highlight w:val="yellow"/>
-              </w:rPr>
-            </w:pPr>
-          </w:p>
+            <w:shd w:val="clear" w:color="auto" w:fill="FFFFFF" w:themeFill="background1"/>
+          </w:tcPr>
+          <w:p/>
         </w:tc>
         <w:tc>
           <w:tcPr>
             <w:tcW w:w="1579" w:type="dxa"/>
-          </w:tcPr>
-          <w:p>
-            <w:pPr>
-              <w:rPr>
-                <w:i/>
-                <w:highlight w:val="yellow"/>
-              </w:rPr>
-            </w:pPr>
-          </w:p>
+            <w:shd w:val="clear" w:color="auto" w:fill="auto"/>
+          </w:tcPr>
+          <w:p/>
         </w:tc>
         <w:tc>
           <w:tcPr>
@@ -10471,31 +11164,13 @@
             <w:shd w:val="clear" w:color="auto" w:fill="92D050"/>
           </w:tcPr>
           <w:p>
-            <w:pPr>
-              <w:rPr>
-                <w:i/>
-                <w:highlight w:val="yellow"/>
-              </w:rPr>
-            </w:pPr>
-            <w:r>
-              <w:rPr>
-                <w:i/>
-                <w:highlight w:val="yellow"/>
-              </w:rPr>
+            <w:r>
               <w:t xml:space="preserve">CdP </w:t>
             </w:r>
             <w:r>
-              <w:rPr>
-                <w:i/>
-                <w:highlight w:val="yellow"/>
-              </w:rPr>
               <w:sym w:font="Wingdings" w:char="F0E0"/>
             </w:r>
             <w:r>
-              <w:rPr>
-                <w:i/>
-                <w:highlight w:val="yellow"/>
-              </w:rPr>
               <w:t xml:space="preserve"> OK</w:t>
             </w:r>
           </w:p>
@@ -10506,36 +11181,192 @@
             <w:shd w:val="clear" w:color="auto" w:fill="92D050"/>
           </w:tcPr>
           <w:p>
-            <w:pPr>
-              <w:rPr>
-                <w:i/>
-              </w:rPr>
-            </w:pPr>
-            <w:r>
-              <w:rPr>
-                <w:i/>
-                <w:highlight w:val="yellow"/>
-              </w:rPr>
+            <w:r>
               <w:t xml:space="preserve">Dév </w:t>
             </w:r>
             <w:r>
-              <w:rPr>
-                <w:i/>
-                <w:highlight w:val="yellow"/>
-              </w:rPr>
               <w:sym w:font="Wingdings" w:char="F0E0"/>
             </w:r>
             <w:r>
-              <w:rPr>
-                <w:i/>
-                <w:highlight w:val="yellow"/>
-              </w:rPr>
+              <w:t xml:space="preserve"> OK</w:t>
+            </w:r>
+          </w:p>
+        </w:tc>
+      </w:tr>
+      <w:tr>
+        <w:tc>
+          <w:tcPr>
+            <w:tcW w:w="2265" w:type="dxa"/>
+          </w:tcPr>
+          <w:p>
+            <w:r>
+              <w:t>3.</w:t>
+            </w:r>
+            <w:r>
+              <w:t>2</w:t>
+            </w:r>
+            <w:r>
+              <w:t>.2</w:t>
+            </w:r>
+            <w:r>
+              <w:t xml:space="preserve"> </w:t>
+            </w:r>
+            <w:r>
+              <w:t>l</w:t>
+            </w:r>
+            <w:r>
+              <w:t>’élève reçoit un mot incorrect</w:t>
+            </w:r>
+          </w:p>
+        </w:tc>
+        <w:tc>
+          <w:tcPr>
+            <w:tcW w:w="1538" w:type="dxa"/>
+            <w:shd w:val="clear" w:color="auto" w:fill="FFFFFF" w:themeFill="background1"/>
+          </w:tcPr>
+          <w:p/>
+        </w:tc>
+        <w:tc>
+          <w:tcPr>
+            <w:tcW w:w="1579" w:type="dxa"/>
+            <w:shd w:val="clear" w:color="auto" w:fill="auto"/>
+          </w:tcPr>
+          <w:p/>
+        </w:tc>
+        <w:tc>
+          <w:tcPr>
+            <w:tcW w:w="1579" w:type="dxa"/>
+            <w:tcBorders>
+              <w:bottom w:val="single" w:sz="4" w:space="0" w:color="auto"/>
+            </w:tcBorders>
+            <w:shd w:val="clear" w:color="auto" w:fill="92D050"/>
+          </w:tcPr>
+          <w:p>
+            <w:r>
+              <w:t xml:space="preserve">CdP </w:t>
+            </w:r>
+            <w:r>
+              <w:sym w:font="Wingdings" w:char="F0E0"/>
+            </w:r>
+            <w:r>
+              <w:t xml:space="preserve"> OK</w:t>
+            </w:r>
+          </w:p>
+        </w:tc>
+        <w:tc>
+          <w:tcPr>
+            <w:tcW w:w="1579" w:type="dxa"/>
+            <w:tcBorders>
+              <w:bottom w:val="single" w:sz="4" w:space="0" w:color="auto"/>
+            </w:tcBorders>
+            <w:shd w:val="clear" w:color="auto" w:fill="92D050"/>
+          </w:tcPr>
+          <w:p>
+            <w:r>
+              <w:t xml:space="preserve">Dév </w:t>
+            </w:r>
+            <w:r>
+              <w:sym w:font="Wingdings" w:char="F0E0"/>
+            </w:r>
+            <w:r>
               <w:t xml:space="preserve"> OK</w:t>
             </w:r>
           </w:p>
         </w:tc>
       </w:tr>
     </w:tbl>
+    <w:p>
+      <w:pPr>
+        <w:pStyle w:val="En-tte"/>
+        <w:ind w:left="357"/>
+        <w:rPr>
+          <w:i/>
+        </w:rPr>
+      </w:pPr>
+    </w:p>
+    <w:p>
+      <w:pPr>
+        <w:pStyle w:val="En-tte"/>
+        <w:ind w:left="357"/>
+        <w:rPr>
+          <w:i/>
+        </w:rPr>
+      </w:pPr>
+      <w:r>
+        <w:rPr>
+          <w:i/>
+        </w:rPr>
+        <w:t>Pour chaque partie testée de votre projet, il faut décrire:</w:t>
+      </w:r>
+    </w:p>
+    <w:p>
+      <w:pPr>
+        <w:pStyle w:val="En-tte"/>
+        <w:ind w:left="357"/>
+        <w:rPr>
+          <w:i/>
+        </w:rPr>
+      </w:pPr>
+    </w:p>
+    <w:p>
+      <w:pPr>
+        <w:numPr>
+          <w:ilvl w:val="0"/>
+          <w:numId w:val="13"/>
+        </w:numPr>
+        <w:suppressAutoHyphens/>
+        <w:rPr>
+          <w:i/>
+        </w:rPr>
+      </w:pPr>
+      <w:r>
+        <w:rPr>
+          <w:i/>
+        </w:rPr>
+        <w:t>les conditions exactes de chaque test</w:t>
+      </w:r>
+    </w:p>
+    <w:p>
+      <w:pPr>
+        <w:numPr>
+          <w:ilvl w:val="0"/>
+          <w:numId w:val="12"/>
+        </w:numPr>
+        <w:rPr>
+          <w:i/>
+        </w:rPr>
+      </w:pPr>
+      <w:r>
+        <w:rPr>
+          <w:i/>
+        </w:rPr>
+        <w:t>les preuves de test (papier ou fichier)</w:t>
+      </w:r>
+    </w:p>
+    <w:p>
+      <w:pPr>
+        <w:numPr>
+          <w:ilvl w:val="0"/>
+          <w:numId w:val="12"/>
+        </w:numPr>
+        <w:rPr>
+          <w:i/>
+        </w:rPr>
+      </w:pPr>
+      <w:r>
+        <w:rPr>
+          <w:i/>
+        </w:rPr>
+        <w:t xml:space="preserve">tests sans preuve: fournir au moins une description </w:t>
+      </w:r>
+    </w:p>
+    <w:p>
+      <w:pPr>
+        <w:rPr>
+          <w:i/>
+        </w:rPr>
+      </w:pPr>
+    </w:p>
     <w:p>
       <w:bookmarkStart w:id="25" w:name="_Toc25553322"/>
       <w:bookmarkStart w:id="26" w:name="_Toc71691026"/>
@@ -10644,7 +11475,10 @@
         </w:numPr>
       </w:pPr>
       <w:r>
-        <w:t>Si l’on enchaîne plusieurs parties, la mémoire vive n’est jamais vidée et elle se surcharge petit à petit causant des ralentissements sur l’application voire même le crash de cette dernière-</w:t>
+        <w:t xml:space="preserve">Si l’on enchaîne plusieurs parties, la mémoire vive n’est jamais vidée et elle se surcharge petit à petit causant des ralentissements sur l’application voire </w:t>
+      </w:r>
+      <w:r>
+        <w:t>même le crash de cette dernière.</w:t>
       </w:r>
     </w:p>
     <w:p>
@@ -10661,6 +11495,42 @@
     </w:p>
     <w:p>
       <w:pPr>
+        <w:ind w:left="360"/>
+      </w:pPr>
+    </w:p>
+    <w:p>
+      <w:pPr>
+        <w:ind w:left="360"/>
+      </w:pPr>
+      <w:r>
+        <w:t xml:space="preserve">Solution : </w:t>
+      </w:r>
+      <w:r>
+        <w:t>Réécrire</w:t>
+      </w:r>
+      <w:r>
+        <w:t xml:space="preserve"> une partie du code pour qu’à chaque changement de scène, on supprime les textures, textes ou autre qui ne servent plus.</w:t>
+      </w:r>
+    </w:p>
+    <w:p>
+      <w:pPr>
+        <w:ind w:left="360"/>
+      </w:pPr>
+    </w:p>
+    <w:p>
+      <w:pPr>
+        <w:pStyle w:val="Paragraphedeliste"/>
+        <w:numPr>
+          <w:ilvl w:val="0"/>
+          <w:numId w:val="17"/>
+        </w:numPr>
+      </w:pPr>
+      <w:r>
+        <w:t>Taille des textes</w:t>
+      </w:r>
+    </w:p>
+    <w:p>
+      <w:pPr>
         <w:pStyle w:val="Paragraphedeliste"/>
         <w:numPr>
           <w:ilvl w:val="1"/>
@@ -10668,39 +11538,113 @@
         </w:numPr>
       </w:pPr>
       <w:r>
-        <w:t>Réécrire</w:t>
-      </w:r>
-      <w:r>
-        <w:t xml:space="preserve"> une partie du code pour qu’à chaque changement de scène, on supprime les textures, textes ou autre qui ne servent plus.</w:t>
+        <w:t>S’il y a plus de 5 langages disponibles, les suivants seront en dehors de l’écran.</w:t>
       </w:r>
     </w:p>
     <w:p>
       <w:pPr>
         <w:pStyle w:val="Paragraphedeliste"/>
         <w:numPr>
-          <w:ilvl w:val="0"/>
+          <w:ilvl w:val="1"/>
           <w:numId w:val="17"/>
         </w:numPr>
       </w:pPr>
+      <w:r>
+        <w:t>Le texte sur smartphone est petit et peu lisible.</w:t>
+      </w:r>
     </w:p>
     <w:p>
       <w:pPr>
         <w:ind w:left="426"/>
-        <w:rPr>
+      </w:pPr>
+    </w:p>
+    <w:p>
+      <w:pPr>
+        <w:ind w:left="426"/>
+      </w:pPr>
+      <w:r>
+        <w:t xml:space="preserve">Solution : </w:t>
+      </w:r>
+      <w:r>
+        <w:t>Pour pallier à ce problème, il faut différencier l’appareil et ainsi changer la taille des sprites ainsi que des textes.</w:t>
+      </w:r>
+    </w:p>
+    <w:bookmarkEnd w:id="28"/>
+    <w:p>
+      <w:pPr>
+        <w:pStyle w:val="En-tte"/>
+        <w:rPr>
+          <w:rFonts w:cs="Arial"/>
+          <w:iCs/>
+        </w:rPr>
+      </w:pPr>
+    </w:p>
+    <w:p>
+      <w:pPr>
+        <w:pStyle w:val="Titre2"/>
+        <w:rPr>
+          <w:i w:val="0"/>
+          <w:iCs/>
+        </w:rPr>
+      </w:pPr>
+      <w:bookmarkStart w:id="29" w:name="_Toc25553326"/>
+      <w:bookmarkStart w:id="30" w:name="_Toc71691029"/>
+      <w:bookmarkStart w:id="31" w:name="_Toc499021846"/>
+      <w:r>
+        <w:rPr>
+          <w:i w:val="0"/>
+          <w:iCs/>
+        </w:rPr>
+        <w:t>Liste des documents</w:t>
+      </w:r>
+      <w:bookmarkEnd w:id="29"/>
+      <w:r>
+        <w:rPr>
+          <w:i w:val="0"/>
+          <w:iCs/>
+        </w:rPr>
+        <w:t xml:space="preserve"> fournis</w:t>
+      </w:r>
+      <w:bookmarkEnd w:id="30"/>
+      <w:bookmarkEnd w:id="31"/>
+    </w:p>
+    <w:p>
+      <w:pPr>
+        <w:ind w:left="426"/>
+        <w:rPr>
+          <w:rFonts w:cs="Arial"/>
+          <w:iCs/>
+        </w:rPr>
+      </w:pPr>
+    </w:p>
+    <w:p>
+      <w:pPr>
+        <w:ind w:left="426"/>
+        <w:rPr>
+          <w:rFonts w:cs="Arial"/>
           <w:i/>
         </w:rPr>
       </w:pPr>
       <w:r>
         <w:rPr>
+          <w:rFonts w:cs="Arial"/>
           <w:i/>
         </w:rPr>
-        <w:t xml:space="preserve">S'il reste encore des erreurs: </w:t>
+        <w:t>Lister les documents fournis au client avec votre produit, en indiquant les numéros de versions</w:t>
+      </w:r>
+      <w:r>
+        <w:rPr>
+          <w:rFonts w:cs="Arial"/>
+          <w:i/>
+        </w:rPr>
+        <w:t xml:space="preserve"> </w:t>
       </w:r>
     </w:p>
     <w:p>
       <w:pPr>
         <w:ind w:left="426"/>
         <w:rPr>
+          <w:rFonts w:cs="Arial"/>
           <w:i/>
         </w:rPr>
       </w:pPr>
@@ -10712,14 +11656,16 @@
           <w:numId w:val="3"/>
         </w:numPr>
         <w:rPr>
+          <w:rFonts w:cs="Arial"/>
           <w:i/>
         </w:rPr>
       </w:pPr>
       <w:r>
         <w:rPr>
+          <w:rFonts w:cs="Arial"/>
           <w:i/>
         </w:rPr>
-        <w:t>Description détaillée</w:t>
+        <w:t>le rapport de projet</w:t>
       </w:r>
     </w:p>
     <w:p>
@@ -10729,16 +11675,17 @@
           <w:numId w:val="3"/>
         </w:numPr>
         <w:rPr>
+          <w:rFonts w:cs="Arial"/>
           <w:i/>
         </w:rPr>
       </w:pPr>
       <w:r>
         <w:rPr>
+          <w:rFonts w:cs="Arial"/>
           <w:i/>
         </w:rPr>
-        <w:t>Conséquences sur l'utilisation du produit</w:t>
-      </w:r>
-      <w:bookmarkEnd w:id="28"/>
+        <w:t>le manuel d'Installation (en annexe)</w:t>
+      </w:r>
     </w:p>
     <w:p>
       <w:pPr>
@@ -10747,90 +11694,6 @@
           <w:numId w:val="3"/>
         </w:numPr>
         <w:rPr>
-          <w:i/>
-        </w:rPr>
-      </w:pPr>
-      <w:r>
-        <w:rPr>
-          <w:i/>
-        </w:rPr>
-        <w:t>Actions envisagées ou possibles</w:t>
-      </w:r>
-    </w:p>
-    <w:p>
-      <w:pPr>
-        <w:pStyle w:val="En-tte"/>
-        <w:rPr>
-          <w:rFonts w:cs="Arial"/>
-          <w:iCs/>
-        </w:rPr>
-      </w:pPr>
-    </w:p>
-    <w:p>
-      <w:r>
-        <w:rPr>
-          <w:highlight w:val="yellow"/>
-        </w:rPr>
-        <w:t>Eché</w:t>
-      </w:r>
-      <w:r>
-        <w:rPr>
-          <w:highlight w:val="yellow"/>
-        </w:rPr>
-        <w:t>ance 5</w:t>
-      </w:r>
-    </w:p>
-    <w:p>
-      <w:pPr>
-        <w:pStyle w:val="En-tte"/>
-        <w:rPr>
-          <w:rFonts w:cs="Arial"/>
-          <w:iCs/>
-        </w:rPr>
-      </w:pPr>
-    </w:p>
-    <w:p>
-      <w:pPr>
-        <w:pStyle w:val="Titre2"/>
-        <w:rPr>
-          <w:i w:val="0"/>
-          <w:iCs/>
-        </w:rPr>
-      </w:pPr>
-      <w:bookmarkStart w:id="29" w:name="_Toc25553326"/>
-      <w:bookmarkStart w:id="30" w:name="_Toc71691029"/>
-      <w:bookmarkStart w:id="31" w:name="_Toc499021846"/>
-      <w:r>
-        <w:rPr>
-          <w:i w:val="0"/>
-          <w:iCs/>
-        </w:rPr>
-        <w:t>Liste des documents</w:t>
-      </w:r>
-      <w:bookmarkEnd w:id="29"/>
-      <w:r>
-        <w:rPr>
-          <w:i w:val="0"/>
-          <w:iCs/>
-        </w:rPr>
-        <w:t xml:space="preserve"> fournis</w:t>
-      </w:r>
-      <w:bookmarkEnd w:id="30"/>
-      <w:bookmarkEnd w:id="31"/>
-    </w:p>
-    <w:p>
-      <w:pPr>
-        <w:ind w:left="426"/>
-        <w:rPr>
-          <w:rFonts w:cs="Arial"/>
-          <w:iCs/>
-        </w:rPr>
-      </w:pPr>
-    </w:p>
-    <w:p>
-      <w:pPr>
-        <w:ind w:left="426"/>
-        <w:rPr>
           <w:rFonts w:cs="Arial"/>
           <w:i/>
         </w:rPr>
@@ -10840,79 +11703,7 @@
           <w:rFonts w:cs="Arial"/>
           <w:i/>
         </w:rPr>
-        <w:t>Lister les documents fournis au client avec votre produit, en indiquant les numéros de versions</w:t>
-      </w:r>
-      <w:r>
-        <w:rPr>
-          <w:rFonts w:cs="Arial"/>
-          <w:i/>
-        </w:rPr>
-        <w:t xml:space="preserve"> </w:t>
-      </w:r>
-    </w:p>
-    <w:p>
-      <w:pPr>
-        <w:ind w:left="426"/>
-        <w:rPr>
-          <w:rFonts w:cs="Arial"/>
-          <w:i/>
-        </w:rPr>
-      </w:pPr>
-    </w:p>
-    <w:p>
-      <w:pPr>
-        <w:numPr>
-          <w:ilvl w:val="0"/>
-          <w:numId w:val="3"/>
-        </w:numPr>
-        <w:rPr>
-          <w:rFonts w:cs="Arial"/>
-          <w:i/>
-        </w:rPr>
-      </w:pPr>
-      <w:r>
-        <w:rPr>
-          <w:rFonts w:cs="Arial"/>
-          <w:i/>
-        </w:rPr>
-        <w:t>le rapport de projet</w:t>
-      </w:r>
-    </w:p>
-    <w:p>
-      <w:pPr>
-        <w:numPr>
-          <w:ilvl w:val="0"/>
-          <w:numId w:val="3"/>
-        </w:numPr>
-        <w:rPr>
-          <w:rFonts w:cs="Arial"/>
-          <w:i/>
-        </w:rPr>
-      </w:pPr>
-      <w:r>
-        <w:rPr>
-          <w:rFonts w:cs="Arial"/>
-          <w:i/>
-        </w:rPr>
-        <w:t>le manuel d'Installation (en annexe)</w:t>
-      </w:r>
-    </w:p>
-    <w:p>
-      <w:pPr>
-        <w:numPr>
-          <w:ilvl w:val="0"/>
-          <w:numId w:val="3"/>
-        </w:numPr>
-        <w:rPr>
-          <w:rFonts w:cs="Arial"/>
-          <w:i/>
-        </w:rPr>
-      </w:pPr>
-      <w:r>
-        <w:rPr>
-          <w:rFonts w:cs="Arial"/>
-          <w:i/>
-        </w:rPr>
+        <w:lastRenderedPageBreak/>
         <w:t>le manuel d'Utilisation avec des exemples graphiques (en annexe)</w:t>
       </w:r>
     </w:p>
@@ -11261,7 +12052,7 @@
       <w:r>
         <w:t xml:space="preserve"> </w:t>
       </w:r>
-      <w:hyperlink r:id="rId25" w:history="1">
+      <w:hyperlink r:id="rId26" w:history="1">
         <w:r>
           <w:rPr>
             <w:rStyle w:val="Lienhypertexte"/>
@@ -11292,7 +12083,7 @@
         </w:rPr>
         <w:t xml:space="preserve">StackOverflow pour trouver des solutions à des questions déjà posée : </w:t>
       </w:r>
-      <w:hyperlink r:id="rId26" w:history="1">
+      <w:hyperlink r:id="rId27" w:history="1">
         <w:r>
           <w:rPr>
             <w:rStyle w:val="Lienhypertexte"/>
@@ -11309,7 +12100,7 @@
           <w:iCs/>
         </w:rPr>
       </w:pPr>
-      <w:hyperlink r:id="rId27" w:history="1">
+      <w:hyperlink r:id="rId28" w:history="1">
         <w:r>
           <w:rPr>
             <w:rStyle w:val="Lienhypertexte"/>
@@ -11340,7 +12131,7 @@
         </w:rPr>
         <w:t xml:space="preserve">Les tutoriels de « HollowBit » sur Youtube : </w:t>
       </w:r>
-      <w:hyperlink r:id="rId28" w:history="1">
+      <w:hyperlink r:id="rId29" w:history="1">
         <w:r>
           <w:rPr>
             <w:rStyle w:val="Lienhypertexte"/>
@@ -11383,7 +12174,7 @@
         </w:rPr>
         <w:t xml:space="preserve"> » sur Youtube : </w:t>
       </w:r>
-      <w:hyperlink r:id="rId29" w:history="1">
+      <w:hyperlink r:id="rId30" w:history="1">
         <w:r>
           <w:rPr>
             <w:rStyle w:val="Lienhypertexte"/>
@@ -11956,8 +12747,8 @@
       </w:pPr>
     </w:p>
     <w:sectPr>
-      <w:headerReference w:type="default" r:id="rId30"/>
-      <w:footerReference w:type="default" r:id="rId31"/>
+      <w:headerReference w:type="default" r:id="rId31"/>
+      <w:footerReference w:type="default" r:id="rId32"/>
       <w:pgSz w:w="11906" w:h="16838" w:code="9"/>
       <w:pgMar w:top="1418" w:right="1418" w:bottom="1418" w:left="1418" w:header="720" w:footer="720" w:gutter="0"/>
       <w:cols w:space="720"/>
@@ -12064,7 +12855,7 @@
               <w:sz w:val="16"/>
               <w:szCs w:val="16"/>
             </w:rPr>
-            <w:t>20</w:t>
+            <w:t>23</w:t>
           </w:r>
           <w:r>
             <w:rPr>
@@ -12119,7 +12910,7 @@
               <w:sz w:val="16"/>
               <w:szCs w:val="16"/>
             </w:rPr>
-            <w:t>1er juin 2018</w:t>
+            <w:t>5 juin 2018</w:t>
           </w:r>
           <w:r>
             <w:rPr>
@@ -12747,7 +13538,7 @@
   <w:abstractNum w:abstractNumId="5" w15:restartNumberingAfterBreak="0">
     <w:nsid w:val="1C42448B"/>
     <w:multiLevelType w:val="hybridMultilevel"/>
-    <w:tmpl w:val="90B62366"/>
+    <w:tmpl w:val="8FFE9856"/>
     <w:lvl w:ilvl="0" w:tplc="E18E9A50">
       <w:numFmt w:val="bullet"/>
       <w:lvlText w:val="-"/>
@@ -16863,7 +17654,6 @@
   <w:style w:type="character" w:default="1" w:styleId="Policepardfaut">
     <w:name w:val="Default Paragraph Font"/>
     <w:uiPriority w:val="1"/>
-    <w:semiHidden/>
     <w:unhideWhenUsed/>
   </w:style>
   <w:style w:type="table" w:default="1" w:styleId="TableauNormal">
@@ -17955,7 +18745,7 @@
 </file>
 
 <file path=customXml/itemProps1.xml><?xml version="1.0" encoding="utf-8"?>
-<ds:datastoreItem xmlns:ds="http://schemas.openxmlformats.org/officeDocument/2006/customXml" ds:itemID="{4DD05100-FA98-43DF-A3CD-963482D30AA2}">
+<ds:datastoreItem xmlns:ds="http://schemas.openxmlformats.org/officeDocument/2006/customXml" ds:itemID="{807F9DB0-93FA-412E-B656-EF329A2539C7}">
   <ds:schemaRefs>
     <ds:schemaRef ds:uri="http://schemas.openxmlformats.org/officeDocument/2006/bibliography"/>
   </ds:schemaRefs>

</xml_diff>